<commit_message>
updated adverse event article about participant without any adverse events
</commit_message>
<xml_diff>
--- a/vignettes/aetable.docx
+++ b/vignettes/aetable.docx
@@ -29,7 +29,7 @@
       </w:tblGrid>
       <w:tr>
         <w:trPr>
-          <w:trHeight w:val="646" w:hRule="auto"/>
+          <w:trHeight w:val="617" w:hRule="auto"/>
           <w:tblHeader/>
         </w:trPr>
         header 1
@@ -66,7 +66,7 @@
             </w:pPr>
             <w:r>
               <w:rPr>
-                <w:rFonts w:ascii="Helvetica" w:hAnsi="Helvetica" w:eastAsia="Helvetica" w:cs="Helvetica"/>
+                <w:rFonts w:ascii="Arial" w:hAnsi="Helvetica" w:eastAsia="Helvetica" w:cs="Helvetica"/>
                 <w:i w:val="false"/>
                 <w:b w:val="true"/>
                 <w:u w:val="none"/>
@@ -111,7 +111,7 @@
             </w:pPr>
             <w:r>
               <w:rPr>
-                <w:rFonts w:ascii="Helvetica" w:hAnsi="Helvetica" w:eastAsia="Helvetica" w:cs="Helvetica"/>
+                <w:rFonts w:ascii="Arial" w:hAnsi="Helvetica" w:eastAsia="Helvetica" w:cs="Helvetica"/>
                 <w:i w:val="false"/>
                 <w:b w:val="true"/>
                 <w:u w:val="none"/>
@@ -156,7 +156,7 @@
             </w:pPr>
             <w:r>
               <w:rPr>
-                <w:rFonts w:ascii="Helvetica" w:hAnsi="Helvetica" w:eastAsia="Helvetica" w:cs="Helvetica"/>
+                <w:rFonts w:ascii="Arial" w:hAnsi="Helvetica" w:eastAsia="Helvetica" w:cs="Helvetica"/>
                 <w:i w:val="false"/>
                 <w:b w:val="true"/>
                 <w:u w:val="none"/>
@@ -201,7 +201,7 @@
             </w:pPr>
             <w:r>
               <w:rPr>
-                <w:rFonts w:ascii="Helvetica" w:hAnsi="Helvetica" w:eastAsia="Helvetica" w:cs="Helvetica"/>
+                <w:rFonts w:ascii="Arial" w:hAnsi="Helvetica" w:eastAsia="Helvetica" w:cs="Helvetica"/>
                 <w:i w:val="false"/>
                 <w:b w:val="true"/>
                 <w:u w:val="none"/>
@@ -246,7 +246,7 @@
             </w:pPr>
             <w:r>
               <w:rPr>
-                <w:rFonts w:ascii="Helvetica" w:hAnsi="Helvetica" w:eastAsia="Helvetica" w:cs="Helvetica"/>
+                <w:rFonts w:ascii="Arial" w:hAnsi="Helvetica" w:eastAsia="Helvetica" w:cs="Helvetica"/>
                 <w:i w:val="false"/>
                 <w:b w:val="true"/>
                 <w:u w:val="none"/>
@@ -261,7 +261,7 @@
       </w:tr>
       <w:tr>
         <w:trPr>
-          <w:trHeight w:val="616" w:hRule="auto"/>
+          <w:trHeight w:val="617" w:hRule="auto"/>
           <w:tblHeader/>
         </w:trPr>
         header 2
@@ -330,7 +330,7 @@
             </w:pPr>
             <w:r>
               <w:rPr>
-                <w:rFonts w:ascii="Helvetica" w:hAnsi="Helvetica" w:eastAsia="Helvetica" w:cs="Helvetica"/>
+                <w:rFonts w:ascii="Arial" w:hAnsi="Helvetica" w:eastAsia="Helvetica" w:cs="Helvetica"/>
                 <w:i w:val="false"/>
                 <w:b w:val="false"/>
                 <w:u w:val="none"/>
@@ -375,7 +375,7 @@
             </w:pPr>
             <w:r>
               <w:rPr>
-                <w:rFonts w:ascii="Helvetica" w:hAnsi="Helvetica" w:eastAsia="Helvetica" w:cs="Helvetica"/>
+                <w:rFonts w:ascii="Arial" w:hAnsi="Helvetica" w:eastAsia="Helvetica" w:cs="Helvetica"/>
                 <w:i w:val="false"/>
                 <w:b w:val="false"/>
                 <w:u w:val="none"/>
@@ -419,7 +419,7 @@
             </w:pPr>
             <w:r>
               <w:rPr>
-                <w:rFonts w:ascii="Helvetica" w:hAnsi="Helvetica" w:eastAsia="Helvetica" w:cs="Helvetica"/>
+                <w:rFonts w:ascii="Arial" w:hAnsi="Helvetica" w:eastAsia="Helvetica" w:cs="Helvetica"/>
                 <w:i w:val="false"/>
                 <w:b w:val="false"/>
                 <w:u w:val="none"/>
@@ -464,7 +464,7 @@
             </w:pPr>
             <w:r>
               <w:rPr>
-                <w:rFonts w:ascii="Helvetica" w:hAnsi="Helvetica" w:eastAsia="Helvetica" w:cs="Helvetica"/>
+                <w:rFonts w:ascii="Arial" w:hAnsi="Helvetica" w:eastAsia="Helvetica" w:cs="Helvetica"/>
                 <w:i w:val="false"/>
                 <w:b w:val="false"/>
                 <w:u w:val="none"/>
@@ -545,7 +545,7 @@
       </w:tr>
       <w:tr>
         <w:trPr>
-          <w:trHeight w:val="619" w:hRule="auto"/>
+          <w:trHeight w:val="617" w:hRule="auto"/>
           <w:tblHeader/>
         </w:trPr>
         header 3
@@ -581,7 +581,7 @@
             </w:pPr>
             <w:r>
               <w:rPr>
-                <w:rFonts w:ascii="Helvetica" w:hAnsi="Helvetica" w:eastAsia="Helvetica" w:cs="Helvetica"/>
+                <w:rFonts w:ascii="Arial" w:hAnsi="Helvetica" w:eastAsia="Helvetica" w:cs="Helvetica"/>
                 <w:i w:val="false"/>
                 <w:b w:val="false"/>
                 <w:u w:val="none"/>
@@ -625,7 +625,7 @@
             </w:pPr>
             <w:r>
               <w:rPr>
-                <w:rFonts w:ascii="Helvetica" w:hAnsi="Helvetica" w:eastAsia="Helvetica" w:cs="Helvetica"/>
+                <w:rFonts w:ascii="Arial" w:hAnsi="Helvetica" w:eastAsia="Helvetica" w:cs="Helvetica"/>
                 <w:i w:val="false"/>
                 <w:b w:val="false"/>
                 <w:u w:val="none"/>
@@ -669,7 +669,7 @@
             </w:pPr>
             <w:r>
               <w:rPr>
-                <w:rFonts w:ascii="Helvetica" w:hAnsi="Helvetica" w:eastAsia="Helvetica" w:cs="Helvetica"/>
+                <w:rFonts w:ascii="Arial" w:hAnsi="Helvetica" w:eastAsia="Helvetica" w:cs="Helvetica"/>
                 <w:i w:val="false"/>
                 <w:b w:val="false"/>
                 <w:u w:val="none"/>
@@ -713,7 +713,7 @@
             </w:pPr>
             <w:r>
               <w:rPr>
-                <w:rFonts w:ascii="Helvetica" w:hAnsi="Helvetica" w:eastAsia="Helvetica" w:cs="Helvetica"/>
+                <w:rFonts w:ascii="Arial" w:hAnsi="Helvetica" w:eastAsia="Helvetica" w:cs="Helvetica"/>
                 <w:i w:val="false"/>
                 <w:b w:val="false"/>
                 <w:u w:val="none"/>
@@ -757,7 +757,7 @@
             </w:pPr>
             <w:r>
               <w:rPr>
-                <w:rFonts w:ascii="Helvetica" w:hAnsi="Helvetica" w:eastAsia="Helvetica" w:cs="Helvetica"/>
+                <w:rFonts w:ascii="Arial" w:hAnsi="Helvetica" w:eastAsia="Helvetica" w:cs="Helvetica"/>
                 <w:i w:val="false"/>
                 <w:b w:val="false"/>
                 <w:u w:val="none"/>
@@ -801,7 +801,7 @@
             </w:pPr>
             <w:r>
               <w:rPr>
-                <w:rFonts w:ascii="Helvetica" w:hAnsi="Helvetica" w:eastAsia="Helvetica" w:cs="Helvetica"/>
+                <w:rFonts w:ascii="Arial" w:hAnsi="Helvetica" w:eastAsia="Helvetica" w:cs="Helvetica"/>
                 <w:i w:val="false"/>
                 <w:b w:val="false"/>
                 <w:u w:val="none"/>
@@ -845,7 +845,7 @@
             </w:pPr>
             <w:r>
               <w:rPr>
-                <w:rFonts w:ascii="Helvetica" w:hAnsi="Helvetica" w:eastAsia="Helvetica" w:cs="Helvetica"/>
+                <w:rFonts w:ascii="Arial" w:hAnsi="Helvetica" w:eastAsia="Helvetica" w:cs="Helvetica"/>
                 <w:i w:val="false"/>
                 <w:b w:val="false"/>
                 <w:u w:val="none"/>
@@ -926,7 +926,7 @@
       </w:tr>
       <w:tr>
         <w:trPr>
-          <w:trHeight w:val="616" w:hRule="auto"/>
+          <w:trHeight w:val="617" w:hRule="auto"/>
         </w:trPr>
         body 1
         <w:tc>
@@ -961,7 +961,7 @@
             </w:pPr>
             <w:r>
               <w:rPr>
-                <w:rFonts w:ascii="Helvetica" w:hAnsi="Helvetica" w:eastAsia="Helvetica" w:cs="Helvetica"/>
+                <w:rFonts w:ascii="Arial" w:hAnsi="Helvetica" w:eastAsia="Helvetica" w:cs="Helvetica"/>
                 <w:i w:val="false"/>
                 <w:b w:val="false"/>
                 <w:u w:val="none"/>
@@ -1005,7 +1005,7 @@
             </w:pPr>
             <w:r>
               <w:rPr>
-                <w:rFonts w:ascii="Helvetica" w:hAnsi="Helvetica" w:eastAsia="Helvetica" w:cs="Helvetica"/>
+                <w:rFonts w:ascii="Arial" w:hAnsi="Helvetica" w:eastAsia="Helvetica" w:cs="Helvetica"/>
                 <w:i w:val="false"/>
                 <w:b w:val="false"/>
                 <w:u w:val="none"/>
@@ -1049,7 +1049,7 @@
             </w:pPr>
             <w:r>
               <w:rPr>
-                <w:rFonts w:ascii="Helvetica" w:hAnsi="Helvetica" w:eastAsia="Helvetica" w:cs="Helvetica"/>
+                <w:rFonts w:ascii="Arial" w:hAnsi="Helvetica" w:eastAsia="Helvetica" w:cs="Helvetica"/>
                 <w:i w:val="false"/>
                 <w:b w:val="false"/>
                 <w:u w:val="none"/>
@@ -1093,7 +1093,7 @@
             </w:pPr>
             <w:r>
               <w:rPr>
-                <w:rFonts w:ascii="Helvetica" w:hAnsi="Helvetica" w:eastAsia="Helvetica" w:cs="Helvetica"/>
+                <w:rFonts w:ascii="Arial" w:hAnsi="Helvetica" w:eastAsia="Helvetica" w:cs="Helvetica"/>
                 <w:i w:val="false"/>
                 <w:b w:val="false"/>
                 <w:u w:val="none"/>
@@ -1137,7 +1137,7 @@
             </w:pPr>
             <w:r>
               <w:rPr>
-                <w:rFonts w:ascii="Helvetica" w:hAnsi="Helvetica" w:eastAsia="Helvetica" w:cs="Helvetica"/>
+                <w:rFonts w:ascii="Arial" w:hAnsi="Helvetica" w:eastAsia="Helvetica" w:cs="Helvetica"/>
                 <w:i w:val="false"/>
                 <w:b w:val="false"/>
                 <w:u w:val="none"/>
@@ -1181,7 +1181,7 @@
             </w:pPr>
             <w:r>
               <w:rPr>
-                <w:rFonts w:ascii="Helvetica" w:hAnsi="Helvetica" w:eastAsia="Helvetica" w:cs="Helvetica"/>
+                <w:rFonts w:ascii="Arial" w:hAnsi="Helvetica" w:eastAsia="Helvetica" w:cs="Helvetica"/>
                 <w:i w:val="false"/>
                 <w:b w:val="false"/>
                 <w:u w:val="none"/>
@@ -1225,7 +1225,7 @@
             </w:pPr>
             <w:r>
               <w:rPr>
-                <w:rFonts w:ascii="Helvetica" w:hAnsi="Helvetica" w:eastAsia="Helvetica" w:cs="Helvetica"/>
+                <w:rFonts w:ascii="Arial" w:hAnsi="Helvetica" w:eastAsia="Helvetica" w:cs="Helvetica"/>
                 <w:i w:val="false"/>
                 <w:b w:val="false"/>
                 <w:u w:val="none"/>
@@ -1269,7 +1269,7 @@
             </w:pPr>
             <w:r>
               <w:rPr>
-                <w:rFonts w:ascii="Helvetica" w:hAnsi="Helvetica" w:eastAsia="Helvetica" w:cs="Helvetica"/>
+                <w:rFonts w:ascii="Arial" w:hAnsi="Helvetica" w:eastAsia="Helvetica" w:cs="Helvetica"/>
                 <w:i w:val="false"/>
                 <w:b w:val="false"/>
                 <w:u w:val="none"/>
@@ -1313,7 +1313,7 @@
             </w:pPr>
             <w:r>
               <w:rPr>
-                <w:rFonts w:ascii="Helvetica" w:hAnsi="Helvetica" w:eastAsia="Helvetica" w:cs="Helvetica"/>
+                <w:rFonts w:ascii="Arial" w:hAnsi="Helvetica" w:eastAsia="Helvetica" w:cs="Helvetica"/>
                 <w:i w:val="false"/>
                 <w:b w:val="false"/>
                 <w:u w:val="none"/>
@@ -1363,7 +1363,7 @@
             </w:pPr>
             <w:r>
               <w:rPr>
-                <w:rFonts w:ascii="Helvetica" w:hAnsi="Helvetica" w:eastAsia="Helvetica" w:cs="Helvetica"/>
+                <w:rFonts w:ascii="Arial" w:hAnsi="Helvetica" w:eastAsia="Helvetica" w:cs="Helvetica"/>
                 <w:i w:val="false"/>
                 <w:b w:val="false"/>
                 <w:u w:val="none"/>
@@ -1407,7 +1407,7 @@
             </w:pPr>
             <w:r>
               <w:rPr>
-                <w:rFonts w:ascii="Helvetica" w:hAnsi="Helvetica" w:eastAsia="Helvetica" w:cs="Helvetica"/>
+                <w:rFonts w:ascii="Arial" w:hAnsi="Helvetica" w:eastAsia="Helvetica" w:cs="Helvetica"/>
                 <w:i w:val="false"/>
                 <w:b w:val="false"/>
                 <w:u w:val="none"/>
@@ -1451,7 +1451,7 @@
             </w:pPr>
             <w:r>
               <w:rPr>
-                <w:rFonts w:ascii="Helvetica" w:hAnsi="Helvetica" w:eastAsia="Helvetica" w:cs="Helvetica"/>
+                <w:rFonts w:ascii="Arial" w:hAnsi="Helvetica" w:eastAsia="Helvetica" w:cs="Helvetica"/>
                 <w:i w:val="false"/>
                 <w:b w:val="false"/>
                 <w:u w:val="none"/>
@@ -1495,7 +1495,7 @@
             </w:pPr>
             <w:r>
               <w:rPr>
-                <w:rFonts w:ascii="Helvetica" w:hAnsi="Helvetica" w:eastAsia="Helvetica" w:cs="Helvetica"/>
+                <w:rFonts w:ascii="Arial" w:hAnsi="Helvetica" w:eastAsia="Helvetica" w:cs="Helvetica"/>
                 <w:i w:val="false"/>
                 <w:b w:val="false"/>
                 <w:u w:val="none"/>
@@ -1539,7 +1539,7 @@
             </w:pPr>
             <w:r>
               <w:rPr>
-                <w:rFonts w:ascii="Helvetica" w:hAnsi="Helvetica" w:eastAsia="Helvetica" w:cs="Helvetica"/>
+                <w:rFonts w:ascii="Arial" w:hAnsi="Helvetica" w:eastAsia="Helvetica" w:cs="Helvetica"/>
                 <w:i w:val="false"/>
                 <w:b w:val="false"/>
                 <w:u w:val="none"/>
@@ -1583,7 +1583,7 @@
             </w:pPr>
             <w:r>
               <w:rPr>
-                <w:rFonts w:ascii="Helvetica" w:hAnsi="Helvetica" w:eastAsia="Helvetica" w:cs="Helvetica"/>
+                <w:rFonts w:ascii="Arial" w:hAnsi="Helvetica" w:eastAsia="Helvetica" w:cs="Helvetica"/>
                 <w:i w:val="false"/>
                 <w:b w:val="false"/>
                 <w:u w:val="none"/>
@@ -1627,7 +1627,7 @@
             </w:pPr>
             <w:r>
               <w:rPr>
-                <w:rFonts w:ascii="Helvetica" w:hAnsi="Helvetica" w:eastAsia="Helvetica" w:cs="Helvetica"/>
+                <w:rFonts w:ascii="Arial" w:hAnsi="Helvetica" w:eastAsia="Helvetica" w:cs="Helvetica"/>
                 <w:i w:val="false"/>
                 <w:b w:val="false"/>
                 <w:u w:val="none"/>
@@ -1671,7 +1671,7 @@
             </w:pPr>
             <w:r>
               <w:rPr>
-                <w:rFonts w:ascii="Helvetica" w:hAnsi="Helvetica" w:eastAsia="Helvetica" w:cs="Helvetica"/>
+                <w:rFonts w:ascii="Arial" w:hAnsi="Helvetica" w:eastAsia="Helvetica" w:cs="Helvetica"/>
                 <w:i w:val="false"/>
                 <w:b w:val="false"/>
                 <w:u w:val="none"/>
@@ -1715,7 +1715,7 @@
             </w:pPr>
             <w:r>
               <w:rPr>
-                <w:rFonts w:ascii="Helvetica" w:hAnsi="Helvetica" w:eastAsia="Helvetica" w:cs="Helvetica"/>
+                <w:rFonts w:ascii="Arial" w:hAnsi="Helvetica" w:eastAsia="Helvetica" w:cs="Helvetica"/>
                 <w:i w:val="false"/>
                 <w:b w:val="false"/>
                 <w:u w:val="none"/>
@@ -1730,7 +1730,7 @@
       </w:tr>
       <w:tr>
         <w:trPr>
-          <w:trHeight w:val="616" w:hRule="auto"/>
+          <w:trHeight w:val="617" w:hRule="auto"/>
         </w:trPr>
         body 3
         <w:tc>
@@ -1765,7 +1765,7 @@
             </w:pPr>
             <w:r>
               <w:rPr>
-                <w:rFonts w:ascii="Helvetica" w:hAnsi="Helvetica" w:eastAsia="Helvetica" w:cs="Helvetica"/>
+                <w:rFonts w:ascii="Arial" w:hAnsi="Helvetica" w:eastAsia="Helvetica" w:cs="Helvetica"/>
                 <w:i w:val="false"/>
                 <w:b w:val="false"/>
                 <w:u w:val="none"/>
@@ -1809,7 +1809,7 @@
             </w:pPr>
             <w:r>
               <w:rPr>
-                <w:rFonts w:ascii="Helvetica" w:hAnsi="Helvetica" w:eastAsia="Helvetica" w:cs="Helvetica"/>
+                <w:rFonts w:ascii="Arial" w:hAnsi="Helvetica" w:eastAsia="Helvetica" w:cs="Helvetica"/>
                 <w:i w:val="false"/>
                 <w:b w:val="false"/>
                 <w:u w:val="none"/>
@@ -1853,7 +1853,7 @@
             </w:pPr>
             <w:r>
               <w:rPr>
-                <w:rFonts w:ascii="Helvetica" w:hAnsi="Helvetica" w:eastAsia="Helvetica" w:cs="Helvetica"/>
+                <w:rFonts w:ascii="Arial" w:hAnsi="Helvetica" w:eastAsia="Helvetica" w:cs="Helvetica"/>
                 <w:i w:val="false"/>
                 <w:b w:val="false"/>
                 <w:u w:val="none"/>
@@ -1897,7 +1897,7 @@
             </w:pPr>
             <w:r>
               <w:rPr>
-                <w:rFonts w:ascii="Helvetica" w:hAnsi="Helvetica" w:eastAsia="Helvetica" w:cs="Helvetica"/>
+                <w:rFonts w:ascii="Arial" w:hAnsi="Helvetica" w:eastAsia="Helvetica" w:cs="Helvetica"/>
                 <w:i w:val="false"/>
                 <w:b w:val="false"/>
                 <w:u w:val="none"/>
@@ -1941,7 +1941,7 @@
             </w:pPr>
             <w:r>
               <w:rPr>
-                <w:rFonts w:ascii="Helvetica" w:hAnsi="Helvetica" w:eastAsia="Helvetica" w:cs="Helvetica"/>
+                <w:rFonts w:ascii="Arial" w:hAnsi="Helvetica" w:eastAsia="Helvetica" w:cs="Helvetica"/>
                 <w:i w:val="false"/>
                 <w:b w:val="false"/>
                 <w:u w:val="none"/>
@@ -1985,7 +1985,7 @@
             </w:pPr>
             <w:r>
               <w:rPr>
-                <w:rFonts w:ascii="Helvetica" w:hAnsi="Helvetica" w:eastAsia="Helvetica" w:cs="Helvetica"/>
+                <w:rFonts w:ascii="Arial" w:hAnsi="Helvetica" w:eastAsia="Helvetica" w:cs="Helvetica"/>
                 <w:i w:val="false"/>
                 <w:b w:val="false"/>
                 <w:u w:val="none"/>
@@ -2029,7 +2029,7 @@
             </w:pPr>
             <w:r>
               <w:rPr>
-                <w:rFonts w:ascii="Helvetica" w:hAnsi="Helvetica" w:eastAsia="Helvetica" w:cs="Helvetica"/>
+                <w:rFonts w:ascii="Arial" w:hAnsi="Helvetica" w:eastAsia="Helvetica" w:cs="Helvetica"/>
                 <w:i w:val="false"/>
                 <w:b w:val="false"/>
                 <w:u w:val="none"/>
@@ -2073,7 +2073,7 @@
             </w:pPr>
             <w:r>
               <w:rPr>
-                <w:rFonts w:ascii="Helvetica" w:hAnsi="Helvetica" w:eastAsia="Helvetica" w:cs="Helvetica"/>
+                <w:rFonts w:ascii="Arial" w:hAnsi="Helvetica" w:eastAsia="Helvetica" w:cs="Helvetica"/>
                 <w:i w:val="false"/>
                 <w:b w:val="false"/>
                 <w:u w:val="none"/>
@@ -2117,7 +2117,7 @@
             </w:pPr>
             <w:r>
               <w:rPr>
-                <w:rFonts w:ascii="Helvetica" w:hAnsi="Helvetica" w:eastAsia="Helvetica" w:cs="Helvetica"/>
+                <w:rFonts w:ascii="Arial" w:hAnsi="Helvetica" w:eastAsia="Helvetica" w:cs="Helvetica"/>
                 <w:i w:val="false"/>
                 <w:b w:val="false"/>
                 <w:u w:val="none"/>
@@ -2132,7 +2132,7 @@
       </w:tr>
       <w:tr>
         <w:trPr>
-          <w:trHeight w:val="616" w:hRule="auto"/>
+          <w:trHeight w:val="617" w:hRule="auto"/>
         </w:trPr>
         body 4
         <w:tc>
@@ -2167,7 +2167,7 @@
             </w:pPr>
             <w:r>
               <w:rPr>
-                <w:rFonts w:ascii="Helvetica" w:hAnsi="Helvetica" w:eastAsia="Helvetica" w:cs="Helvetica"/>
+                <w:rFonts w:ascii="Arial" w:hAnsi="Helvetica" w:eastAsia="Helvetica" w:cs="Helvetica"/>
                 <w:i w:val="false"/>
                 <w:b w:val="false"/>
                 <w:u w:val="none"/>
@@ -2211,7 +2211,7 @@
             </w:pPr>
             <w:r>
               <w:rPr>
-                <w:rFonts w:ascii="Helvetica" w:hAnsi="Helvetica" w:eastAsia="Helvetica" w:cs="Helvetica"/>
+                <w:rFonts w:ascii="Arial" w:hAnsi="Helvetica" w:eastAsia="Helvetica" w:cs="Helvetica"/>
                 <w:i w:val="false"/>
                 <w:b w:val="false"/>
                 <w:u w:val="none"/>
@@ -2255,7 +2255,7 @@
             </w:pPr>
             <w:r>
               <w:rPr>
-                <w:rFonts w:ascii="Helvetica" w:hAnsi="Helvetica" w:eastAsia="Helvetica" w:cs="Helvetica"/>
+                <w:rFonts w:ascii="Arial" w:hAnsi="Helvetica" w:eastAsia="Helvetica" w:cs="Helvetica"/>
                 <w:i w:val="false"/>
                 <w:b w:val="false"/>
                 <w:u w:val="none"/>
@@ -2299,7 +2299,7 @@
             </w:pPr>
             <w:r>
               <w:rPr>
-                <w:rFonts w:ascii="Helvetica" w:hAnsi="Helvetica" w:eastAsia="Helvetica" w:cs="Helvetica"/>
+                <w:rFonts w:ascii="Arial" w:hAnsi="Helvetica" w:eastAsia="Helvetica" w:cs="Helvetica"/>
                 <w:i w:val="false"/>
                 <w:b w:val="false"/>
                 <w:u w:val="none"/>
@@ -2343,7 +2343,7 @@
             </w:pPr>
             <w:r>
               <w:rPr>
-                <w:rFonts w:ascii="Helvetica" w:hAnsi="Helvetica" w:eastAsia="Helvetica" w:cs="Helvetica"/>
+                <w:rFonts w:ascii="Arial" w:hAnsi="Helvetica" w:eastAsia="Helvetica" w:cs="Helvetica"/>
                 <w:i w:val="false"/>
                 <w:b w:val="false"/>
                 <w:u w:val="none"/>
@@ -2387,7 +2387,7 @@
             </w:pPr>
             <w:r>
               <w:rPr>
-                <w:rFonts w:ascii="Helvetica" w:hAnsi="Helvetica" w:eastAsia="Helvetica" w:cs="Helvetica"/>
+                <w:rFonts w:ascii="Arial" w:hAnsi="Helvetica" w:eastAsia="Helvetica" w:cs="Helvetica"/>
                 <w:i w:val="false"/>
                 <w:b w:val="false"/>
                 <w:u w:val="none"/>
@@ -2431,7 +2431,7 @@
             </w:pPr>
             <w:r>
               <w:rPr>
-                <w:rFonts w:ascii="Helvetica" w:hAnsi="Helvetica" w:eastAsia="Helvetica" w:cs="Helvetica"/>
+                <w:rFonts w:ascii="Arial" w:hAnsi="Helvetica" w:eastAsia="Helvetica" w:cs="Helvetica"/>
                 <w:i w:val="false"/>
                 <w:b w:val="false"/>
                 <w:u w:val="none"/>
@@ -2475,7 +2475,7 @@
             </w:pPr>
             <w:r>
               <w:rPr>
-                <w:rFonts w:ascii="Helvetica" w:hAnsi="Helvetica" w:eastAsia="Helvetica" w:cs="Helvetica"/>
+                <w:rFonts w:ascii="Arial" w:hAnsi="Helvetica" w:eastAsia="Helvetica" w:cs="Helvetica"/>
                 <w:i w:val="false"/>
                 <w:b w:val="false"/>
                 <w:u w:val="none"/>
@@ -2519,7 +2519,7 @@
             </w:pPr>
             <w:r>
               <w:rPr>
-                <w:rFonts w:ascii="Helvetica" w:hAnsi="Helvetica" w:eastAsia="Helvetica" w:cs="Helvetica"/>
+                <w:rFonts w:ascii="Arial" w:hAnsi="Helvetica" w:eastAsia="Helvetica" w:cs="Helvetica"/>
                 <w:i w:val="false"/>
                 <w:b w:val="false"/>
                 <w:u w:val="none"/>
@@ -2534,7 +2534,7 @@
       </w:tr>
       <w:tr>
         <w:trPr>
-          <w:trHeight w:val="616" w:hRule="auto"/>
+          <w:trHeight w:val="617" w:hRule="auto"/>
         </w:trPr>
         body 5
         <w:tc>
@@ -2569,7 +2569,7 @@
             </w:pPr>
             <w:r>
               <w:rPr>
-                <w:rFonts w:ascii="Helvetica" w:hAnsi="Helvetica" w:eastAsia="Helvetica" w:cs="Helvetica"/>
+                <w:rFonts w:ascii="Arial" w:hAnsi="Helvetica" w:eastAsia="Helvetica" w:cs="Helvetica"/>
                 <w:i w:val="false"/>
                 <w:b w:val="false"/>
                 <w:u w:val="none"/>
@@ -2613,7 +2613,7 @@
             </w:pPr>
             <w:r>
               <w:rPr>
-                <w:rFonts w:ascii="Helvetica" w:hAnsi="Helvetica" w:eastAsia="Helvetica" w:cs="Helvetica"/>
+                <w:rFonts w:ascii="Arial" w:hAnsi="Helvetica" w:eastAsia="Helvetica" w:cs="Helvetica"/>
                 <w:i w:val="false"/>
                 <w:b w:val="false"/>
                 <w:u w:val="none"/>
@@ -2657,7 +2657,7 @@
             </w:pPr>
             <w:r>
               <w:rPr>
-                <w:rFonts w:ascii="Helvetica" w:hAnsi="Helvetica" w:eastAsia="Helvetica" w:cs="Helvetica"/>
+                <w:rFonts w:ascii="Arial" w:hAnsi="Helvetica" w:eastAsia="Helvetica" w:cs="Helvetica"/>
                 <w:i w:val="false"/>
                 <w:b w:val="false"/>
                 <w:u w:val="none"/>
@@ -2701,7 +2701,7 @@
             </w:pPr>
             <w:r>
               <w:rPr>
-                <w:rFonts w:ascii="Helvetica" w:hAnsi="Helvetica" w:eastAsia="Helvetica" w:cs="Helvetica"/>
+                <w:rFonts w:ascii="Arial" w:hAnsi="Helvetica" w:eastAsia="Helvetica" w:cs="Helvetica"/>
                 <w:i w:val="false"/>
                 <w:b w:val="false"/>
                 <w:u w:val="none"/>
@@ -2745,7 +2745,7 @@
             </w:pPr>
             <w:r>
               <w:rPr>
-                <w:rFonts w:ascii="Helvetica" w:hAnsi="Helvetica" w:eastAsia="Helvetica" w:cs="Helvetica"/>
+                <w:rFonts w:ascii="Arial" w:hAnsi="Helvetica" w:eastAsia="Helvetica" w:cs="Helvetica"/>
                 <w:i w:val="false"/>
                 <w:b w:val="false"/>
                 <w:u w:val="none"/>
@@ -2789,7 +2789,7 @@
             </w:pPr>
             <w:r>
               <w:rPr>
-                <w:rFonts w:ascii="Helvetica" w:hAnsi="Helvetica" w:eastAsia="Helvetica" w:cs="Helvetica"/>
+                <w:rFonts w:ascii="Arial" w:hAnsi="Helvetica" w:eastAsia="Helvetica" w:cs="Helvetica"/>
                 <w:i w:val="false"/>
                 <w:b w:val="false"/>
                 <w:u w:val="none"/>
@@ -2833,7 +2833,7 @@
             </w:pPr>
             <w:r>
               <w:rPr>
-                <w:rFonts w:ascii="Helvetica" w:hAnsi="Helvetica" w:eastAsia="Helvetica" w:cs="Helvetica"/>
+                <w:rFonts w:ascii="Arial" w:hAnsi="Helvetica" w:eastAsia="Helvetica" w:cs="Helvetica"/>
                 <w:i w:val="false"/>
                 <w:b w:val="false"/>
                 <w:u w:val="none"/>
@@ -2877,7 +2877,7 @@
             </w:pPr>
             <w:r>
               <w:rPr>
-                <w:rFonts w:ascii="Helvetica" w:hAnsi="Helvetica" w:eastAsia="Helvetica" w:cs="Helvetica"/>
+                <w:rFonts w:ascii="Arial" w:hAnsi="Helvetica" w:eastAsia="Helvetica" w:cs="Helvetica"/>
                 <w:i w:val="false"/>
                 <w:b w:val="false"/>
                 <w:u w:val="none"/>
@@ -2921,7 +2921,7 @@
             </w:pPr>
             <w:r>
               <w:rPr>
-                <w:rFonts w:ascii="Helvetica" w:hAnsi="Helvetica" w:eastAsia="Helvetica" w:cs="Helvetica"/>
+                <w:rFonts w:ascii="Arial" w:hAnsi="Helvetica" w:eastAsia="Helvetica" w:cs="Helvetica"/>
                 <w:i w:val="false"/>
                 <w:b w:val="false"/>
                 <w:u w:val="none"/>
@@ -2971,7 +2971,7 @@
             </w:pPr>
             <w:r>
               <w:rPr>
-                <w:rFonts w:ascii="Helvetica" w:hAnsi="Helvetica" w:eastAsia="Helvetica" w:cs="Helvetica"/>
+                <w:rFonts w:ascii="Arial" w:hAnsi="Helvetica" w:eastAsia="Helvetica" w:cs="Helvetica"/>
                 <w:i w:val="false"/>
                 <w:b w:val="false"/>
                 <w:u w:val="none"/>
@@ -3015,7 +3015,7 @@
             </w:pPr>
             <w:r>
               <w:rPr>
-                <w:rFonts w:ascii="Helvetica" w:hAnsi="Helvetica" w:eastAsia="Helvetica" w:cs="Helvetica"/>
+                <w:rFonts w:ascii="Arial" w:hAnsi="Helvetica" w:eastAsia="Helvetica" w:cs="Helvetica"/>
                 <w:i w:val="false"/>
                 <w:b w:val="false"/>
                 <w:u w:val="none"/>
@@ -3059,7 +3059,7 @@
             </w:pPr>
             <w:r>
               <w:rPr>
-                <w:rFonts w:ascii="Helvetica" w:hAnsi="Helvetica" w:eastAsia="Helvetica" w:cs="Helvetica"/>
+                <w:rFonts w:ascii="Arial" w:hAnsi="Helvetica" w:eastAsia="Helvetica" w:cs="Helvetica"/>
                 <w:i w:val="false"/>
                 <w:b w:val="false"/>
                 <w:u w:val="none"/>
@@ -3103,7 +3103,7 @@
             </w:pPr>
             <w:r>
               <w:rPr>
-                <w:rFonts w:ascii="Helvetica" w:hAnsi="Helvetica" w:eastAsia="Helvetica" w:cs="Helvetica"/>
+                <w:rFonts w:ascii="Arial" w:hAnsi="Helvetica" w:eastAsia="Helvetica" w:cs="Helvetica"/>
                 <w:i w:val="false"/>
                 <w:b w:val="false"/>
                 <w:u w:val="none"/>
@@ -3147,7 +3147,7 @@
             </w:pPr>
             <w:r>
               <w:rPr>
-                <w:rFonts w:ascii="Helvetica" w:hAnsi="Helvetica" w:eastAsia="Helvetica" w:cs="Helvetica"/>
+                <w:rFonts w:ascii="Arial" w:hAnsi="Helvetica" w:eastAsia="Helvetica" w:cs="Helvetica"/>
                 <w:i w:val="false"/>
                 <w:b w:val="false"/>
                 <w:u w:val="none"/>
@@ -3191,7 +3191,7 @@
             </w:pPr>
             <w:r>
               <w:rPr>
-                <w:rFonts w:ascii="Helvetica" w:hAnsi="Helvetica" w:eastAsia="Helvetica" w:cs="Helvetica"/>
+                <w:rFonts w:ascii="Arial" w:hAnsi="Helvetica" w:eastAsia="Helvetica" w:cs="Helvetica"/>
                 <w:i w:val="false"/>
                 <w:b w:val="false"/>
                 <w:u w:val="none"/>
@@ -3235,7 +3235,7 @@
             </w:pPr>
             <w:r>
               <w:rPr>
-                <w:rFonts w:ascii="Helvetica" w:hAnsi="Helvetica" w:eastAsia="Helvetica" w:cs="Helvetica"/>
+                <w:rFonts w:ascii="Arial" w:hAnsi="Helvetica" w:eastAsia="Helvetica" w:cs="Helvetica"/>
                 <w:i w:val="false"/>
                 <w:b w:val="false"/>
                 <w:u w:val="none"/>
@@ -3279,7 +3279,7 @@
             </w:pPr>
             <w:r>
               <w:rPr>
-                <w:rFonts w:ascii="Helvetica" w:hAnsi="Helvetica" w:eastAsia="Helvetica" w:cs="Helvetica"/>
+                <w:rFonts w:ascii="Arial" w:hAnsi="Helvetica" w:eastAsia="Helvetica" w:cs="Helvetica"/>
                 <w:i w:val="false"/>
                 <w:b w:val="false"/>
                 <w:u w:val="none"/>
@@ -3323,7 +3323,7 @@
             </w:pPr>
             <w:r>
               <w:rPr>
-                <w:rFonts w:ascii="Helvetica" w:hAnsi="Helvetica" w:eastAsia="Helvetica" w:cs="Helvetica"/>
+                <w:rFonts w:ascii="Arial" w:hAnsi="Helvetica" w:eastAsia="Helvetica" w:cs="Helvetica"/>
                 <w:i w:val="false"/>
                 <w:b w:val="false"/>
                 <w:u w:val="none"/>
@@ -3338,7 +3338,7 @@
       </w:tr>
       <w:tr>
         <w:trPr>
-          <w:trHeight w:val="616" w:hRule="auto"/>
+          <w:trHeight w:val="617" w:hRule="auto"/>
         </w:trPr>
         body 7
         <w:tc>
@@ -3373,7 +3373,7 @@
             </w:pPr>
             <w:r>
               <w:rPr>
-                <w:rFonts w:ascii="Helvetica" w:hAnsi="Helvetica" w:eastAsia="Helvetica" w:cs="Helvetica"/>
+                <w:rFonts w:ascii="Arial" w:hAnsi="Helvetica" w:eastAsia="Helvetica" w:cs="Helvetica"/>
                 <w:i w:val="false"/>
                 <w:b w:val="false"/>
                 <w:u w:val="none"/>
@@ -3417,7 +3417,7 @@
             </w:pPr>
             <w:r>
               <w:rPr>
-                <w:rFonts w:ascii="Helvetica" w:hAnsi="Helvetica" w:eastAsia="Helvetica" w:cs="Helvetica"/>
+                <w:rFonts w:ascii="Arial" w:hAnsi="Helvetica" w:eastAsia="Helvetica" w:cs="Helvetica"/>
                 <w:i w:val="false"/>
                 <w:b w:val="false"/>
                 <w:u w:val="none"/>
@@ -3461,7 +3461,7 @@
             </w:pPr>
             <w:r>
               <w:rPr>
-                <w:rFonts w:ascii="Helvetica" w:hAnsi="Helvetica" w:eastAsia="Helvetica" w:cs="Helvetica"/>
+                <w:rFonts w:ascii="Arial" w:hAnsi="Helvetica" w:eastAsia="Helvetica" w:cs="Helvetica"/>
                 <w:i w:val="false"/>
                 <w:b w:val="false"/>
                 <w:u w:val="none"/>
@@ -3505,7 +3505,7 @@
             </w:pPr>
             <w:r>
               <w:rPr>
-                <w:rFonts w:ascii="Helvetica" w:hAnsi="Helvetica" w:eastAsia="Helvetica" w:cs="Helvetica"/>
+                <w:rFonts w:ascii="Arial" w:hAnsi="Helvetica" w:eastAsia="Helvetica" w:cs="Helvetica"/>
                 <w:i w:val="false"/>
                 <w:b w:val="false"/>
                 <w:u w:val="none"/>
@@ -3549,7 +3549,7 @@
             </w:pPr>
             <w:r>
               <w:rPr>
-                <w:rFonts w:ascii="Helvetica" w:hAnsi="Helvetica" w:eastAsia="Helvetica" w:cs="Helvetica"/>
+                <w:rFonts w:ascii="Arial" w:hAnsi="Helvetica" w:eastAsia="Helvetica" w:cs="Helvetica"/>
                 <w:i w:val="false"/>
                 <w:b w:val="false"/>
                 <w:u w:val="none"/>
@@ -3593,7 +3593,7 @@
             </w:pPr>
             <w:r>
               <w:rPr>
-                <w:rFonts w:ascii="Helvetica" w:hAnsi="Helvetica" w:eastAsia="Helvetica" w:cs="Helvetica"/>
+                <w:rFonts w:ascii="Arial" w:hAnsi="Helvetica" w:eastAsia="Helvetica" w:cs="Helvetica"/>
                 <w:i w:val="false"/>
                 <w:b w:val="false"/>
                 <w:u w:val="none"/>
@@ -3637,7 +3637,7 @@
             </w:pPr>
             <w:r>
               <w:rPr>
-                <w:rFonts w:ascii="Helvetica" w:hAnsi="Helvetica" w:eastAsia="Helvetica" w:cs="Helvetica"/>
+                <w:rFonts w:ascii="Arial" w:hAnsi="Helvetica" w:eastAsia="Helvetica" w:cs="Helvetica"/>
                 <w:i w:val="false"/>
                 <w:b w:val="false"/>
                 <w:u w:val="none"/>
@@ -3681,7 +3681,7 @@
             </w:pPr>
             <w:r>
               <w:rPr>
-                <w:rFonts w:ascii="Helvetica" w:hAnsi="Helvetica" w:eastAsia="Helvetica" w:cs="Helvetica"/>
+                <w:rFonts w:ascii="Arial" w:hAnsi="Helvetica" w:eastAsia="Helvetica" w:cs="Helvetica"/>
                 <w:i w:val="false"/>
                 <w:b w:val="false"/>
                 <w:u w:val="none"/>
@@ -3725,7 +3725,7 @@
             </w:pPr>
             <w:r>
               <w:rPr>
-                <w:rFonts w:ascii="Helvetica" w:hAnsi="Helvetica" w:eastAsia="Helvetica" w:cs="Helvetica"/>
+                <w:rFonts w:ascii="Arial" w:hAnsi="Helvetica" w:eastAsia="Helvetica" w:cs="Helvetica"/>
                 <w:i w:val="false"/>
                 <w:b w:val="false"/>
                 <w:u w:val="none"/>
@@ -3740,7 +3740,7 @@
       </w:tr>
       <w:tr>
         <w:trPr>
-          <w:trHeight w:val="616" w:hRule="auto"/>
+          <w:trHeight w:val="617" w:hRule="auto"/>
         </w:trPr>
         body 8
         <w:tc>
@@ -3775,7 +3775,7 @@
             </w:pPr>
             <w:r>
               <w:rPr>
-                <w:rFonts w:ascii="Helvetica" w:hAnsi="Helvetica" w:eastAsia="Helvetica" w:cs="Helvetica"/>
+                <w:rFonts w:ascii="Arial" w:hAnsi="Helvetica" w:eastAsia="Helvetica" w:cs="Helvetica"/>
                 <w:i w:val="false"/>
                 <w:b w:val="false"/>
                 <w:u w:val="none"/>
@@ -3819,7 +3819,7 @@
             </w:pPr>
             <w:r>
               <w:rPr>
-                <w:rFonts w:ascii="Helvetica" w:hAnsi="Helvetica" w:eastAsia="Helvetica" w:cs="Helvetica"/>
+                <w:rFonts w:ascii="Arial" w:hAnsi="Helvetica" w:eastAsia="Helvetica" w:cs="Helvetica"/>
                 <w:i w:val="false"/>
                 <w:b w:val="false"/>
                 <w:u w:val="none"/>
@@ -3863,7 +3863,7 @@
             </w:pPr>
             <w:r>
               <w:rPr>
-                <w:rFonts w:ascii="Helvetica" w:hAnsi="Helvetica" w:eastAsia="Helvetica" w:cs="Helvetica"/>
+                <w:rFonts w:ascii="Arial" w:hAnsi="Helvetica" w:eastAsia="Helvetica" w:cs="Helvetica"/>
                 <w:i w:val="false"/>
                 <w:b w:val="false"/>
                 <w:u w:val="none"/>
@@ -3907,7 +3907,7 @@
             </w:pPr>
             <w:r>
               <w:rPr>
-                <w:rFonts w:ascii="Helvetica" w:hAnsi="Helvetica" w:eastAsia="Helvetica" w:cs="Helvetica"/>
+                <w:rFonts w:ascii="Arial" w:hAnsi="Helvetica" w:eastAsia="Helvetica" w:cs="Helvetica"/>
                 <w:i w:val="false"/>
                 <w:b w:val="false"/>
                 <w:u w:val="none"/>
@@ -3951,7 +3951,7 @@
             </w:pPr>
             <w:r>
               <w:rPr>
-                <w:rFonts w:ascii="Helvetica" w:hAnsi="Helvetica" w:eastAsia="Helvetica" w:cs="Helvetica"/>
+                <w:rFonts w:ascii="Arial" w:hAnsi="Helvetica" w:eastAsia="Helvetica" w:cs="Helvetica"/>
                 <w:i w:val="false"/>
                 <w:b w:val="false"/>
                 <w:u w:val="none"/>
@@ -3995,7 +3995,7 @@
             </w:pPr>
             <w:r>
               <w:rPr>
-                <w:rFonts w:ascii="Helvetica" w:hAnsi="Helvetica" w:eastAsia="Helvetica" w:cs="Helvetica"/>
+                <w:rFonts w:ascii="Arial" w:hAnsi="Helvetica" w:eastAsia="Helvetica" w:cs="Helvetica"/>
                 <w:i w:val="false"/>
                 <w:b w:val="false"/>
                 <w:u w:val="none"/>
@@ -4039,7 +4039,7 @@
             </w:pPr>
             <w:r>
               <w:rPr>
-                <w:rFonts w:ascii="Helvetica" w:hAnsi="Helvetica" w:eastAsia="Helvetica" w:cs="Helvetica"/>
+                <w:rFonts w:ascii="Arial" w:hAnsi="Helvetica" w:eastAsia="Helvetica" w:cs="Helvetica"/>
                 <w:i w:val="false"/>
                 <w:b w:val="false"/>
                 <w:u w:val="none"/>
@@ -4083,7 +4083,7 @@
             </w:pPr>
             <w:r>
               <w:rPr>
-                <w:rFonts w:ascii="Helvetica" w:hAnsi="Helvetica" w:eastAsia="Helvetica" w:cs="Helvetica"/>
+                <w:rFonts w:ascii="Arial" w:hAnsi="Helvetica" w:eastAsia="Helvetica" w:cs="Helvetica"/>
                 <w:i w:val="false"/>
                 <w:b w:val="false"/>
                 <w:u w:val="none"/>
@@ -4127,7 +4127,7 @@
             </w:pPr>
             <w:r>
               <w:rPr>
-                <w:rFonts w:ascii="Helvetica" w:hAnsi="Helvetica" w:eastAsia="Helvetica" w:cs="Helvetica"/>
+                <w:rFonts w:ascii="Arial" w:hAnsi="Helvetica" w:eastAsia="Helvetica" w:cs="Helvetica"/>
                 <w:i w:val="false"/>
                 <w:b w:val="false"/>
                 <w:u w:val="none"/>
@@ -4142,7 +4142,7 @@
       </w:tr>
       <w:tr>
         <w:trPr>
-          <w:trHeight w:val="616" w:hRule="auto"/>
+          <w:trHeight w:val="617" w:hRule="auto"/>
         </w:trPr>
         body 9
         <w:tc>
@@ -4177,7 +4177,7 @@
             </w:pPr>
             <w:r>
               <w:rPr>
-                <w:rFonts w:ascii="Helvetica" w:hAnsi="Helvetica" w:eastAsia="Helvetica" w:cs="Helvetica"/>
+                <w:rFonts w:ascii="Arial" w:hAnsi="Helvetica" w:eastAsia="Helvetica" w:cs="Helvetica"/>
                 <w:i w:val="false"/>
                 <w:b w:val="false"/>
                 <w:u w:val="none"/>
@@ -4221,7 +4221,7 @@
             </w:pPr>
             <w:r>
               <w:rPr>
-                <w:rFonts w:ascii="Helvetica" w:hAnsi="Helvetica" w:eastAsia="Helvetica" w:cs="Helvetica"/>
+                <w:rFonts w:ascii="Arial" w:hAnsi="Helvetica" w:eastAsia="Helvetica" w:cs="Helvetica"/>
                 <w:i w:val="false"/>
                 <w:b w:val="false"/>
                 <w:u w:val="none"/>
@@ -4265,7 +4265,7 @@
             </w:pPr>
             <w:r>
               <w:rPr>
-                <w:rFonts w:ascii="Helvetica" w:hAnsi="Helvetica" w:eastAsia="Helvetica" w:cs="Helvetica"/>
+                <w:rFonts w:ascii="Arial" w:hAnsi="Helvetica" w:eastAsia="Helvetica" w:cs="Helvetica"/>
                 <w:i w:val="false"/>
                 <w:b w:val="false"/>
                 <w:u w:val="none"/>
@@ -4309,7 +4309,7 @@
             </w:pPr>
             <w:r>
               <w:rPr>
-                <w:rFonts w:ascii="Helvetica" w:hAnsi="Helvetica" w:eastAsia="Helvetica" w:cs="Helvetica"/>
+                <w:rFonts w:ascii="Arial" w:hAnsi="Helvetica" w:eastAsia="Helvetica" w:cs="Helvetica"/>
                 <w:i w:val="false"/>
                 <w:b w:val="false"/>
                 <w:u w:val="none"/>
@@ -4353,7 +4353,7 @@
             </w:pPr>
             <w:r>
               <w:rPr>
-                <w:rFonts w:ascii="Helvetica" w:hAnsi="Helvetica" w:eastAsia="Helvetica" w:cs="Helvetica"/>
+                <w:rFonts w:ascii="Arial" w:hAnsi="Helvetica" w:eastAsia="Helvetica" w:cs="Helvetica"/>
                 <w:i w:val="false"/>
                 <w:b w:val="false"/>
                 <w:u w:val="none"/>
@@ -4397,7 +4397,7 @@
             </w:pPr>
             <w:r>
               <w:rPr>
-                <w:rFonts w:ascii="Helvetica" w:hAnsi="Helvetica" w:eastAsia="Helvetica" w:cs="Helvetica"/>
+                <w:rFonts w:ascii="Arial" w:hAnsi="Helvetica" w:eastAsia="Helvetica" w:cs="Helvetica"/>
                 <w:i w:val="false"/>
                 <w:b w:val="false"/>
                 <w:u w:val="none"/>
@@ -4441,7 +4441,7 @@
             </w:pPr>
             <w:r>
               <w:rPr>
-                <w:rFonts w:ascii="Helvetica" w:hAnsi="Helvetica" w:eastAsia="Helvetica" w:cs="Helvetica"/>
+                <w:rFonts w:ascii="Arial" w:hAnsi="Helvetica" w:eastAsia="Helvetica" w:cs="Helvetica"/>
                 <w:i w:val="false"/>
                 <w:b w:val="false"/>
                 <w:u w:val="none"/>
@@ -4485,7 +4485,7 @@
             </w:pPr>
             <w:r>
               <w:rPr>
-                <w:rFonts w:ascii="Helvetica" w:hAnsi="Helvetica" w:eastAsia="Helvetica" w:cs="Helvetica"/>
+                <w:rFonts w:ascii="Arial" w:hAnsi="Helvetica" w:eastAsia="Helvetica" w:cs="Helvetica"/>
                 <w:i w:val="false"/>
                 <w:b w:val="false"/>
                 <w:u w:val="none"/>
@@ -4529,7 +4529,7 @@
             </w:pPr>
             <w:r>
               <w:rPr>
-                <w:rFonts w:ascii="Helvetica" w:hAnsi="Helvetica" w:eastAsia="Helvetica" w:cs="Helvetica"/>
+                <w:rFonts w:ascii="Arial" w:hAnsi="Helvetica" w:eastAsia="Helvetica" w:cs="Helvetica"/>
                 <w:i w:val="false"/>
                 <w:b w:val="false"/>
                 <w:u w:val="none"/>
@@ -4544,7 +4544,7 @@
       </w:tr>
       <w:tr>
         <w:trPr>
-          <w:trHeight w:val="616" w:hRule="auto"/>
+          <w:trHeight w:val="617" w:hRule="auto"/>
         </w:trPr>
         body10
         <w:tc>
@@ -4579,7 +4579,7 @@
             </w:pPr>
             <w:r>
               <w:rPr>
-                <w:rFonts w:ascii="Helvetica" w:hAnsi="Helvetica" w:eastAsia="Helvetica" w:cs="Helvetica"/>
+                <w:rFonts w:ascii="Arial" w:hAnsi="Helvetica" w:eastAsia="Helvetica" w:cs="Helvetica"/>
                 <w:i w:val="false"/>
                 <w:b w:val="false"/>
                 <w:u w:val="none"/>
@@ -4623,7 +4623,7 @@
             </w:pPr>
             <w:r>
               <w:rPr>
-                <w:rFonts w:ascii="Helvetica" w:hAnsi="Helvetica" w:eastAsia="Helvetica" w:cs="Helvetica"/>
+                <w:rFonts w:ascii="Arial" w:hAnsi="Helvetica" w:eastAsia="Helvetica" w:cs="Helvetica"/>
                 <w:i w:val="false"/>
                 <w:b w:val="false"/>
                 <w:u w:val="none"/>
@@ -4667,7 +4667,7 @@
             </w:pPr>
             <w:r>
               <w:rPr>
-                <w:rFonts w:ascii="Helvetica" w:hAnsi="Helvetica" w:eastAsia="Helvetica" w:cs="Helvetica"/>
+                <w:rFonts w:ascii="Arial" w:hAnsi="Helvetica" w:eastAsia="Helvetica" w:cs="Helvetica"/>
                 <w:i w:val="false"/>
                 <w:b w:val="false"/>
                 <w:u w:val="none"/>
@@ -4711,7 +4711,7 @@
             </w:pPr>
             <w:r>
               <w:rPr>
-                <w:rFonts w:ascii="Helvetica" w:hAnsi="Helvetica" w:eastAsia="Helvetica" w:cs="Helvetica"/>
+                <w:rFonts w:ascii="Arial" w:hAnsi="Helvetica" w:eastAsia="Helvetica" w:cs="Helvetica"/>
                 <w:i w:val="false"/>
                 <w:b w:val="false"/>
                 <w:u w:val="none"/>
@@ -4755,7 +4755,7 @@
             </w:pPr>
             <w:r>
               <w:rPr>
-                <w:rFonts w:ascii="Helvetica" w:hAnsi="Helvetica" w:eastAsia="Helvetica" w:cs="Helvetica"/>
+                <w:rFonts w:ascii="Arial" w:hAnsi="Helvetica" w:eastAsia="Helvetica" w:cs="Helvetica"/>
                 <w:i w:val="false"/>
                 <w:b w:val="false"/>
                 <w:u w:val="none"/>
@@ -4799,7 +4799,7 @@
             </w:pPr>
             <w:r>
               <w:rPr>
-                <w:rFonts w:ascii="Helvetica" w:hAnsi="Helvetica" w:eastAsia="Helvetica" w:cs="Helvetica"/>
+                <w:rFonts w:ascii="Arial" w:hAnsi="Helvetica" w:eastAsia="Helvetica" w:cs="Helvetica"/>
                 <w:i w:val="false"/>
                 <w:b w:val="false"/>
                 <w:u w:val="none"/>
@@ -4843,7 +4843,7 @@
             </w:pPr>
             <w:r>
               <w:rPr>
-                <w:rFonts w:ascii="Helvetica" w:hAnsi="Helvetica" w:eastAsia="Helvetica" w:cs="Helvetica"/>
+                <w:rFonts w:ascii="Arial" w:hAnsi="Helvetica" w:eastAsia="Helvetica" w:cs="Helvetica"/>
                 <w:i w:val="false"/>
                 <w:b w:val="false"/>
                 <w:u w:val="none"/>
@@ -4887,7 +4887,7 @@
             </w:pPr>
             <w:r>
               <w:rPr>
-                <w:rFonts w:ascii="Helvetica" w:hAnsi="Helvetica" w:eastAsia="Helvetica" w:cs="Helvetica"/>
+                <w:rFonts w:ascii="Arial" w:hAnsi="Helvetica" w:eastAsia="Helvetica" w:cs="Helvetica"/>
                 <w:i w:val="false"/>
                 <w:b w:val="false"/>
                 <w:u w:val="none"/>
@@ -4931,7 +4931,7 @@
             </w:pPr>
             <w:r>
               <w:rPr>
-                <w:rFonts w:ascii="Helvetica" w:hAnsi="Helvetica" w:eastAsia="Helvetica" w:cs="Helvetica"/>
+                <w:rFonts w:ascii="Arial" w:hAnsi="Helvetica" w:eastAsia="Helvetica" w:cs="Helvetica"/>
                 <w:i w:val="false"/>
                 <w:b w:val="false"/>
                 <w:u w:val="none"/>

</xml_diff>

<commit_message>
updated article for aevolcano
</commit_message>
<xml_diff>
--- a/vignettes/aetable.docx
+++ b/vignettes/aetable.docx
@@ -29,7 +29,7 @@
       </w:tblGrid>
       <w:tr>
         <w:trPr>
-          <w:trHeight w:val="646" w:hRule="auto"/>
+          <w:trHeight w:val="617" w:hRule="auto"/>
           <w:tblHeader/>
         </w:trPr>
         header 1
@@ -66,7 +66,7 @@
             </w:pPr>
             <w:r>
               <w:rPr>
-                <w:rFonts w:ascii="Helvetica" w:hAnsi="Helvetica" w:eastAsia="Helvetica" w:cs="Helvetica"/>
+                <w:rFonts w:ascii="Arial" w:hAnsi="Arial" w:eastAsia="Arial" w:cs="Arial"/>
                 <w:i w:val="false"/>
                 <w:b w:val="true"/>
                 <w:u w:val="none"/>
@@ -85,7 +85,7 @@
               <w:bottom w:val="single" w:sz="12" w:space="0" w:color="666666"/>
               <w:top w:val="single" w:sz="12" w:space="0" w:color="666666"/>
               <w:left w:val="single" w:sz="12" w:space="0" w:color="666666"/>
-              <w:right w:val="none" w:sz="0" w:space="0" w:color="000000"/>
+              <w:right w:val="single" w:sz="12" w:space="0" w:color="666666"/>
             </w:tcBorders>
             <w:shd w:val="clear" w:color="auto" w:fill="CCCCCC"/>
             <w:tcMar>
@@ -111,7 +111,7 @@
             </w:pPr>
             <w:r>
               <w:rPr>
-                <w:rFonts w:ascii="Helvetica" w:hAnsi="Helvetica" w:eastAsia="Helvetica" w:cs="Helvetica"/>
+                <w:rFonts w:ascii="Arial" w:hAnsi="Arial" w:eastAsia="Arial" w:cs="Arial"/>
                 <w:i w:val="false"/>
                 <w:b w:val="true"/>
                 <w:u w:val="none"/>
@@ -130,7 +130,7 @@
               <w:bottom w:val="single" w:sz="12" w:space="0" w:color="666666"/>
               <w:top w:val="single" w:sz="12" w:space="0" w:color="666666"/>
               <w:left w:val="single" w:sz="12" w:space="0" w:color="666666"/>
-              <w:right w:val="none" w:sz="0" w:space="0" w:color="000000"/>
+              <w:right w:val="single" w:sz="12" w:space="0" w:color="666666"/>
             </w:tcBorders>
             <w:shd w:val="clear" w:color="auto" w:fill="CCCCCC"/>
             <w:tcMar>
@@ -156,7 +156,7 @@
             </w:pPr>
             <w:r>
               <w:rPr>
-                <w:rFonts w:ascii="Helvetica" w:hAnsi="Helvetica" w:eastAsia="Helvetica" w:cs="Helvetica"/>
+                <w:rFonts w:ascii="Arial" w:hAnsi="Arial" w:eastAsia="Arial" w:cs="Arial"/>
                 <w:i w:val="false"/>
                 <w:b w:val="true"/>
                 <w:u w:val="none"/>
@@ -201,7 +201,7 @@
             </w:pPr>
             <w:r>
               <w:rPr>
-                <w:rFonts w:ascii="Helvetica" w:hAnsi="Helvetica" w:eastAsia="Helvetica" w:cs="Helvetica"/>
+                <w:rFonts w:ascii="Arial" w:hAnsi="Arial" w:eastAsia="Arial" w:cs="Arial"/>
                 <w:i w:val="false"/>
                 <w:b w:val="true"/>
                 <w:u w:val="none"/>
@@ -246,7 +246,7 @@
             </w:pPr>
             <w:r>
               <w:rPr>
-                <w:rFonts w:ascii="Helvetica" w:hAnsi="Helvetica" w:eastAsia="Helvetica" w:cs="Helvetica"/>
+                <w:rFonts w:ascii="Arial" w:hAnsi="Arial" w:eastAsia="Arial" w:cs="Arial"/>
                 <w:i w:val="false"/>
                 <w:b w:val="true"/>
                 <w:u w:val="none"/>
@@ -261,7 +261,7 @@
       </w:tr>
       <w:tr>
         <w:trPr>
-          <w:trHeight w:val="616" w:hRule="auto"/>
+          <w:trHeight w:val="617" w:hRule="auto"/>
           <w:tblHeader/>
         </w:trPr>
         header 2
@@ -330,7 +330,7 @@
             </w:pPr>
             <w:r>
               <w:rPr>
-                <w:rFonts w:ascii="Helvetica" w:hAnsi="Helvetica" w:eastAsia="Helvetica" w:cs="Helvetica"/>
+                <w:rFonts w:ascii="Arial" w:hAnsi="Arial" w:eastAsia="Arial" w:cs="Arial"/>
                 <w:i w:val="false"/>
                 <w:b w:val="false"/>
                 <w:u w:val="none"/>
@@ -349,7 +349,7 @@
               <w:bottom w:val="single" w:sz="12" w:space="0" w:color="666666"/>
               <w:top w:val="single" w:sz="12" w:space="0" w:color="666666"/>
               <w:left w:val="single" w:sz="12" w:space="0" w:color="666666"/>
-              <w:right w:val="none" w:sz="0" w:space="0" w:color="000000"/>
+              <w:right w:val="single" w:sz="12" w:space="0" w:color="666666"/>
             </w:tcBorders>
             <w:shd w:val="clear" w:color="auto" w:fill="CCCCCC"/>
             <w:tcMar>
@@ -375,7 +375,7 @@
             </w:pPr>
             <w:r>
               <w:rPr>
-                <w:rFonts w:ascii="Helvetica" w:hAnsi="Helvetica" w:eastAsia="Helvetica" w:cs="Helvetica"/>
+                <w:rFonts w:ascii="Arial" w:hAnsi="Arial" w:eastAsia="Arial" w:cs="Arial"/>
                 <w:i w:val="false"/>
                 <w:b w:val="false"/>
                 <w:u w:val="none"/>
@@ -419,7 +419,7 @@
             </w:pPr>
             <w:r>
               <w:rPr>
-                <w:rFonts w:ascii="Helvetica" w:hAnsi="Helvetica" w:eastAsia="Helvetica" w:cs="Helvetica"/>
+                <w:rFonts w:ascii="Arial" w:hAnsi="Arial" w:eastAsia="Arial" w:cs="Arial"/>
                 <w:i w:val="false"/>
                 <w:b w:val="false"/>
                 <w:u w:val="none"/>
@@ -438,7 +438,7 @@
               <w:bottom w:val="single" w:sz="12" w:space="0" w:color="666666"/>
               <w:top w:val="single" w:sz="12" w:space="0" w:color="666666"/>
               <w:left w:val="single" w:sz="12" w:space="0" w:color="666666"/>
-              <w:right w:val="none" w:sz="0" w:space="0" w:color="000000"/>
+              <w:right w:val="single" w:sz="12" w:space="0" w:color="666666"/>
             </w:tcBorders>
             <w:shd w:val="clear" w:color="auto" w:fill="CCCCCC"/>
             <w:tcMar>
@@ -464,7 +464,7 @@
             </w:pPr>
             <w:r>
               <w:rPr>
-                <w:rFonts w:ascii="Helvetica" w:hAnsi="Helvetica" w:eastAsia="Helvetica" w:cs="Helvetica"/>
+                <w:rFonts w:ascii="Arial" w:hAnsi="Arial" w:eastAsia="Arial" w:cs="Arial"/>
                 <w:i w:val="false"/>
                 <w:b w:val="false"/>
                 <w:u w:val="none"/>
@@ -545,7 +545,7 @@
       </w:tr>
       <w:tr>
         <w:trPr>
-          <w:trHeight w:val="619" w:hRule="auto"/>
+          <w:trHeight w:val="617" w:hRule="auto"/>
           <w:tblHeader/>
         </w:trPr>
         header 3
@@ -581,7 +581,7 @@
             </w:pPr>
             <w:r>
               <w:rPr>
-                <w:rFonts w:ascii="Helvetica" w:hAnsi="Helvetica" w:eastAsia="Helvetica" w:cs="Helvetica"/>
+                <w:rFonts w:ascii="Arial" w:hAnsi="Arial" w:eastAsia="Arial" w:cs="Arial"/>
                 <w:i w:val="false"/>
                 <w:b w:val="false"/>
                 <w:u w:val="none"/>
@@ -625,7 +625,7 @@
             </w:pPr>
             <w:r>
               <w:rPr>
-                <w:rFonts w:ascii="Helvetica" w:hAnsi="Helvetica" w:eastAsia="Helvetica" w:cs="Helvetica"/>
+                <w:rFonts w:ascii="Arial" w:hAnsi="Arial" w:eastAsia="Arial" w:cs="Arial"/>
                 <w:i w:val="false"/>
                 <w:b w:val="false"/>
                 <w:u w:val="none"/>
@@ -669,7 +669,7 @@
             </w:pPr>
             <w:r>
               <w:rPr>
-                <w:rFonts w:ascii="Helvetica" w:hAnsi="Helvetica" w:eastAsia="Helvetica" w:cs="Helvetica"/>
+                <w:rFonts w:ascii="Arial" w:hAnsi="Arial" w:eastAsia="Arial" w:cs="Arial"/>
                 <w:i w:val="false"/>
                 <w:b w:val="false"/>
                 <w:u w:val="none"/>
@@ -713,7 +713,7 @@
             </w:pPr>
             <w:r>
               <w:rPr>
-                <w:rFonts w:ascii="Helvetica" w:hAnsi="Helvetica" w:eastAsia="Helvetica" w:cs="Helvetica"/>
+                <w:rFonts w:ascii="Arial" w:hAnsi="Arial" w:eastAsia="Arial" w:cs="Arial"/>
                 <w:i w:val="false"/>
                 <w:b w:val="false"/>
                 <w:u w:val="none"/>
@@ -757,7 +757,7 @@
             </w:pPr>
             <w:r>
               <w:rPr>
-                <w:rFonts w:ascii="Helvetica" w:hAnsi="Helvetica" w:eastAsia="Helvetica" w:cs="Helvetica"/>
+                <w:rFonts w:ascii="Arial" w:hAnsi="Arial" w:eastAsia="Arial" w:cs="Arial"/>
                 <w:i w:val="false"/>
                 <w:b w:val="false"/>
                 <w:u w:val="none"/>
@@ -801,7 +801,7 @@
             </w:pPr>
             <w:r>
               <w:rPr>
-                <w:rFonts w:ascii="Helvetica" w:hAnsi="Helvetica" w:eastAsia="Helvetica" w:cs="Helvetica"/>
+                <w:rFonts w:ascii="Arial" w:hAnsi="Arial" w:eastAsia="Arial" w:cs="Arial"/>
                 <w:i w:val="false"/>
                 <w:b w:val="false"/>
                 <w:u w:val="none"/>
@@ -845,7 +845,7 @@
             </w:pPr>
             <w:r>
               <w:rPr>
-                <w:rFonts w:ascii="Helvetica" w:hAnsi="Helvetica" w:eastAsia="Helvetica" w:cs="Helvetica"/>
+                <w:rFonts w:ascii="Arial" w:hAnsi="Arial" w:eastAsia="Arial" w:cs="Arial"/>
                 <w:i w:val="false"/>
                 <w:b w:val="false"/>
                 <w:u w:val="none"/>
@@ -926,7 +926,7 @@
       </w:tr>
       <w:tr>
         <w:trPr>
-          <w:trHeight w:val="616" w:hRule="auto"/>
+          <w:trHeight w:val="617" w:hRule="auto"/>
         </w:trPr>
         body 1
         <w:tc>
@@ -961,7 +961,7 @@
             </w:pPr>
             <w:r>
               <w:rPr>
-                <w:rFonts w:ascii="Helvetica" w:hAnsi="Helvetica" w:eastAsia="Helvetica" w:cs="Helvetica"/>
+                <w:rFonts w:ascii="Arial" w:hAnsi="Arial" w:eastAsia="Arial" w:cs="Arial"/>
                 <w:i w:val="false"/>
                 <w:b w:val="false"/>
                 <w:u w:val="none"/>
@@ -1005,7 +1005,7 @@
             </w:pPr>
             <w:r>
               <w:rPr>
-                <w:rFonts w:ascii="Helvetica" w:hAnsi="Helvetica" w:eastAsia="Helvetica" w:cs="Helvetica"/>
+                <w:rFonts w:ascii="Arial" w:hAnsi="Arial" w:eastAsia="Arial" w:cs="Arial"/>
                 <w:i w:val="false"/>
                 <w:b w:val="false"/>
                 <w:u w:val="none"/>
@@ -1049,15 +1049,15 @@
             </w:pPr>
             <w:r>
               <w:rPr>
-                <w:rFonts w:ascii="Helvetica" w:hAnsi="Helvetica" w:eastAsia="Helvetica" w:cs="Helvetica"/>
-                <w:i w:val="false"/>
-                <w:b w:val="false"/>
-                <w:u w:val="none"/>
-                <w:sz w:val="13"/>
-                <w:szCs w:val="13"/>
-                <w:color w:val="000000"/>
-              </w:rPr>
-              <w:t xml:space="preserve">68 (1.8)</w:t>
+                <w:rFonts w:ascii="Arial" w:hAnsi="Arial" w:eastAsia="Arial" w:cs="Arial"/>
+                <w:i w:val="false"/>
+                <w:b w:val="false"/>
+                <w:u w:val="none"/>
+                <w:sz w:val="13"/>
+                <w:szCs w:val="13"/>
+                <w:color w:val="000000"/>
+              </w:rPr>
+              <w:t xml:space="preserve">68 (4.6)</w:t>
             </w:r>
           </w:p>
         </w:tc>
@@ -1093,7 +1093,7 @@
             </w:pPr>
             <w:r>
               <w:rPr>
-                <w:rFonts w:ascii="Helvetica" w:hAnsi="Helvetica" w:eastAsia="Helvetica" w:cs="Helvetica"/>
+                <w:rFonts w:ascii="Arial" w:hAnsi="Arial" w:eastAsia="Arial" w:cs="Arial"/>
                 <w:i w:val="false"/>
                 <w:b w:val="false"/>
                 <w:u w:val="none"/>
@@ -1137,7 +1137,7 @@
             </w:pPr>
             <w:r>
               <w:rPr>
-                <w:rFonts w:ascii="Helvetica" w:hAnsi="Helvetica" w:eastAsia="Helvetica" w:cs="Helvetica"/>
+                <w:rFonts w:ascii="Arial" w:hAnsi="Arial" w:eastAsia="Arial" w:cs="Arial"/>
                 <w:i w:val="false"/>
                 <w:b w:val="false"/>
                 <w:u w:val="none"/>
@@ -1181,15 +1181,15 @@
             </w:pPr>
             <w:r>
               <w:rPr>
-                <w:rFonts w:ascii="Helvetica" w:hAnsi="Helvetica" w:eastAsia="Helvetica" w:cs="Helvetica"/>
-                <w:i w:val="false"/>
-                <w:b w:val="false"/>
-                <w:u w:val="none"/>
-                <w:sz w:val="13"/>
-                <w:szCs w:val="13"/>
-                <w:color w:val="000000"/>
-              </w:rPr>
-              <w:t xml:space="preserve">90 (1.8)</w:t>
+                <w:rFonts w:ascii="Arial" w:hAnsi="Arial" w:eastAsia="Arial" w:cs="Arial"/>
+                <w:i w:val="false"/>
+                <w:b w:val="false"/>
+                <w:u w:val="none"/>
+                <w:sz w:val="13"/>
+                <w:szCs w:val="13"/>
+                <w:color w:val="000000"/>
+              </w:rPr>
+              <w:t xml:space="preserve">90 (5.3)</w:t>
             </w:r>
           </w:p>
         </w:tc>
@@ -1225,7 +1225,7 @@
             </w:pPr>
             <w:r>
               <w:rPr>
-                <w:rFonts w:ascii="Helvetica" w:hAnsi="Helvetica" w:eastAsia="Helvetica" w:cs="Helvetica"/>
+                <w:rFonts w:ascii="Arial" w:hAnsi="Arial" w:eastAsia="Arial" w:cs="Arial"/>
                 <w:i w:val="false"/>
                 <w:b w:val="false"/>
                 <w:u w:val="none"/>
@@ -1269,7 +1269,7 @@
             </w:pPr>
             <w:r>
               <w:rPr>
-                <w:rFonts w:ascii="Helvetica" w:hAnsi="Helvetica" w:eastAsia="Helvetica" w:cs="Helvetica"/>
+                <w:rFonts w:ascii="Arial" w:hAnsi="Arial" w:eastAsia="Arial" w:cs="Arial"/>
                 <w:i w:val="false"/>
                 <w:b w:val="false"/>
                 <w:u w:val="none"/>
@@ -1313,7 +1313,7 @@
             </w:pPr>
             <w:r>
               <w:rPr>
-                <w:rFonts w:ascii="Helvetica" w:hAnsi="Helvetica" w:eastAsia="Helvetica" w:cs="Helvetica"/>
+                <w:rFonts w:ascii="Arial" w:hAnsi="Arial" w:eastAsia="Arial" w:cs="Arial"/>
                 <w:i w:val="false"/>
                 <w:b w:val="false"/>
                 <w:u w:val="none"/>
@@ -1363,7 +1363,7 @@
             </w:pPr>
             <w:r>
               <w:rPr>
-                <w:rFonts w:ascii="Helvetica" w:hAnsi="Helvetica" w:eastAsia="Helvetica" w:cs="Helvetica"/>
+                <w:rFonts w:ascii="Arial" w:hAnsi="Arial" w:eastAsia="Arial" w:cs="Arial"/>
                 <w:i w:val="false"/>
                 <w:b w:val="false"/>
                 <w:u w:val="none"/>
@@ -1407,7 +1407,7 @@
             </w:pPr>
             <w:r>
               <w:rPr>
-                <w:rFonts w:ascii="Helvetica" w:hAnsi="Helvetica" w:eastAsia="Helvetica" w:cs="Helvetica"/>
+                <w:rFonts w:ascii="Arial" w:hAnsi="Arial" w:eastAsia="Arial" w:cs="Arial"/>
                 <w:i w:val="false"/>
                 <w:b w:val="false"/>
                 <w:u w:val="none"/>
@@ -1451,51 +1451,51 @@
             </w:pPr>
             <w:r>
               <w:rPr>
-                <w:rFonts w:ascii="Helvetica" w:hAnsi="Helvetica" w:eastAsia="Helvetica" w:cs="Helvetica"/>
-                <w:i w:val="false"/>
-                <w:b w:val="false"/>
-                <w:u w:val="none"/>
-                <w:sz w:val="13"/>
-                <w:szCs w:val="13"/>
-                <w:color w:val="000000"/>
-              </w:rPr>
-              <w:t xml:space="preserve">14 (0.4)</w:t>
-            </w:r>
-          </w:p>
-        </w:tc>
-        <w:tc>
-          <w:tcPr>
-            <w:tcBorders>
-              <w:bottom w:val="none" w:sz="0" w:space="0" w:color="000000"/>
-              <w:top w:val="none" w:sz="0" w:space="0" w:color="000000"/>
-              <w:left w:val="single" w:sz="12" w:space="0" w:color="666666"/>
-              <w:right w:val="single" w:sz="12" w:space="0" w:color="666666"/>
-            </w:tcBorders>
-            <w:shd w:val="clear" w:color="auto" w:fill="FFFFFF"/>
-            <w:tcMar>
-              <w:top w:w="0" w:type="dxa"/>
-              <w:bottom w:w="0" w:type="dxa"/>
-              <w:left w:w="0" w:type="dxa"/>
-              <w:right w:w="0" w:type="dxa"/>
-            </w:tcMar>
-            <w:vAlign w:val="center"/>
-          </w:tcPr>
-          <w:p>
-            <w:pPr>
-              <w:pStyle w:val="Normal"/>
-              <w:jc w:val="center"/>
-              <w:pBdr>
-                <w:bottom w:val="none" w:sz="0" w:space="0" w:color="000000"/>
-                <w:top w:val="none" w:sz="0" w:space="0" w:color="000000"/>
-                <w:left w:val="none" w:sz="0" w:space="0" w:color="000000"/>
-                <w:right w:val="none" w:sz="0" w:space="0" w:color="000000"/>
-              </w:pBdr>
-              <w:spacing w:after="100" w:before="100" w:line="240"/>
-              <w:ind w:left="100" w:right="100" w:firstLine="0" w:firstLineChars="0"/>
-            </w:pPr>
-            <w:r>
-              <w:rPr>
-                <w:rFonts w:ascii="Helvetica" w:hAnsi="Helvetica" w:eastAsia="Helvetica" w:cs="Helvetica"/>
+                <w:rFonts w:ascii="Arial" w:hAnsi="Arial" w:eastAsia="Arial" w:cs="Arial"/>
+                <w:i w:val="false"/>
+                <w:b w:val="false"/>
+                <w:u w:val="none"/>
+                <w:sz w:val="13"/>
+                <w:szCs w:val="13"/>
+                <w:color w:val="000000"/>
+              </w:rPr>
+              <w:t xml:space="preserve">14 (0.9)</w:t>
+            </w:r>
+          </w:p>
+        </w:tc>
+        <w:tc>
+          <w:tcPr>
+            <w:tcBorders>
+              <w:bottom w:val="none" w:sz="0" w:space="0" w:color="000000"/>
+              <w:top w:val="none" w:sz="0" w:space="0" w:color="000000"/>
+              <w:left w:val="single" w:sz="12" w:space="0" w:color="666666"/>
+              <w:right w:val="single" w:sz="12" w:space="0" w:color="666666"/>
+            </w:tcBorders>
+            <w:shd w:val="clear" w:color="auto" w:fill="FFFFFF"/>
+            <w:tcMar>
+              <w:top w:w="0" w:type="dxa"/>
+              <w:bottom w:w="0" w:type="dxa"/>
+              <w:left w:w="0" w:type="dxa"/>
+              <w:right w:w="0" w:type="dxa"/>
+            </w:tcMar>
+            <w:vAlign w:val="center"/>
+          </w:tcPr>
+          <w:p>
+            <w:pPr>
+              <w:pStyle w:val="Normal"/>
+              <w:jc w:val="center"/>
+              <w:pBdr>
+                <w:bottom w:val="none" w:sz="0" w:space="0" w:color="000000"/>
+                <w:top w:val="none" w:sz="0" w:space="0" w:color="000000"/>
+                <w:left w:val="none" w:sz="0" w:space="0" w:color="000000"/>
+                <w:right w:val="none" w:sz="0" w:space="0" w:color="000000"/>
+              </w:pBdr>
+              <w:spacing w:after="100" w:before="100" w:line="240"/>
+              <w:ind w:left="100" w:right="100" w:firstLine="0" w:firstLineChars="0"/>
+            </w:pPr>
+            <w:r>
+              <w:rPr>
+                <w:rFonts w:ascii="Arial" w:hAnsi="Arial" w:eastAsia="Arial" w:cs="Arial"/>
                 <w:i w:val="false"/>
                 <w:b w:val="false"/>
                 <w:u w:val="none"/>
@@ -1539,7 +1539,7 @@
             </w:pPr>
             <w:r>
               <w:rPr>
-                <w:rFonts w:ascii="Helvetica" w:hAnsi="Helvetica" w:eastAsia="Helvetica" w:cs="Helvetica"/>
+                <w:rFonts w:ascii="Arial" w:hAnsi="Arial" w:eastAsia="Arial" w:cs="Arial"/>
                 <w:i w:val="false"/>
                 <w:b w:val="false"/>
                 <w:u w:val="none"/>
@@ -1583,51 +1583,51 @@
             </w:pPr>
             <w:r>
               <w:rPr>
-                <w:rFonts w:ascii="Helvetica" w:hAnsi="Helvetica" w:eastAsia="Helvetica" w:cs="Helvetica"/>
-                <w:i w:val="false"/>
-                <w:b w:val="false"/>
-                <w:u w:val="none"/>
-                <w:sz w:val="13"/>
-                <w:szCs w:val="13"/>
-                <w:color w:val="000000"/>
-              </w:rPr>
-              <w:t xml:space="preserve">9 (0.2)</w:t>
-            </w:r>
-          </w:p>
-        </w:tc>
-        <w:tc>
-          <w:tcPr>
-            <w:tcBorders>
-              <w:bottom w:val="none" w:sz="0" w:space="0" w:color="000000"/>
-              <w:top w:val="none" w:sz="0" w:space="0" w:color="000000"/>
-              <w:left w:val="single" w:sz="12" w:space="0" w:color="666666"/>
-              <w:right w:val="single" w:sz="12" w:space="0" w:color="666666"/>
-            </w:tcBorders>
-            <w:shd w:val="clear" w:color="auto" w:fill="FFFFFF"/>
-            <w:tcMar>
-              <w:top w:w="0" w:type="dxa"/>
-              <w:bottom w:w="0" w:type="dxa"/>
-              <w:left w:w="0" w:type="dxa"/>
-              <w:right w:w="0" w:type="dxa"/>
-            </w:tcMar>
-            <w:vAlign w:val="center"/>
-          </w:tcPr>
-          <w:p>
-            <w:pPr>
-              <w:pStyle w:val="Normal"/>
-              <w:jc w:val="center"/>
-              <w:pBdr>
-                <w:bottom w:val="none" w:sz="0" w:space="0" w:color="000000"/>
-                <w:top w:val="none" w:sz="0" w:space="0" w:color="000000"/>
-                <w:left w:val="none" w:sz="0" w:space="0" w:color="000000"/>
-                <w:right w:val="none" w:sz="0" w:space="0" w:color="000000"/>
-              </w:pBdr>
-              <w:spacing w:after="100" w:before="100" w:line="240"/>
-              <w:ind w:left="100" w:right="100" w:firstLine="0" w:firstLineChars="0"/>
-            </w:pPr>
-            <w:r>
-              <w:rPr>
-                <w:rFonts w:ascii="Helvetica" w:hAnsi="Helvetica" w:eastAsia="Helvetica" w:cs="Helvetica"/>
+                <w:rFonts w:ascii="Arial" w:hAnsi="Arial" w:eastAsia="Arial" w:cs="Arial"/>
+                <w:i w:val="false"/>
+                <w:b w:val="false"/>
+                <w:u w:val="none"/>
+                <w:sz w:val="13"/>
+                <w:szCs w:val="13"/>
+                <w:color w:val="000000"/>
+              </w:rPr>
+              <w:t xml:space="preserve">9 (0.5)</w:t>
+            </w:r>
+          </w:p>
+        </w:tc>
+        <w:tc>
+          <w:tcPr>
+            <w:tcBorders>
+              <w:bottom w:val="none" w:sz="0" w:space="0" w:color="000000"/>
+              <w:top w:val="none" w:sz="0" w:space="0" w:color="000000"/>
+              <w:left w:val="single" w:sz="12" w:space="0" w:color="666666"/>
+              <w:right w:val="single" w:sz="12" w:space="0" w:color="666666"/>
+            </w:tcBorders>
+            <w:shd w:val="clear" w:color="auto" w:fill="FFFFFF"/>
+            <w:tcMar>
+              <w:top w:w="0" w:type="dxa"/>
+              <w:bottom w:w="0" w:type="dxa"/>
+              <w:left w:w="0" w:type="dxa"/>
+              <w:right w:w="0" w:type="dxa"/>
+            </w:tcMar>
+            <w:vAlign w:val="center"/>
+          </w:tcPr>
+          <w:p>
+            <w:pPr>
+              <w:pStyle w:val="Normal"/>
+              <w:jc w:val="center"/>
+              <w:pBdr>
+                <w:bottom w:val="none" w:sz="0" w:space="0" w:color="000000"/>
+                <w:top w:val="none" w:sz="0" w:space="0" w:color="000000"/>
+                <w:left w:val="none" w:sz="0" w:space="0" w:color="000000"/>
+                <w:right w:val="none" w:sz="0" w:space="0" w:color="000000"/>
+              </w:pBdr>
+              <w:spacing w:after="100" w:before="100" w:line="240"/>
+              <w:ind w:left="100" w:right="100" w:firstLine="0" w:firstLineChars="0"/>
+            </w:pPr>
+            <w:r>
+              <w:rPr>
+                <w:rFonts w:ascii="Arial" w:hAnsi="Arial" w:eastAsia="Arial" w:cs="Arial"/>
                 <w:i w:val="false"/>
                 <w:b w:val="false"/>
                 <w:u w:val="none"/>
@@ -1671,7 +1671,7 @@
             </w:pPr>
             <w:r>
               <w:rPr>
-                <w:rFonts w:ascii="Helvetica" w:hAnsi="Helvetica" w:eastAsia="Helvetica" w:cs="Helvetica"/>
+                <w:rFonts w:ascii="Arial" w:hAnsi="Arial" w:eastAsia="Arial" w:cs="Arial"/>
                 <w:i w:val="false"/>
                 <w:b w:val="false"/>
                 <w:u w:val="none"/>
@@ -1715,7 +1715,7 @@
             </w:pPr>
             <w:r>
               <w:rPr>
-                <w:rFonts w:ascii="Helvetica" w:hAnsi="Helvetica" w:eastAsia="Helvetica" w:cs="Helvetica"/>
+                <w:rFonts w:ascii="Arial" w:hAnsi="Arial" w:eastAsia="Arial" w:cs="Arial"/>
                 <w:i w:val="false"/>
                 <w:b w:val="false"/>
                 <w:u w:val="none"/>
@@ -1730,7 +1730,7 @@
       </w:tr>
       <w:tr>
         <w:trPr>
-          <w:trHeight w:val="616" w:hRule="auto"/>
+          <w:trHeight w:val="617" w:hRule="auto"/>
         </w:trPr>
         body 3
         <w:tc>
@@ -1765,7 +1765,7 @@
             </w:pPr>
             <w:r>
               <w:rPr>
-                <w:rFonts w:ascii="Helvetica" w:hAnsi="Helvetica" w:eastAsia="Helvetica" w:cs="Helvetica"/>
+                <w:rFonts w:ascii="Arial" w:hAnsi="Arial" w:eastAsia="Arial" w:cs="Arial"/>
                 <w:i w:val="false"/>
                 <w:b w:val="false"/>
                 <w:u w:val="none"/>
@@ -1809,7 +1809,7 @@
             </w:pPr>
             <w:r>
               <w:rPr>
-                <w:rFonts w:ascii="Helvetica" w:hAnsi="Helvetica" w:eastAsia="Helvetica" w:cs="Helvetica"/>
+                <w:rFonts w:ascii="Arial" w:hAnsi="Arial" w:eastAsia="Arial" w:cs="Arial"/>
                 <w:i w:val="false"/>
                 <w:b w:val="false"/>
                 <w:u w:val="none"/>
@@ -1853,51 +1853,51 @@
             </w:pPr>
             <w:r>
               <w:rPr>
-                <w:rFonts w:ascii="Helvetica" w:hAnsi="Helvetica" w:eastAsia="Helvetica" w:cs="Helvetica"/>
-                <w:i w:val="false"/>
-                <w:b w:val="false"/>
-                <w:u w:val="none"/>
-                <w:sz w:val="13"/>
-                <w:szCs w:val="13"/>
-                <w:color w:val="000000"/>
-              </w:rPr>
-              <w:t xml:space="preserve">3 (0.1)</w:t>
-            </w:r>
-          </w:p>
-        </w:tc>
-        <w:tc>
-          <w:tcPr>
-            <w:tcBorders>
-              <w:bottom w:val="none" w:sz="0" w:space="0" w:color="000000"/>
-              <w:top w:val="none" w:sz="0" w:space="0" w:color="000000"/>
-              <w:left w:val="single" w:sz="12" w:space="0" w:color="666666"/>
-              <w:right w:val="single" w:sz="12" w:space="0" w:color="666666"/>
-            </w:tcBorders>
-            <w:shd w:val="clear" w:color="auto" w:fill="FFFFFF"/>
-            <w:tcMar>
-              <w:top w:w="0" w:type="dxa"/>
-              <w:bottom w:w="0" w:type="dxa"/>
-              <w:left w:w="0" w:type="dxa"/>
-              <w:right w:w="0" w:type="dxa"/>
-            </w:tcMar>
-            <w:vAlign w:val="center"/>
-          </w:tcPr>
-          <w:p>
-            <w:pPr>
-              <w:pStyle w:val="Normal"/>
-              <w:jc w:val="center"/>
-              <w:pBdr>
-                <w:bottom w:val="none" w:sz="0" w:space="0" w:color="000000"/>
-                <w:top w:val="none" w:sz="0" w:space="0" w:color="000000"/>
-                <w:left w:val="none" w:sz="0" w:space="0" w:color="000000"/>
-                <w:right w:val="none" w:sz="0" w:space="0" w:color="000000"/>
-              </w:pBdr>
-              <w:spacing w:after="100" w:before="100" w:line="240"/>
-              <w:ind w:left="100" w:right="100" w:firstLine="0" w:firstLineChars="0"/>
-            </w:pPr>
-            <w:r>
-              <w:rPr>
-                <w:rFonts w:ascii="Helvetica" w:hAnsi="Helvetica" w:eastAsia="Helvetica" w:cs="Helvetica"/>
+                <w:rFonts w:ascii="Arial" w:hAnsi="Arial" w:eastAsia="Arial" w:cs="Arial"/>
+                <w:i w:val="false"/>
+                <w:b w:val="false"/>
+                <w:u w:val="none"/>
+                <w:sz w:val="13"/>
+                <w:szCs w:val="13"/>
+                <w:color w:val="000000"/>
+              </w:rPr>
+              <w:t xml:space="preserve">3 (0.2)</w:t>
+            </w:r>
+          </w:p>
+        </w:tc>
+        <w:tc>
+          <w:tcPr>
+            <w:tcBorders>
+              <w:bottom w:val="none" w:sz="0" w:space="0" w:color="000000"/>
+              <w:top w:val="none" w:sz="0" w:space="0" w:color="000000"/>
+              <w:left w:val="single" w:sz="12" w:space="0" w:color="666666"/>
+              <w:right w:val="single" w:sz="12" w:space="0" w:color="666666"/>
+            </w:tcBorders>
+            <w:shd w:val="clear" w:color="auto" w:fill="FFFFFF"/>
+            <w:tcMar>
+              <w:top w:w="0" w:type="dxa"/>
+              <w:bottom w:w="0" w:type="dxa"/>
+              <w:left w:w="0" w:type="dxa"/>
+              <w:right w:w="0" w:type="dxa"/>
+            </w:tcMar>
+            <w:vAlign w:val="center"/>
+          </w:tcPr>
+          <w:p>
+            <w:pPr>
+              <w:pStyle w:val="Normal"/>
+              <w:jc w:val="center"/>
+              <w:pBdr>
+                <w:bottom w:val="none" w:sz="0" w:space="0" w:color="000000"/>
+                <w:top w:val="none" w:sz="0" w:space="0" w:color="000000"/>
+                <w:left w:val="none" w:sz="0" w:space="0" w:color="000000"/>
+                <w:right w:val="none" w:sz="0" w:space="0" w:color="000000"/>
+              </w:pBdr>
+              <w:spacing w:after="100" w:before="100" w:line="240"/>
+              <w:ind w:left="100" w:right="100" w:firstLine="0" w:firstLineChars="0"/>
+            </w:pPr>
+            <w:r>
+              <w:rPr>
+                <w:rFonts w:ascii="Arial" w:hAnsi="Arial" w:eastAsia="Arial" w:cs="Arial"/>
                 <w:i w:val="false"/>
                 <w:b w:val="false"/>
                 <w:u w:val="none"/>
@@ -1941,7 +1941,7 @@
             </w:pPr>
             <w:r>
               <w:rPr>
-                <w:rFonts w:ascii="Helvetica" w:hAnsi="Helvetica" w:eastAsia="Helvetica" w:cs="Helvetica"/>
+                <w:rFonts w:ascii="Arial" w:hAnsi="Arial" w:eastAsia="Arial" w:cs="Arial"/>
                 <w:i w:val="false"/>
                 <w:b w:val="false"/>
                 <w:u w:val="none"/>
@@ -1985,51 +1985,51 @@
             </w:pPr>
             <w:r>
               <w:rPr>
-                <w:rFonts w:ascii="Helvetica" w:hAnsi="Helvetica" w:eastAsia="Helvetica" w:cs="Helvetica"/>
-                <w:i w:val="false"/>
-                <w:b w:val="false"/>
-                <w:u w:val="none"/>
-                <w:sz w:val="13"/>
-                <w:szCs w:val="13"/>
-                <w:color w:val="000000"/>
-              </w:rPr>
-              <w:t xml:space="preserve">3 (0.1)</w:t>
-            </w:r>
-          </w:p>
-        </w:tc>
-        <w:tc>
-          <w:tcPr>
-            <w:tcBorders>
-              <w:bottom w:val="none" w:sz="0" w:space="0" w:color="000000"/>
-              <w:top w:val="none" w:sz="0" w:space="0" w:color="000000"/>
-              <w:left w:val="single" w:sz="12" w:space="0" w:color="666666"/>
-              <w:right w:val="single" w:sz="12" w:space="0" w:color="666666"/>
-            </w:tcBorders>
-            <w:shd w:val="clear" w:color="auto" w:fill="FFFFFF"/>
-            <w:tcMar>
-              <w:top w:w="0" w:type="dxa"/>
-              <w:bottom w:w="0" w:type="dxa"/>
-              <w:left w:w="0" w:type="dxa"/>
-              <w:right w:w="0" w:type="dxa"/>
-            </w:tcMar>
-            <w:vAlign w:val="center"/>
-          </w:tcPr>
-          <w:p>
-            <w:pPr>
-              <w:pStyle w:val="Normal"/>
-              <w:jc w:val="center"/>
-              <w:pBdr>
-                <w:bottom w:val="none" w:sz="0" w:space="0" w:color="000000"/>
-                <w:top w:val="none" w:sz="0" w:space="0" w:color="000000"/>
-                <w:left w:val="none" w:sz="0" w:space="0" w:color="000000"/>
-                <w:right w:val="none" w:sz="0" w:space="0" w:color="000000"/>
-              </w:pBdr>
-              <w:spacing w:after="100" w:before="100" w:line="240"/>
-              <w:ind w:left="100" w:right="100" w:firstLine="0" w:firstLineChars="0"/>
-            </w:pPr>
-            <w:r>
-              <w:rPr>
-                <w:rFonts w:ascii="Helvetica" w:hAnsi="Helvetica" w:eastAsia="Helvetica" w:cs="Helvetica"/>
+                <w:rFonts w:ascii="Arial" w:hAnsi="Arial" w:eastAsia="Arial" w:cs="Arial"/>
+                <w:i w:val="false"/>
+                <w:b w:val="false"/>
+                <w:u w:val="none"/>
+                <w:sz w:val="13"/>
+                <w:szCs w:val="13"/>
+                <w:color w:val="000000"/>
+              </w:rPr>
+              <w:t xml:space="preserve">3 (0.2)</w:t>
+            </w:r>
+          </w:p>
+        </w:tc>
+        <w:tc>
+          <w:tcPr>
+            <w:tcBorders>
+              <w:bottom w:val="none" w:sz="0" w:space="0" w:color="000000"/>
+              <w:top w:val="none" w:sz="0" w:space="0" w:color="000000"/>
+              <w:left w:val="single" w:sz="12" w:space="0" w:color="666666"/>
+              <w:right w:val="single" w:sz="12" w:space="0" w:color="666666"/>
+            </w:tcBorders>
+            <w:shd w:val="clear" w:color="auto" w:fill="FFFFFF"/>
+            <w:tcMar>
+              <w:top w:w="0" w:type="dxa"/>
+              <w:bottom w:w="0" w:type="dxa"/>
+              <w:left w:w="0" w:type="dxa"/>
+              <w:right w:w="0" w:type="dxa"/>
+            </w:tcMar>
+            <w:vAlign w:val="center"/>
+          </w:tcPr>
+          <w:p>
+            <w:pPr>
+              <w:pStyle w:val="Normal"/>
+              <w:jc w:val="center"/>
+              <w:pBdr>
+                <w:bottom w:val="none" w:sz="0" w:space="0" w:color="000000"/>
+                <w:top w:val="none" w:sz="0" w:space="0" w:color="000000"/>
+                <w:left w:val="none" w:sz="0" w:space="0" w:color="000000"/>
+                <w:right w:val="none" w:sz="0" w:space="0" w:color="000000"/>
+              </w:pBdr>
+              <w:spacing w:after="100" w:before="100" w:line="240"/>
+              <w:ind w:left="100" w:right="100" w:firstLine="0" w:firstLineChars="0"/>
+            </w:pPr>
+            <w:r>
+              <w:rPr>
+                <w:rFonts w:ascii="Arial" w:hAnsi="Arial" w:eastAsia="Arial" w:cs="Arial"/>
                 <w:i w:val="false"/>
                 <w:b w:val="false"/>
                 <w:u w:val="none"/>
@@ -2073,7 +2073,7 @@
             </w:pPr>
             <w:r>
               <w:rPr>
-                <w:rFonts w:ascii="Helvetica" w:hAnsi="Helvetica" w:eastAsia="Helvetica" w:cs="Helvetica"/>
+                <w:rFonts w:ascii="Arial" w:hAnsi="Arial" w:eastAsia="Arial" w:cs="Arial"/>
                 <w:i w:val="false"/>
                 <w:b w:val="false"/>
                 <w:u w:val="none"/>
@@ -2117,7 +2117,7 @@
             </w:pPr>
             <w:r>
               <w:rPr>
-                <w:rFonts w:ascii="Helvetica" w:hAnsi="Helvetica" w:eastAsia="Helvetica" w:cs="Helvetica"/>
+                <w:rFonts w:ascii="Arial" w:hAnsi="Arial" w:eastAsia="Arial" w:cs="Arial"/>
                 <w:i w:val="false"/>
                 <w:b w:val="false"/>
                 <w:u w:val="none"/>
@@ -2132,7 +2132,7 @@
       </w:tr>
       <w:tr>
         <w:trPr>
-          <w:trHeight w:val="616" w:hRule="auto"/>
+          <w:trHeight w:val="617" w:hRule="auto"/>
         </w:trPr>
         body 4
         <w:tc>
@@ -2167,7 +2167,7 @@
             </w:pPr>
             <w:r>
               <w:rPr>
-                <w:rFonts w:ascii="Helvetica" w:hAnsi="Helvetica" w:eastAsia="Helvetica" w:cs="Helvetica"/>
+                <w:rFonts w:ascii="Arial" w:hAnsi="Arial" w:eastAsia="Arial" w:cs="Arial"/>
                 <w:i w:val="false"/>
                 <w:b w:val="false"/>
                 <w:u w:val="none"/>
@@ -2211,7 +2211,7 @@
             </w:pPr>
             <w:r>
               <w:rPr>
-                <w:rFonts w:ascii="Helvetica" w:hAnsi="Helvetica" w:eastAsia="Helvetica" w:cs="Helvetica"/>
+                <w:rFonts w:ascii="Arial" w:hAnsi="Arial" w:eastAsia="Arial" w:cs="Arial"/>
                 <w:i w:val="false"/>
                 <w:b w:val="false"/>
                 <w:u w:val="none"/>
@@ -2255,51 +2255,51 @@
             </w:pPr>
             <w:r>
               <w:rPr>
-                <w:rFonts w:ascii="Helvetica" w:hAnsi="Helvetica" w:eastAsia="Helvetica" w:cs="Helvetica"/>
-                <w:i w:val="false"/>
-                <w:b w:val="false"/>
-                <w:u w:val="none"/>
-                <w:sz w:val="13"/>
-                <w:szCs w:val="13"/>
-                <w:color w:val="000000"/>
-              </w:rPr>
-              <w:t xml:space="preserve">29 (0.8)</w:t>
-            </w:r>
-          </w:p>
-        </w:tc>
-        <w:tc>
-          <w:tcPr>
-            <w:tcBorders>
-              <w:bottom w:val="none" w:sz="0" w:space="0" w:color="000000"/>
-              <w:top w:val="none" w:sz="0" w:space="0" w:color="000000"/>
-              <w:left w:val="single" w:sz="12" w:space="0" w:color="666666"/>
-              <w:right w:val="single" w:sz="12" w:space="0" w:color="666666"/>
-            </w:tcBorders>
-            <w:shd w:val="clear" w:color="auto" w:fill="FFFFFF"/>
-            <w:tcMar>
-              <w:top w:w="0" w:type="dxa"/>
-              <w:bottom w:w="0" w:type="dxa"/>
-              <w:left w:w="0" w:type="dxa"/>
-              <w:right w:w="0" w:type="dxa"/>
-            </w:tcMar>
-            <w:vAlign w:val="center"/>
-          </w:tcPr>
-          <w:p>
-            <w:pPr>
-              <w:pStyle w:val="Normal"/>
-              <w:jc w:val="center"/>
-              <w:pBdr>
-                <w:bottom w:val="none" w:sz="0" w:space="0" w:color="000000"/>
-                <w:top w:val="none" w:sz="0" w:space="0" w:color="000000"/>
-                <w:left w:val="none" w:sz="0" w:space="0" w:color="000000"/>
-                <w:right w:val="none" w:sz="0" w:space="0" w:color="000000"/>
-              </w:pBdr>
-              <w:spacing w:after="100" w:before="100" w:line="240"/>
-              <w:ind w:left="100" w:right="100" w:firstLine="0" w:firstLineChars="0"/>
-            </w:pPr>
-            <w:r>
-              <w:rPr>
-                <w:rFonts w:ascii="Helvetica" w:hAnsi="Helvetica" w:eastAsia="Helvetica" w:cs="Helvetica"/>
+                <w:rFonts w:ascii="Arial" w:hAnsi="Arial" w:eastAsia="Arial" w:cs="Arial"/>
+                <w:i w:val="false"/>
+                <w:b w:val="false"/>
+                <w:u w:val="none"/>
+                <w:sz w:val="13"/>
+                <w:szCs w:val="13"/>
+                <w:color w:val="000000"/>
+              </w:rPr>
+              <w:t xml:space="preserve">29 (1.9)</w:t>
+            </w:r>
+          </w:p>
+        </w:tc>
+        <w:tc>
+          <w:tcPr>
+            <w:tcBorders>
+              <w:bottom w:val="none" w:sz="0" w:space="0" w:color="000000"/>
+              <w:top w:val="none" w:sz="0" w:space="0" w:color="000000"/>
+              <w:left w:val="single" w:sz="12" w:space="0" w:color="666666"/>
+              <w:right w:val="single" w:sz="12" w:space="0" w:color="666666"/>
+            </w:tcBorders>
+            <w:shd w:val="clear" w:color="auto" w:fill="FFFFFF"/>
+            <w:tcMar>
+              <w:top w:w="0" w:type="dxa"/>
+              <w:bottom w:w="0" w:type="dxa"/>
+              <w:left w:w="0" w:type="dxa"/>
+              <w:right w:w="0" w:type="dxa"/>
+            </w:tcMar>
+            <w:vAlign w:val="center"/>
+          </w:tcPr>
+          <w:p>
+            <w:pPr>
+              <w:pStyle w:val="Normal"/>
+              <w:jc w:val="center"/>
+              <w:pBdr>
+                <w:bottom w:val="none" w:sz="0" w:space="0" w:color="000000"/>
+                <w:top w:val="none" w:sz="0" w:space="0" w:color="000000"/>
+                <w:left w:val="none" w:sz="0" w:space="0" w:color="000000"/>
+                <w:right w:val="none" w:sz="0" w:space="0" w:color="000000"/>
+              </w:pBdr>
+              <w:spacing w:after="100" w:before="100" w:line="240"/>
+              <w:ind w:left="100" w:right="100" w:firstLine="0" w:firstLineChars="0"/>
+            </w:pPr>
+            <w:r>
+              <w:rPr>
+                <w:rFonts w:ascii="Arial" w:hAnsi="Arial" w:eastAsia="Arial" w:cs="Arial"/>
                 <w:i w:val="false"/>
                 <w:b w:val="false"/>
                 <w:u w:val="none"/>
@@ -2343,7 +2343,7 @@
             </w:pPr>
             <w:r>
               <w:rPr>
-                <w:rFonts w:ascii="Helvetica" w:hAnsi="Helvetica" w:eastAsia="Helvetica" w:cs="Helvetica"/>
+                <w:rFonts w:ascii="Arial" w:hAnsi="Arial" w:eastAsia="Arial" w:cs="Arial"/>
                 <w:i w:val="false"/>
                 <w:b w:val="false"/>
                 <w:u w:val="none"/>
@@ -2387,51 +2387,51 @@
             </w:pPr>
             <w:r>
               <w:rPr>
-                <w:rFonts w:ascii="Helvetica" w:hAnsi="Helvetica" w:eastAsia="Helvetica" w:cs="Helvetica"/>
-                <w:i w:val="false"/>
-                <w:b w:val="false"/>
-                <w:u w:val="none"/>
-                <w:sz w:val="13"/>
-                <w:szCs w:val="13"/>
-                <w:color w:val="000000"/>
-              </w:rPr>
-              <w:t xml:space="preserve">65 (1.3)</w:t>
-            </w:r>
-          </w:p>
-        </w:tc>
-        <w:tc>
-          <w:tcPr>
-            <w:tcBorders>
-              <w:bottom w:val="none" w:sz="0" w:space="0" w:color="000000"/>
-              <w:top w:val="none" w:sz="0" w:space="0" w:color="000000"/>
-              <w:left w:val="single" w:sz="12" w:space="0" w:color="666666"/>
-              <w:right w:val="single" w:sz="12" w:space="0" w:color="666666"/>
-            </w:tcBorders>
-            <w:shd w:val="clear" w:color="auto" w:fill="FFFFFF"/>
-            <w:tcMar>
-              <w:top w:w="0" w:type="dxa"/>
-              <w:bottom w:w="0" w:type="dxa"/>
-              <w:left w:w="0" w:type="dxa"/>
-              <w:right w:w="0" w:type="dxa"/>
-            </w:tcMar>
-            <w:vAlign w:val="center"/>
-          </w:tcPr>
-          <w:p>
-            <w:pPr>
-              <w:pStyle w:val="Normal"/>
-              <w:jc w:val="center"/>
-              <w:pBdr>
-                <w:bottom w:val="none" w:sz="0" w:space="0" w:color="000000"/>
-                <w:top w:val="none" w:sz="0" w:space="0" w:color="000000"/>
-                <w:left w:val="none" w:sz="0" w:space="0" w:color="000000"/>
-                <w:right w:val="none" w:sz="0" w:space="0" w:color="000000"/>
-              </w:pBdr>
-              <w:spacing w:after="100" w:before="100" w:line="240"/>
-              <w:ind w:left="100" w:right="100" w:firstLine="0" w:firstLineChars="0"/>
-            </w:pPr>
-            <w:r>
-              <w:rPr>
-                <w:rFonts w:ascii="Helvetica" w:hAnsi="Helvetica" w:eastAsia="Helvetica" w:cs="Helvetica"/>
+                <w:rFonts w:ascii="Arial" w:hAnsi="Arial" w:eastAsia="Arial" w:cs="Arial"/>
+                <w:i w:val="false"/>
+                <w:b w:val="false"/>
+                <w:u w:val="none"/>
+                <w:sz w:val="13"/>
+                <w:szCs w:val="13"/>
+                <w:color w:val="000000"/>
+              </w:rPr>
+              <w:t xml:space="preserve">65 (3.8)</w:t>
+            </w:r>
+          </w:p>
+        </w:tc>
+        <w:tc>
+          <w:tcPr>
+            <w:tcBorders>
+              <w:bottom w:val="none" w:sz="0" w:space="0" w:color="000000"/>
+              <w:top w:val="none" w:sz="0" w:space="0" w:color="000000"/>
+              <w:left w:val="single" w:sz="12" w:space="0" w:color="666666"/>
+              <w:right w:val="single" w:sz="12" w:space="0" w:color="666666"/>
+            </w:tcBorders>
+            <w:shd w:val="clear" w:color="auto" w:fill="FFFFFF"/>
+            <w:tcMar>
+              <w:top w:w="0" w:type="dxa"/>
+              <w:bottom w:w="0" w:type="dxa"/>
+              <w:left w:w="0" w:type="dxa"/>
+              <w:right w:w="0" w:type="dxa"/>
+            </w:tcMar>
+            <w:vAlign w:val="center"/>
+          </w:tcPr>
+          <w:p>
+            <w:pPr>
+              <w:pStyle w:val="Normal"/>
+              <w:jc w:val="center"/>
+              <w:pBdr>
+                <w:bottom w:val="none" w:sz="0" w:space="0" w:color="000000"/>
+                <w:top w:val="none" w:sz="0" w:space="0" w:color="000000"/>
+                <w:left w:val="none" w:sz="0" w:space="0" w:color="000000"/>
+                <w:right w:val="none" w:sz="0" w:space="0" w:color="000000"/>
+              </w:pBdr>
+              <w:spacing w:after="100" w:before="100" w:line="240"/>
+              <w:ind w:left="100" w:right="100" w:firstLine="0" w:firstLineChars="0"/>
+            </w:pPr>
+            <w:r>
+              <w:rPr>
+                <w:rFonts w:ascii="Arial" w:hAnsi="Arial" w:eastAsia="Arial" w:cs="Arial"/>
                 <w:i w:val="false"/>
                 <w:b w:val="false"/>
                 <w:u w:val="none"/>
@@ -2475,7 +2475,7 @@
             </w:pPr>
             <w:r>
               <w:rPr>
-                <w:rFonts w:ascii="Helvetica" w:hAnsi="Helvetica" w:eastAsia="Helvetica" w:cs="Helvetica"/>
+                <w:rFonts w:ascii="Arial" w:hAnsi="Arial" w:eastAsia="Arial" w:cs="Arial"/>
                 <w:i w:val="false"/>
                 <w:b w:val="false"/>
                 <w:u w:val="none"/>
@@ -2519,7 +2519,7 @@
             </w:pPr>
             <w:r>
               <w:rPr>
-                <w:rFonts w:ascii="Helvetica" w:hAnsi="Helvetica" w:eastAsia="Helvetica" w:cs="Helvetica"/>
+                <w:rFonts w:ascii="Arial" w:hAnsi="Arial" w:eastAsia="Arial" w:cs="Arial"/>
                 <w:i w:val="false"/>
                 <w:b w:val="false"/>
                 <w:u w:val="none"/>
@@ -2534,7 +2534,7 @@
       </w:tr>
       <w:tr>
         <w:trPr>
-          <w:trHeight w:val="616" w:hRule="auto"/>
+          <w:trHeight w:val="617" w:hRule="auto"/>
         </w:trPr>
         body 5
         <w:tc>
@@ -2569,7 +2569,7 @@
             </w:pPr>
             <w:r>
               <w:rPr>
-                <w:rFonts w:ascii="Helvetica" w:hAnsi="Helvetica" w:eastAsia="Helvetica" w:cs="Helvetica"/>
+                <w:rFonts w:ascii="Arial" w:hAnsi="Arial" w:eastAsia="Arial" w:cs="Arial"/>
                 <w:i w:val="false"/>
                 <w:b w:val="false"/>
                 <w:u w:val="none"/>
@@ -2613,7 +2613,7 @@
             </w:pPr>
             <w:r>
               <w:rPr>
-                <w:rFonts w:ascii="Helvetica" w:hAnsi="Helvetica" w:eastAsia="Helvetica" w:cs="Helvetica"/>
+                <w:rFonts w:ascii="Arial" w:hAnsi="Arial" w:eastAsia="Arial" w:cs="Arial"/>
                 <w:i w:val="false"/>
                 <w:b w:val="false"/>
                 <w:u w:val="none"/>
@@ -2657,51 +2657,51 @@
             </w:pPr>
             <w:r>
               <w:rPr>
-                <w:rFonts w:ascii="Helvetica" w:hAnsi="Helvetica" w:eastAsia="Helvetica" w:cs="Helvetica"/>
-                <w:i w:val="false"/>
-                <w:b w:val="false"/>
-                <w:u w:val="none"/>
-                <w:sz w:val="13"/>
-                <w:szCs w:val="13"/>
-                <w:color w:val="000000"/>
-              </w:rPr>
-              <w:t xml:space="preserve">7 (0.2)</w:t>
-            </w:r>
-          </w:p>
-        </w:tc>
-        <w:tc>
-          <w:tcPr>
-            <w:tcBorders>
-              <w:bottom w:val="none" w:sz="0" w:space="0" w:color="000000"/>
-              <w:top w:val="none" w:sz="0" w:space="0" w:color="000000"/>
-              <w:left w:val="single" w:sz="12" w:space="0" w:color="666666"/>
-              <w:right w:val="single" w:sz="12" w:space="0" w:color="666666"/>
-            </w:tcBorders>
-            <w:shd w:val="clear" w:color="auto" w:fill="FFFFFF"/>
-            <w:tcMar>
-              <w:top w:w="0" w:type="dxa"/>
-              <w:bottom w:w="0" w:type="dxa"/>
-              <w:left w:w="0" w:type="dxa"/>
-              <w:right w:w="0" w:type="dxa"/>
-            </w:tcMar>
-            <w:vAlign w:val="center"/>
-          </w:tcPr>
-          <w:p>
-            <w:pPr>
-              <w:pStyle w:val="Normal"/>
-              <w:jc w:val="center"/>
-              <w:pBdr>
-                <w:bottom w:val="none" w:sz="0" w:space="0" w:color="000000"/>
-                <w:top w:val="none" w:sz="0" w:space="0" w:color="000000"/>
-                <w:left w:val="none" w:sz="0" w:space="0" w:color="000000"/>
-                <w:right w:val="none" w:sz="0" w:space="0" w:color="000000"/>
-              </w:pBdr>
-              <w:spacing w:after="100" w:before="100" w:line="240"/>
-              <w:ind w:left="100" w:right="100" w:firstLine="0" w:firstLineChars="0"/>
-            </w:pPr>
-            <w:r>
-              <w:rPr>
-                <w:rFonts w:ascii="Helvetica" w:hAnsi="Helvetica" w:eastAsia="Helvetica" w:cs="Helvetica"/>
+                <w:rFonts w:ascii="Arial" w:hAnsi="Arial" w:eastAsia="Arial" w:cs="Arial"/>
+                <w:i w:val="false"/>
+                <w:b w:val="false"/>
+                <w:u w:val="none"/>
+                <w:sz w:val="13"/>
+                <w:szCs w:val="13"/>
+                <w:color w:val="000000"/>
+              </w:rPr>
+              <w:t xml:space="preserve">7 (0.5)</w:t>
+            </w:r>
+          </w:p>
+        </w:tc>
+        <w:tc>
+          <w:tcPr>
+            <w:tcBorders>
+              <w:bottom w:val="none" w:sz="0" w:space="0" w:color="000000"/>
+              <w:top w:val="none" w:sz="0" w:space="0" w:color="000000"/>
+              <w:left w:val="single" w:sz="12" w:space="0" w:color="666666"/>
+              <w:right w:val="single" w:sz="12" w:space="0" w:color="666666"/>
+            </w:tcBorders>
+            <w:shd w:val="clear" w:color="auto" w:fill="FFFFFF"/>
+            <w:tcMar>
+              <w:top w:w="0" w:type="dxa"/>
+              <w:bottom w:w="0" w:type="dxa"/>
+              <w:left w:w="0" w:type="dxa"/>
+              <w:right w:w="0" w:type="dxa"/>
+            </w:tcMar>
+            <w:vAlign w:val="center"/>
+          </w:tcPr>
+          <w:p>
+            <w:pPr>
+              <w:pStyle w:val="Normal"/>
+              <w:jc w:val="center"/>
+              <w:pBdr>
+                <w:bottom w:val="none" w:sz="0" w:space="0" w:color="000000"/>
+                <w:top w:val="none" w:sz="0" w:space="0" w:color="000000"/>
+                <w:left w:val="none" w:sz="0" w:space="0" w:color="000000"/>
+                <w:right w:val="none" w:sz="0" w:space="0" w:color="000000"/>
+              </w:pBdr>
+              <w:spacing w:after="100" w:before="100" w:line="240"/>
+              <w:ind w:left="100" w:right="100" w:firstLine="0" w:firstLineChars="0"/>
+            </w:pPr>
+            <w:r>
+              <w:rPr>
+                <w:rFonts w:ascii="Arial" w:hAnsi="Arial" w:eastAsia="Arial" w:cs="Arial"/>
                 <w:i w:val="false"/>
                 <w:b w:val="false"/>
                 <w:u w:val="none"/>
@@ -2745,7 +2745,7 @@
             </w:pPr>
             <w:r>
               <w:rPr>
-                <w:rFonts w:ascii="Helvetica" w:hAnsi="Helvetica" w:eastAsia="Helvetica" w:cs="Helvetica"/>
+                <w:rFonts w:ascii="Arial" w:hAnsi="Arial" w:eastAsia="Arial" w:cs="Arial"/>
                 <w:i w:val="false"/>
                 <w:b w:val="false"/>
                 <w:u w:val="none"/>
@@ -2789,51 +2789,51 @@
             </w:pPr>
             <w:r>
               <w:rPr>
-                <w:rFonts w:ascii="Helvetica" w:hAnsi="Helvetica" w:eastAsia="Helvetica" w:cs="Helvetica"/>
-                <w:i w:val="false"/>
-                <w:b w:val="false"/>
-                <w:u w:val="none"/>
-                <w:sz w:val="13"/>
-                <w:szCs w:val="13"/>
-                <w:color w:val="000000"/>
-              </w:rPr>
-              <w:t xml:space="preserve">1 (0)</w:t>
-            </w:r>
-          </w:p>
-        </w:tc>
-        <w:tc>
-          <w:tcPr>
-            <w:tcBorders>
-              <w:bottom w:val="none" w:sz="0" w:space="0" w:color="000000"/>
-              <w:top w:val="none" w:sz="0" w:space="0" w:color="000000"/>
-              <w:left w:val="single" w:sz="12" w:space="0" w:color="666666"/>
-              <w:right w:val="single" w:sz="12" w:space="0" w:color="666666"/>
-            </w:tcBorders>
-            <w:shd w:val="clear" w:color="auto" w:fill="FFFFFF"/>
-            <w:tcMar>
-              <w:top w:w="0" w:type="dxa"/>
-              <w:bottom w:w="0" w:type="dxa"/>
-              <w:left w:w="0" w:type="dxa"/>
-              <w:right w:w="0" w:type="dxa"/>
-            </w:tcMar>
-            <w:vAlign w:val="center"/>
-          </w:tcPr>
-          <w:p>
-            <w:pPr>
-              <w:pStyle w:val="Normal"/>
-              <w:jc w:val="center"/>
-              <w:pBdr>
-                <w:bottom w:val="none" w:sz="0" w:space="0" w:color="000000"/>
-                <w:top w:val="none" w:sz="0" w:space="0" w:color="000000"/>
-                <w:left w:val="none" w:sz="0" w:space="0" w:color="000000"/>
-                <w:right w:val="none" w:sz="0" w:space="0" w:color="000000"/>
-              </w:pBdr>
-              <w:spacing w:after="100" w:before="100" w:line="240"/>
-              <w:ind w:left="100" w:right="100" w:firstLine="0" w:firstLineChars="0"/>
-            </w:pPr>
-            <w:r>
-              <w:rPr>
-                <w:rFonts w:ascii="Helvetica" w:hAnsi="Helvetica" w:eastAsia="Helvetica" w:cs="Helvetica"/>
+                <w:rFonts w:ascii="Arial" w:hAnsi="Arial" w:eastAsia="Arial" w:cs="Arial"/>
+                <w:i w:val="false"/>
+                <w:b w:val="false"/>
+                <w:u w:val="none"/>
+                <w:sz w:val="13"/>
+                <w:szCs w:val="13"/>
+                <w:color w:val="000000"/>
+              </w:rPr>
+              <w:t xml:space="preserve">1 (0.1)</w:t>
+            </w:r>
+          </w:p>
+        </w:tc>
+        <w:tc>
+          <w:tcPr>
+            <w:tcBorders>
+              <w:bottom w:val="none" w:sz="0" w:space="0" w:color="000000"/>
+              <w:top w:val="none" w:sz="0" w:space="0" w:color="000000"/>
+              <w:left w:val="single" w:sz="12" w:space="0" w:color="666666"/>
+              <w:right w:val="single" w:sz="12" w:space="0" w:color="666666"/>
+            </w:tcBorders>
+            <w:shd w:val="clear" w:color="auto" w:fill="FFFFFF"/>
+            <w:tcMar>
+              <w:top w:w="0" w:type="dxa"/>
+              <w:bottom w:w="0" w:type="dxa"/>
+              <w:left w:w="0" w:type="dxa"/>
+              <w:right w:w="0" w:type="dxa"/>
+            </w:tcMar>
+            <w:vAlign w:val="center"/>
+          </w:tcPr>
+          <w:p>
+            <w:pPr>
+              <w:pStyle w:val="Normal"/>
+              <w:jc w:val="center"/>
+              <w:pBdr>
+                <w:bottom w:val="none" w:sz="0" w:space="0" w:color="000000"/>
+                <w:top w:val="none" w:sz="0" w:space="0" w:color="000000"/>
+                <w:left w:val="none" w:sz="0" w:space="0" w:color="000000"/>
+                <w:right w:val="none" w:sz="0" w:space="0" w:color="000000"/>
+              </w:pBdr>
+              <w:spacing w:after="100" w:before="100" w:line="240"/>
+              <w:ind w:left="100" w:right="100" w:firstLine="0" w:firstLineChars="0"/>
+            </w:pPr>
+            <w:r>
+              <w:rPr>
+                <w:rFonts w:ascii="Arial" w:hAnsi="Arial" w:eastAsia="Arial" w:cs="Arial"/>
                 <w:i w:val="false"/>
                 <w:b w:val="false"/>
                 <w:u w:val="none"/>
@@ -2877,7 +2877,7 @@
             </w:pPr>
             <w:r>
               <w:rPr>
-                <w:rFonts w:ascii="Helvetica" w:hAnsi="Helvetica" w:eastAsia="Helvetica" w:cs="Helvetica"/>
+                <w:rFonts w:ascii="Arial" w:hAnsi="Arial" w:eastAsia="Arial" w:cs="Arial"/>
                 <w:i w:val="false"/>
                 <w:b w:val="false"/>
                 <w:u w:val="none"/>
@@ -2921,7 +2921,7 @@
             </w:pPr>
             <w:r>
               <w:rPr>
-                <w:rFonts w:ascii="Helvetica" w:hAnsi="Helvetica" w:eastAsia="Helvetica" w:cs="Helvetica"/>
+                <w:rFonts w:ascii="Arial" w:hAnsi="Arial" w:eastAsia="Arial" w:cs="Arial"/>
                 <w:i w:val="false"/>
                 <w:b w:val="false"/>
                 <w:u w:val="none"/>
@@ -2971,7 +2971,7 @@
             </w:pPr>
             <w:r>
               <w:rPr>
-                <w:rFonts w:ascii="Helvetica" w:hAnsi="Helvetica" w:eastAsia="Helvetica" w:cs="Helvetica"/>
+                <w:rFonts w:ascii="Arial" w:hAnsi="Arial" w:eastAsia="Arial" w:cs="Arial"/>
                 <w:i w:val="false"/>
                 <w:b w:val="false"/>
                 <w:u w:val="none"/>
@@ -3015,7 +3015,7 @@
             </w:pPr>
             <w:r>
               <w:rPr>
-                <w:rFonts w:ascii="Helvetica" w:hAnsi="Helvetica" w:eastAsia="Helvetica" w:cs="Helvetica"/>
+                <w:rFonts w:ascii="Arial" w:hAnsi="Arial" w:eastAsia="Arial" w:cs="Arial"/>
                 <w:i w:val="false"/>
                 <w:b w:val="false"/>
                 <w:u w:val="none"/>
@@ -3059,51 +3059,51 @@
             </w:pPr>
             <w:r>
               <w:rPr>
-                <w:rFonts w:ascii="Helvetica" w:hAnsi="Helvetica" w:eastAsia="Helvetica" w:cs="Helvetica"/>
-                <w:i w:val="false"/>
-                <w:b w:val="false"/>
-                <w:u w:val="none"/>
-                <w:sz w:val="13"/>
-                <w:szCs w:val="13"/>
-                <w:color w:val="000000"/>
-              </w:rPr>
-              <w:t xml:space="preserve">14 (0.4)</w:t>
-            </w:r>
-          </w:p>
-        </w:tc>
-        <w:tc>
-          <w:tcPr>
-            <w:tcBorders>
-              <w:bottom w:val="none" w:sz="0" w:space="0" w:color="000000"/>
-              <w:top w:val="none" w:sz="0" w:space="0" w:color="000000"/>
-              <w:left w:val="single" w:sz="12" w:space="0" w:color="666666"/>
-              <w:right w:val="single" w:sz="12" w:space="0" w:color="666666"/>
-            </w:tcBorders>
-            <w:shd w:val="clear" w:color="auto" w:fill="FFFFFF"/>
-            <w:tcMar>
-              <w:top w:w="0" w:type="dxa"/>
-              <w:bottom w:w="0" w:type="dxa"/>
-              <w:left w:w="0" w:type="dxa"/>
-              <w:right w:w="0" w:type="dxa"/>
-            </w:tcMar>
-            <w:vAlign w:val="center"/>
-          </w:tcPr>
-          <w:p>
-            <w:pPr>
-              <w:pStyle w:val="Normal"/>
-              <w:jc w:val="center"/>
-              <w:pBdr>
-                <w:bottom w:val="none" w:sz="0" w:space="0" w:color="000000"/>
-                <w:top w:val="none" w:sz="0" w:space="0" w:color="000000"/>
-                <w:left w:val="none" w:sz="0" w:space="0" w:color="000000"/>
-                <w:right w:val="none" w:sz="0" w:space="0" w:color="000000"/>
-              </w:pBdr>
-              <w:spacing w:after="100" w:before="100" w:line="240"/>
-              <w:ind w:left="100" w:right="100" w:firstLine="0" w:firstLineChars="0"/>
-            </w:pPr>
-            <w:r>
-              <w:rPr>
-                <w:rFonts w:ascii="Helvetica" w:hAnsi="Helvetica" w:eastAsia="Helvetica" w:cs="Helvetica"/>
+                <w:rFonts w:ascii="Arial" w:hAnsi="Arial" w:eastAsia="Arial" w:cs="Arial"/>
+                <w:i w:val="false"/>
+                <w:b w:val="false"/>
+                <w:u w:val="none"/>
+                <w:sz w:val="13"/>
+                <w:szCs w:val="13"/>
+                <w:color w:val="000000"/>
+              </w:rPr>
+              <w:t xml:space="preserve">14 (0.9)</w:t>
+            </w:r>
+          </w:p>
+        </w:tc>
+        <w:tc>
+          <w:tcPr>
+            <w:tcBorders>
+              <w:bottom w:val="none" w:sz="0" w:space="0" w:color="000000"/>
+              <w:top w:val="none" w:sz="0" w:space="0" w:color="000000"/>
+              <w:left w:val="single" w:sz="12" w:space="0" w:color="666666"/>
+              <w:right w:val="single" w:sz="12" w:space="0" w:color="666666"/>
+            </w:tcBorders>
+            <w:shd w:val="clear" w:color="auto" w:fill="FFFFFF"/>
+            <w:tcMar>
+              <w:top w:w="0" w:type="dxa"/>
+              <w:bottom w:w="0" w:type="dxa"/>
+              <w:left w:w="0" w:type="dxa"/>
+              <w:right w:w="0" w:type="dxa"/>
+            </w:tcMar>
+            <w:vAlign w:val="center"/>
+          </w:tcPr>
+          <w:p>
+            <w:pPr>
+              <w:pStyle w:val="Normal"/>
+              <w:jc w:val="center"/>
+              <w:pBdr>
+                <w:bottom w:val="none" w:sz="0" w:space="0" w:color="000000"/>
+                <w:top w:val="none" w:sz="0" w:space="0" w:color="000000"/>
+                <w:left w:val="none" w:sz="0" w:space="0" w:color="000000"/>
+                <w:right w:val="none" w:sz="0" w:space="0" w:color="000000"/>
+              </w:pBdr>
+              <w:spacing w:after="100" w:before="100" w:line="240"/>
+              <w:ind w:left="100" w:right="100" w:firstLine="0" w:firstLineChars="0"/>
+            </w:pPr>
+            <w:r>
+              <w:rPr>
+                <w:rFonts w:ascii="Arial" w:hAnsi="Arial" w:eastAsia="Arial" w:cs="Arial"/>
                 <w:i w:val="false"/>
                 <w:b w:val="false"/>
                 <w:u w:val="none"/>
@@ -3147,7 +3147,7 @@
             </w:pPr>
             <w:r>
               <w:rPr>
-                <w:rFonts w:ascii="Helvetica" w:hAnsi="Helvetica" w:eastAsia="Helvetica" w:cs="Helvetica"/>
+                <w:rFonts w:ascii="Arial" w:hAnsi="Arial" w:eastAsia="Arial" w:cs="Arial"/>
                 <w:i w:val="false"/>
                 <w:b w:val="false"/>
                 <w:u w:val="none"/>
@@ -3191,51 +3191,51 @@
             </w:pPr>
             <w:r>
               <w:rPr>
-                <w:rFonts w:ascii="Helvetica" w:hAnsi="Helvetica" w:eastAsia="Helvetica" w:cs="Helvetica"/>
-                <w:i w:val="false"/>
-                <w:b w:val="false"/>
-                <w:u w:val="none"/>
-                <w:sz w:val="13"/>
-                <w:szCs w:val="13"/>
-                <w:color w:val="000000"/>
-              </w:rPr>
-              <w:t xml:space="preserve">15 (0.3)</w:t>
-            </w:r>
-          </w:p>
-        </w:tc>
-        <w:tc>
-          <w:tcPr>
-            <w:tcBorders>
-              <w:bottom w:val="none" w:sz="0" w:space="0" w:color="000000"/>
-              <w:top w:val="none" w:sz="0" w:space="0" w:color="000000"/>
-              <w:left w:val="single" w:sz="12" w:space="0" w:color="666666"/>
-              <w:right w:val="single" w:sz="12" w:space="0" w:color="666666"/>
-            </w:tcBorders>
-            <w:shd w:val="clear" w:color="auto" w:fill="FFFFFF"/>
-            <w:tcMar>
-              <w:top w:w="0" w:type="dxa"/>
-              <w:bottom w:w="0" w:type="dxa"/>
-              <w:left w:w="0" w:type="dxa"/>
-              <w:right w:w="0" w:type="dxa"/>
-            </w:tcMar>
-            <w:vAlign w:val="center"/>
-          </w:tcPr>
-          <w:p>
-            <w:pPr>
-              <w:pStyle w:val="Normal"/>
-              <w:jc w:val="center"/>
-              <w:pBdr>
-                <w:bottom w:val="none" w:sz="0" w:space="0" w:color="000000"/>
-                <w:top w:val="none" w:sz="0" w:space="0" w:color="000000"/>
-                <w:left w:val="none" w:sz="0" w:space="0" w:color="000000"/>
-                <w:right w:val="none" w:sz="0" w:space="0" w:color="000000"/>
-              </w:pBdr>
-              <w:spacing w:after="100" w:before="100" w:line="240"/>
-              <w:ind w:left="100" w:right="100" w:firstLine="0" w:firstLineChars="0"/>
-            </w:pPr>
-            <w:r>
-              <w:rPr>
-                <w:rFonts w:ascii="Helvetica" w:hAnsi="Helvetica" w:eastAsia="Helvetica" w:cs="Helvetica"/>
+                <w:rFonts w:ascii="Arial" w:hAnsi="Arial" w:eastAsia="Arial" w:cs="Arial"/>
+                <w:i w:val="false"/>
+                <w:b w:val="false"/>
+                <w:u w:val="none"/>
+                <w:sz w:val="13"/>
+                <w:szCs w:val="13"/>
+                <w:color w:val="000000"/>
+              </w:rPr>
+              <w:t xml:space="preserve">15 (0.9)</w:t>
+            </w:r>
+          </w:p>
+        </w:tc>
+        <w:tc>
+          <w:tcPr>
+            <w:tcBorders>
+              <w:bottom w:val="none" w:sz="0" w:space="0" w:color="000000"/>
+              <w:top w:val="none" w:sz="0" w:space="0" w:color="000000"/>
+              <w:left w:val="single" w:sz="12" w:space="0" w:color="666666"/>
+              <w:right w:val="single" w:sz="12" w:space="0" w:color="666666"/>
+            </w:tcBorders>
+            <w:shd w:val="clear" w:color="auto" w:fill="FFFFFF"/>
+            <w:tcMar>
+              <w:top w:w="0" w:type="dxa"/>
+              <w:bottom w:w="0" w:type="dxa"/>
+              <w:left w:w="0" w:type="dxa"/>
+              <w:right w:w="0" w:type="dxa"/>
+            </w:tcMar>
+            <w:vAlign w:val="center"/>
+          </w:tcPr>
+          <w:p>
+            <w:pPr>
+              <w:pStyle w:val="Normal"/>
+              <w:jc w:val="center"/>
+              <w:pBdr>
+                <w:bottom w:val="none" w:sz="0" w:space="0" w:color="000000"/>
+                <w:top w:val="none" w:sz="0" w:space="0" w:color="000000"/>
+                <w:left w:val="none" w:sz="0" w:space="0" w:color="000000"/>
+                <w:right w:val="none" w:sz="0" w:space="0" w:color="000000"/>
+              </w:pBdr>
+              <w:spacing w:after="100" w:before="100" w:line="240"/>
+              <w:ind w:left="100" w:right="100" w:firstLine="0" w:firstLineChars="0"/>
+            </w:pPr>
+            <w:r>
+              <w:rPr>
+                <w:rFonts w:ascii="Arial" w:hAnsi="Arial" w:eastAsia="Arial" w:cs="Arial"/>
                 <w:i w:val="false"/>
                 <w:b w:val="false"/>
                 <w:u w:val="none"/>
@@ -3279,7 +3279,7 @@
             </w:pPr>
             <w:r>
               <w:rPr>
-                <w:rFonts w:ascii="Helvetica" w:hAnsi="Helvetica" w:eastAsia="Helvetica" w:cs="Helvetica"/>
+                <w:rFonts w:ascii="Arial" w:hAnsi="Arial" w:eastAsia="Arial" w:cs="Arial"/>
                 <w:i w:val="false"/>
                 <w:b w:val="false"/>
                 <w:u w:val="none"/>
@@ -3323,7 +3323,7 @@
             </w:pPr>
             <w:r>
               <w:rPr>
-                <w:rFonts w:ascii="Helvetica" w:hAnsi="Helvetica" w:eastAsia="Helvetica" w:cs="Helvetica"/>
+                <w:rFonts w:ascii="Arial" w:hAnsi="Arial" w:eastAsia="Arial" w:cs="Arial"/>
                 <w:i w:val="false"/>
                 <w:b w:val="false"/>
                 <w:u w:val="none"/>
@@ -3338,7 +3338,7 @@
       </w:tr>
       <w:tr>
         <w:trPr>
-          <w:trHeight w:val="616" w:hRule="auto"/>
+          <w:trHeight w:val="617" w:hRule="auto"/>
         </w:trPr>
         body 7
         <w:tc>
@@ -3373,7 +3373,7 @@
             </w:pPr>
             <w:r>
               <w:rPr>
-                <w:rFonts w:ascii="Helvetica" w:hAnsi="Helvetica" w:eastAsia="Helvetica" w:cs="Helvetica"/>
+                <w:rFonts w:ascii="Arial" w:hAnsi="Arial" w:eastAsia="Arial" w:cs="Arial"/>
                 <w:i w:val="false"/>
                 <w:b w:val="false"/>
                 <w:u w:val="none"/>
@@ -3417,7 +3417,7 @@
             </w:pPr>
             <w:r>
               <w:rPr>
-                <w:rFonts w:ascii="Helvetica" w:hAnsi="Helvetica" w:eastAsia="Helvetica" w:cs="Helvetica"/>
+                <w:rFonts w:ascii="Arial" w:hAnsi="Arial" w:eastAsia="Arial" w:cs="Arial"/>
                 <w:i w:val="false"/>
                 <w:b w:val="false"/>
                 <w:u w:val="none"/>
@@ -3461,51 +3461,51 @@
             </w:pPr>
             <w:r>
               <w:rPr>
-                <w:rFonts w:ascii="Helvetica" w:hAnsi="Helvetica" w:eastAsia="Helvetica" w:cs="Helvetica"/>
-                <w:i w:val="false"/>
-                <w:b w:val="false"/>
-                <w:u w:val="none"/>
-                <w:sz w:val="13"/>
-                <w:szCs w:val="13"/>
-                <w:color w:val="000000"/>
-              </w:rPr>
-              <w:t xml:space="preserve">13 (0.3)</w:t>
-            </w:r>
-          </w:p>
-        </w:tc>
-        <w:tc>
-          <w:tcPr>
-            <w:tcBorders>
-              <w:bottom w:val="none" w:sz="0" w:space="0" w:color="000000"/>
-              <w:top w:val="none" w:sz="0" w:space="0" w:color="000000"/>
-              <w:left w:val="single" w:sz="12" w:space="0" w:color="666666"/>
-              <w:right w:val="single" w:sz="12" w:space="0" w:color="666666"/>
-            </w:tcBorders>
-            <w:shd w:val="clear" w:color="auto" w:fill="FFFFFF"/>
-            <w:tcMar>
-              <w:top w:w="0" w:type="dxa"/>
-              <w:bottom w:w="0" w:type="dxa"/>
-              <w:left w:w="0" w:type="dxa"/>
-              <w:right w:w="0" w:type="dxa"/>
-            </w:tcMar>
-            <w:vAlign w:val="center"/>
-          </w:tcPr>
-          <w:p>
-            <w:pPr>
-              <w:pStyle w:val="Normal"/>
-              <w:jc w:val="center"/>
-              <w:pBdr>
-                <w:bottom w:val="none" w:sz="0" w:space="0" w:color="000000"/>
-                <w:top w:val="none" w:sz="0" w:space="0" w:color="000000"/>
-                <w:left w:val="none" w:sz="0" w:space="0" w:color="000000"/>
-                <w:right w:val="none" w:sz="0" w:space="0" w:color="000000"/>
-              </w:pBdr>
-              <w:spacing w:after="100" w:before="100" w:line="240"/>
-              <w:ind w:left="100" w:right="100" w:firstLine="0" w:firstLineChars="0"/>
-            </w:pPr>
-            <w:r>
-              <w:rPr>
-                <w:rFonts w:ascii="Helvetica" w:hAnsi="Helvetica" w:eastAsia="Helvetica" w:cs="Helvetica"/>
+                <w:rFonts w:ascii="Arial" w:hAnsi="Arial" w:eastAsia="Arial" w:cs="Arial"/>
+                <w:i w:val="false"/>
+                <w:b w:val="false"/>
+                <w:u w:val="none"/>
+                <w:sz w:val="13"/>
+                <w:szCs w:val="13"/>
+                <w:color w:val="000000"/>
+              </w:rPr>
+              <w:t xml:space="preserve">13 (0.9)</w:t>
+            </w:r>
+          </w:p>
+        </w:tc>
+        <w:tc>
+          <w:tcPr>
+            <w:tcBorders>
+              <w:bottom w:val="none" w:sz="0" w:space="0" w:color="000000"/>
+              <w:top w:val="none" w:sz="0" w:space="0" w:color="000000"/>
+              <w:left w:val="single" w:sz="12" w:space="0" w:color="666666"/>
+              <w:right w:val="single" w:sz="12" w:space="0" w:color="666666"/>
+            </w:tcBorders>
+            <w:shd w:val="clear" w:color="auto" w:fill="FFFFFF"/>
+            <w:tcMar>
+              <w:top w:w="0" w:type="dxa"/>
+              <w:bottom w:w="0" w:type="dxa"/>
+              <w:left w:w="0" w:type="dxa"/>
+              <w:right w:w="0" w:type="dxa"/>
+            </w:tcMar>
+            <w:vAlign w:val="center"/>
+          </w:tcPr>
+          <w:p>
+            <w:pPr>
+              <w:pStyle w:val="Normal"/>
+              <w:jc w:val="center"/>
+              <w:pBdr>
+                <w:bottom w:val="none" w:sz="0" w:space="0" w:color="000000"/>
+                <w:top w:val="none" w:sz="0" w:space="0" w:color="000000"/>
+                <w:left w:val="none" w:sz="0" w:space="0" w:color="000000"/>
+                <w:right w:val="none" w:sz="0" w:space="0" w:color="000000"/>
+              </w:pBdr>
+              <w:spacing w:after="100" w:before="100" w:line="240"/>
+              <w:ind w:left="100" w:right="100" w:firstLine="0" w:firstLineChars="0"/>
+            </w:pPr>
+            <w:r>
+              <w:rPr>
+                <w:rFonts w:ascii="Arial" w:hAnsi="Arial" w:eastAsia="Arial" w:cs="Arial"/>
                 <w:i w:val="false"/>
                 <w:b w:val="false"/>
                 <w:u w:val="none"/>
@@ -3549,7 +3549,7 @@
             </w:pPr>
             <w:r>
               <w:rPr>
-                <w:rFonts w:ascii="Helvetica" w:hAnsi="Helvetica" w:eastAsia="Helvetica" w:cs="Helvetica"/>
+                <w:rFonts w:ascii="Arial" w:hAnsi="Arial" w:eastAsia="Arial" w:cs="Arial"/>
                 <w:i w:val="false"/>
                 <w:b w:val="false"/>
                 <w:u w:val="none"/>
@@ -3593,51 +3593,51 @@
             </w:pPr>
             <w:r>
               <w:rPr>
-                <w:rFonts w:ascii="Helvetica" w:hAnsi="Helvetica" w:eastAsia="Helvetica" w:cs="Helvetica"/>
-                <w:i w:val="false"/>
-                <w:b w:val="false"/>
-                <w:u w:val="none"/>
-                <w:sz w:val="13"/>
-                <w:szCs w:val="13"/>
-                <w:color w:val="000000"/>
-              </w:rPr>
-              <w:t xml:space="preserve">10 (0.2)</w:t>
-            </w:r>
-          </w:p>
-        </w:tc>
-        <w:tc>
-          <w:tcPr>
-            <w:tcBorders>
-              <w:bottom w:val="none" w:sz="0" w:space="0" w:color="000000"/>
-              <w:top w:val="none" w:sz="0" w:space="0" w:color="000000"/>
-              <w:left w:val="single" w:sz="12" w:space="0" w:color="666666"/>
-              <w:right w:val="single" w:sz="12" w:space="0" w:color="666666"/>
-            </w:tcBorders>
-            <w:shd w:val="clear" w:color="auto" w:fill="FFFFFF"/>
-            <w:tcMar>
-              <w:top w:w="0" w:type="dxa"/>
-              <w:bottom w:w="0" w:type="dxa"/>
-              <w:left w:w="0" w:type="dxa"/>
-              <w:right w:w="0" w:type="dxa"/>
-            </w:tcMar>
-            <w:vAlign w:val="center"/>
-          </w:tcPr>
-          <w:p>
-            <w:pPr>
-              <w:pStyle w:val="Normal"/>
-              <w:jc w:val="center"/>
-              <w:pBdr>
-                <w:bottom w:val="none" w:sz="0" w:space="0" w:color="000000"/>
-                <w:top w:val="none" w:sz="0" w:space="0" w:color="000000"/>
-                <w:left w:val="none" w:sz="0" w:space="0" w:color="000000"/>
-                <w:right w:val="none" w:sz="0" w:space="0" w:color="000000"/>
-              </w:pBdr>
-              <w:spacing w:after="100" w:before="100" w:line="240"/>
-              <w:ind w:left="100" w:right="100" w:firstLine="0" w:firstLineChars="0"/>
-            </w:pPr>
-            <w:r>
-              <w:rPr>
-                <w:rFonts w:ascii="Helvetica" w:hAnsi="Helvetica" w:eastAsia="Helvetica" w:cs="Helvetica"/>
+                <w:rFonts w:ascii="Arial" w:hAnsi="Arial" w:eastAsia="Arial" w:cs="Arial"/>
+                <w:i w:val="false"/>
+                <w:b w:val="false"/>
+                <w:u w:val="none"/>
+                <w:sz w:val="13"/>
+                <w:szCs w:val="13"/>
+                <w:color w:val="000000"/>
+              </w:rPr>
+              <w:t xml:space="preserve">10 (0.6)</w:t>
+            </w:r>
+          </w:p>
+        </w:tc>
+        <w:tc>
+          <w:tcPr>
+            <w:tcBorders>
+              <w:bottom w:val="none" w:sz="0" w:space="0" w:color="000000"/>
+              <w:top w:val="none" w:sz="0" w:space="0" w:color="000000"/>
+              <w:left w:val="single" w:sz="12" w:space="0" w:color="666666"/>
+              <w:right w:val="single" w:sz="12" w:space="0" w:color="666666"/>
+            </w:tcBorders>
+            <w:shd w:val="clear" w:color="auto" w:fill="FFFFFF"/>
+            <w:tcMar>
+              <w:top w:w="0" w:type="dxa"/>
+              <w:bottom w:w="0" w:type="dxa"/>
+              <w:left w:w="0" w:type="dxa"/>
+              <w:right w:w="0" w:type="dxa"/>
+            </w:tcMar>
+            <w:vAlign w:val="center"/>
+          </w:tcPr>
+          <w:p>
+            <w:pPr>
+              <w:pStyle w:val="Normal"/>
+              <w:jc w:val="center"/>
+              <w:pBdr>
+                <w:bottom w:val="none" w:sz="0" w:space="0" w:color="000000"/>
+                <w:top w:val="none" w:sz="0" w:space="0" w:color="000000"/>
+                <w:left w:val="none" w:sz="0" w:space="0" w:color="000000"/>
+                <w:right w:val="none" w:sz="0" w:space="0" w:color="000000"/>
+              </w:pBdr>
+              <w:spacing w:after="100" w:before="100" w:line="240"/>
+              <w:ind w:left="100" w:right="100" w:firstLine="0" w:firstLineChars="0"/>
+            </w:pPr>
+            <w:r>
+              <w:rPr>
+                <w:rFonts w:ascii="Arial" w:hAnsi="Arial" w:eastAsia="Arial" w:cs="Arial"/>
                 <w:i w:val="false"/>
                 <w:b w:val="false"/>
                 <w:u w:val="none"/>
@@ -3681,7 +3681,7 @@
             </w:pPr>
             <w:r>
               <w:rPr>
-                <w:rFonts w:ascii="Helvetica" w:hAnsi="Helvetica" w:eastAsia="Helvetica" w:cs="Helvetica"/>
+                <w:rFonts w:ascii="Arial" w:hAnsi="Arial" w:eastAsia="Arial" w:cs="Arial"/>
                 <w:i w:val="false"/>
                 <w:b w:val="false"/>
                 <w:u w:val="none"/>
@@ -3725,7 +3725,7 @@
             </w:pPr>
             <w:r>
               <w:rPr>
-                <w:rFonts w:ascii="Helvetica" w:hAnsi="Helvetica" w:eastAsia="Helvetica" w:cs="Helvetica"/>
+                <w:rFonts w:ascii="Arial" w:hAnsi="Arial" w:eastAsia="Arial" w:cs="Arial"/>
                 <w:i w:val="false"/>
                 <w:b w:val="false"/>
                 <w:u w:val="none"/>
@@ -3740,7 +3740,7 @@
       </w:tr>
       <w:tr>
         <w:trPr>
-          <w:trHeight w:val="616" w:hRule="auto"/>
+          <w:trHeight w:val="617" w:hRule="auto"/>
         </w:trPr>
         body 8
         <w:tc>
@@ -3775,7 +3775,7 @@
             </w:pPr>
             <w:r>
               <w:rPr>
-                <w:rFonts w:ascii="Helvetica" w:hAnsi="Helvetica" w:eastAsia="Helvetica" w:cs="Helvetica"/>
+                <w:rFonts w:ascii="Arial" w:hAnsi="Arial" w:eastAsia="Arial" w:cs="Arial"/>
                 <w:i w:val="false"/>
                 <w:b w:val="false"/>
                 <w:u w:val="none"/>
@@ -3819,7 +3819,7 @@
             </w:pPr>
             <w:r>
               <w:rPr>
-                <w:rFonts w:ascii="Helvetica" w:hAnsi="Helvetica" w:eastAsia="Helvetica" w:cs="Helvetica"/>
+                <w:rFonts w:ascii="Arial" w:hAnsi="Arial" w:eastAsia="Arial" w:cs="Arial"/>
                 <w:i w:val="false"/>
                 <w:b w:val="false"/>
                 <w:u w:val="none"/>
@@ -3863,51 +3863,51 @@
             </w:pPr>
             <w:r>
               <w:rPr>
-                <w:rFonts w:ascii="Helvetica" w:hAnsi="Helvetica" w:eastAsia="Helvetica" w:cs="Helvetica"/>
-                <w:i w:val="false"/>
-                <w:b w:val="false"/>
-                <w:u w:val="none"/>
-                <w:sz w:val="13"/>
-                <w:szCs w:val="13"/>
-                <w:color w:val="000000"/>
-              </w:rPr>
-              <w:t xml:space="preserve">10 (0.3)</w:t>
-            </w:r>
-          </w:p>
-        </w:tc>
-        <w:tc>
-          <w:tcPr>
-            <w:tcBorders>
-              <w:bottom w:val="none" w:sz="0" w:space="0" w:color="000000"/>
-              <w:top w:val="none" w:sz="0" w:space="0" w:color="000000"/>
-              <w:left w:val="single" w:sz="12" w:space="0" w:color="666666"/>
-              <w:right w:val="single" w:sz="12" w:space="0" w:color="666666"/>
-            </w:tcBorders>
-            <w:shd w:val="clear" w:color="auto" w:fill="FFFFFF"/>
-            <w:tcMar>
-              <w:top w:w="0" w:type="dxa"/>
-              <w:bottom w:w="0" w:type="dxa"/>
-              <w:left w:w="0" w:type="dxa"/>
-              <w:right w:w="0" w:type="dxa"/>
-            </w:tcMar>
-            <w:vAlign w:val="center"/>
-          </w:tcPr>
-          <w:p>
-            <w:pPr>
-              <w:pStyle w:val="Normal"/>
-              <w:jc w:val="center"/>
-              <w:pBdr>
-                <w:bottom w:val="none" w:sz="0" w:space="0" w:color="000000"/>
-                <w:top w:val="none" w:sz="0" w:space="0" w:color="000000"/>
-                <w:left w:val="none" w:sz="0" w:space="0" w:color="000000"/>
-                <w:right w:val="none" w:sz="0" w:space="0" w:color="000000"/>
-              </w:pBdr>
-              <w:spacing w:after="100" w:before="100" w:line="240"/>
-              <w:ind w:left="100" w:right="100" w:firstLine="0" w:firstLineChars="0"/>
-            </w:pPr>
-            <w:r>
-              <w:rPr>
-                <w:rFonts w:ascii="Helvetica" w:hAnsi="Helvetica" w:eastAsia="Helvetica" w:cs="Helvetica"/>
+                <w:rFonts w:ascii="Arial" w:hAnsi="Arial" w:eastAsia="Arial" w:cs="Arial"/>
+                <w:i w:val="false"/>
+                <w:b w:val="false"/>
+                <w:u w:val="none"/>
+                <w:sz w:val="13"/>
+                <w:szCs w:val="13"/>
+                <w:color w:val="000000"/>
+              </w:rPr>
+              <w:t xml:space="preserve">10 (0.7)</w:t>
+            </w:r>
+          </w:p>
+        </w:tc>
+        <w:tc>
+          <w:tcPr>
+            <w:tcBorders>
+              <w:bottom w:val="none" w:sz="0" w:space="0" w:color="000000"/>
+              <w:top w:val="none" w:sz="0" w:space="0" w:color="000000"/>
+              <w:left w:val="single" w:sz="12" w:space="0" w:color="666666"/>
+              <w:right w:val="single" w:sz="12" w:space="0" w:color="666666"/>
+            </w:tcBorders>
+            <w:shd w:val="clear" w:color="auto" w:fill="FFFFFF"/>
+            <w:tcMar>
+              <w:top w:w="0" w:type="dxa"/>
+              <w:bottom w:w="0" w:type="dxa"/>
+              <w:left w:w="0" w:type="dxa"/>
+              <w:right w:w="0" w:type="dxa"/>
+            </w:tcMar>
+            <w:vAlign w:val="center"/>
+          </w:tcPr>
+          <w:p>
+            <w:pPr>
+              <w:pStyle w:val="Normal"/>
+              <w:jc w:val="center"/>
+              <w:pBdr>
+                <w:bottom w:val="none" w:sz="0" w:space="0" w:color="000000"/>
+                <w:top w:val="none" w:sz="0" w:space="0" w:color="000000"/>
+                <w:left w:val="none" w:sz="0" w:space="0" w:color="000000"/>
+                <w:right w:val="none" w:sz="0" w:space="0" w:color="000000"/>
+              </w:pBdr>
+              <w:spacing w:after="100" w:before="100" w:line="240"/>
+              <w:ind w:left="100" w:right="100" w:firstLine="0" w:firstLineChars="0"/>
+            </w:pPr>
+            <w:r>
+              <w:rPr>
+                <w:rFonts w:ascii="Arial" w:hAnsi="Arial" w:eastAsia="Arial" w:cs="Arial"/>
                 <w:i w:val="false"/>
                 <w:b w:val="false"/>
                 <w:u w:val="none"/>
@@ -3951,7 +3951,7 @@
             </w:pPr>
             <w:r>
               <w:rPr>
-                <w:rFonts w:ascii="Helvetica" w:hAnsi="Helvetica" w:eastAsia="Helvetica" w:cs="Helvetica"/>
+                <w:rFonts w:ascii="Arial" w:hAnsi="Arial" w:eastAsia="Arial" w:cs="Arial"/>
                 <w:i w:val="false"/>
                 <w:b w:val="false"/>
                 <w:u w:val="none"/>
@@ -3995,51 +3995,51 @@
             </w:pPr>
             <w:r>
               <w:rPr>
-                <w:rFonts w:ascii="Helvetica" w:hAnsi="Helvetica" w:eastAsia="Helvetica" w:cs="Helvetica"/>
-                <w:i w:val="false"/>
-                <w:b w:val="false"/>
-                <w:u w:val="none"/>
-                <w:sz w:val="13"/>
-                <w:szCs w:val="13"/>
-                <w:color w:val="000000"/>
-              </w:rPr>
-              <w:t xml:space="preserve">4 (0.1)</w:t>
-            </w:r>
-          </w:p>
-        </w:tc>
-        <w:tc>
-          <w:tcPr>
-            <w:tcBorders>
-              <w:bottom w:val="none" w:sz="0" w:space="0" w:color="000000"/>
-              <w:top w:val="none" w:sz="0" w:space="0" w:color="000000"/>
-              <w:left w:val="single" w:sz="12" w:space="0" w:color="666666"/>
-              <w:right w:val="single" w:sz="12" w:space="0" w:color="666666"/>
-            </w:tcBorders>
-            <w:shd w:val="clear" w:color="auto" w:fill="FFFFFF"/>
-            <w:tcMar>
-              <w:top w:w="0" w:type="dxa"/>
-              <w:bottom w:w="0" w:type="dxa"/>
-              <w:left w:w="0" w:type="dxa"/>
-              <w:right w:w="0" w:type="dxa"/>
-            </w:tcMar>
-            <w:vAlign w:val="center"/>
-          </w:tcPr>
-          <w:p>
-            <w:pPr>
-              <w:pStyle w:val="Normal"/>
-              <w:jc w:val="center"/>
-              <w:pBdr>
-                <w:bottom w:val="none" w:sz="0" w:space="0" w:color="000000"/>
-                <w:top w:val="none" w:sz="0" w:space="0" w:color="000000"/>
-                <w:left w:val="none" w:sz="0" w:space="0" w:color="000000"/>
-                <w:right w:val="none" w:sz="0" w:space="0" w:color="000000"/>
-              </w:pBdr>
-              <w:spacing w:after="100" w:before="100" w:line="240"/>
-              <w:ind w:left="100" w:right="100" w:firstLine="0" w:firstLineChars="0"/>
-            </w:pPr>
-            <w:r>
-              <w:rPr>
-                <w:rFonts w:ascii="Helvetica" w:hAnsi="Helvetica" w:eastAsia="Helvetica" w:cs="Helvetica"/>
+                <w:rFonts w:ascii="Arial" w:hAnsi="Arial" w:eastAsia="Arial" w:cs="Arial"/>
+                <w:i w:val="false"/>
+                <w:b w:val="false"/>
+                <w:u w:val="none"/>
+                <w:sz w:val="13"/>
+                <w:szCs w:val="13"/>
+                <w:color w:val="000000"/>
+              </w:rPr>
+              <w:t xml:space="preserve">4 (0.2)</w:t>
+            </w:r>
+          </w:p>
+        </w:tc>
+        <w:tc>
+          <w:tcPr>
+            <w:tcBorders>
+              <w:bottom w:val="none" w:sz="0" w:space="0" w:color="000000"/>
+              <w:top w:val="none" w:sz="0" w:space="0" w:color="000000"/>
+              <w:left w:val="single" w:sz="12" w:space="0" w:color="666666"/>
+              <w:right w:val="single" w:sz="12" w:space="0" w:color="666666"/>
+            </w:tcBorders>
+            <w:shd w:val="clear" w:color="auto" w:fill="FFFFFF"/>
+            <w:tcMar>
+              <w:top w:w="0" w:type="dxa"/>
+              <w:bottom w:w="0" w:type="dxa"/>
+              <w:left w:w="0" w:type="dxa"/>
+              <w:right w:w="0" w:type="dxa"/>
+            </w:tcMar>
+            <w:vAlign w:val="center"/>
+          </w:tcPr>
+          <w:p>
+            <w:pPr>
+              <w:pStyle w:val="Normal"/>
+              <w:jc w:val="center"/>
+              <w:pBdr>
+                <w:bottom w:val="none" w:sz="0" w:space="0" w:color="000000"/>
+                <w:top w:val="none" w:sz="0" w:space="0" w:color="000000"/>
+                <w:left w:val="none" w:sz="0" w:space="0" w:color="000000"/>
+                <w:right w:val="none" w:sz="0" w:space="0" w:color="000000"/>
+              </w:pBdr>
+              <w:spacing w:after="100" w:before="100" w:line="240"/>
+              <w:ind w:left="100" w:right="100" w:firstLine="0" w:firstLineChars="0"/>
+            </w:pPr>
+            <w:r>
+              <w:rPr>
+                <w:rFonts w:ascii="Arial" w:hAnsi="Arial" w:eastAsia="Arial" w:cs="Arial"/>
                 <w:i w:val="false"/>
                 <w:b w:val="false"/>
                 <w:u w:val="none"/>
@@ -4083,7 +4083,7 @@
             </w:pPr>
             <w:r>
               <w:rPr>
-                <w:rFonts w:ascii="Helvetica" w:hAnsi="Helvetica" w:eastAsia="Helvetica" w:cs="Helvetica"/>
+                <w:rFonts w:ascii="Arial" w:hAnsi="Arial" w:eastAsia="Arial" w:cs="Arial"/>
                 <w:i w:val="false"/>
                 <w:b w:val="false"/>
                 <w:u w:val="none"/>
@@ -4127,7 +4127,7 @@
             </w:pPr>
             <w:r>
               <w:rPr>
-                <w:rFonts w:ascii="Helvetica" w:hAnsi="Helvetica" w:eastAsia="Helvetica" w:cs="Helvetica"/>
+                <w:rFonts w:ascii="Arial" w:hAnsi="Arial" w:eastAsia="Arial" w:cs="Arial"/>
                 <w:i w:val="false"/>
                 <w:b w:val="false"/>
                 <w:u w:val="none"/>
@@ -4142,7 +4142,7 @@
       </w:tr>
       <w:tr>
         <w:trPr>
-          <w:trHeight w:val="616" w:hRule="auto"/>
+          <w:trHeight w:val="617" w:hRule="auto"/>
         </w:trPr>
         body 9
         <w:tc>
@@ -4177,7 +4177,7 @@
             </w:pPr>
             <w:r>
               <w:rPr>
-                <w:rFonts w:ascii="Helvetica" w:hAnsi="Helvetica" w:eastAsia="Helvetica" w:cs="Helvetica"/>
+                <w:rFonts w:ascii="Arial" w:hAnsi="Arial" w:eastAsia="Arial" w:cs="Arial"/>
                 <w:i w:val="false"/>
                 <w:b w:val="false"/>
                 <w:u w:val="none"/>
@@ -4221,7 +4221,7 @@
             </w:pPr>
             <w:r>
               <w:rPr>
-                <w:rFonts w:ascii="Helvetica" w:hAnsi="Helvetica" w:eastAsia="Helvetica" w:cs="Helvetica"/>
+                <w:rFonts w:ascii="Arial" w:hAnsi="Arial" w:eastAsia="Arial" w:cs="Arial"/>
                 <w:i w:val="false"/>
                 <w:b w:val="false"/>
                 <w:u w:val="none"/>
@@ -4265,51 +4265,51 @@
             </w:pPr>
             <w:r>
               <w:rPr>
-                <w:rFonts w:ascii="Helvetica" w:hAnsi="Helvetica" w:eastAsia="Helvetica" w:cs="Helvetica"/>
-                <w:i w:val="false"/>
-                <w:b w:val="false"/>
-                <w:u w:val="none"/>
-                <w:sz w:val="13"/>
-                <w:szCs w:val="13"/>
-                <w:color w:val="000000"/>
-              </w:rPr>
-              <w:t xml:space="preserve">3 (0.1)</w:t>
-            </w:r>
-          </w:p>
-        </w:tc>
-        <w:tc>
-          <w:tcPr>
-            <w:tcBorders>
-              <w:bottom w:val="none" w:sz="0" w:space="0" w:color="000000"/>
-              <w:top w:val="none" w:sz="0" w:space="0" w:color="000000"/>
-              <w:left w:val="single" w:sz="12" w:space="0" w:color="666666"/>
-              <w:right w:val="single" w:sz="12" w:space="0" w:color="666666"/>
-            </w:tcBorders>
-            <w:shd w:val="clear" w:color="auto" w:fill="FFFFFF"/>
-            <w:tcMar>
-              <w:top w:w="0" w:type="dxa"/>
-              <w:bottom w:w="0" w:type="dxa"/>
-              <w:left w:w="0" w:type="dxa"/>
-              <w:right w:w="0" w:type="dxa"/>
-            </w:tcMar>
-            <w:vAlign w:val="center"/>
-          </w:tcPr>
-          <w:p>
-            <w:pPr>
-              <w:pStyle w:val="Normal"/>
-              <w:jc w:val="center"/>
-              <w:pBdr>
-                <w:bottom w:val="none" w:sz="0" w:space="0" w:color="000000"/>
-                <w:top w:val="none" w:sz="0" w:space="0" w:color="000000"/>
-                <w:left w:val="none" w:sz="0" w:space="0" w:color="000000"/>
-                <w:right w:val="none" w:sz="0" w:space="0" w:color="000000"/>
-              </w:pBdr>
-              <w:spacing w:after="100" w:before="100" w:line="240"/>
-              <w:ind w:left="100" w:right="100" w:firstLine="0" w:firstLineChars="0"/>
-            </w:pPr>
-            <w:r>
-              <w:rPr>
-                <w:rFonts w:ascii="Helvetica" w:hAnsi="Helvetica" w:eastAsia="Helvetica" w:cs="Helvetica"/>
+                <w:rFonts w:ascii="Arial" w:hAnsi="Arial" w:eastAsia="Arial" w:cs="Arial"/>
+                <w:i w:val="false"/>
+                <w:b w:val="false"/>
+                <w:u w:val="none"/>
+                <w:sz w:val="13"/>
+                <w:szCs w:val="13"/>
+                <w:color w:val="000000"/>
+              </w:rPr>
+              <w:t xml:space="preserve">3 (0.2)</w:t>
+            </w:r>
+          </w:p>
+        </w:tc>
+        <w:tc>
+          <w:tcPr>
+            <w:tcBorders>
+              <w:bottom w:val="none" w:sz="0" w:space="0" w:color="000000"/>
+              <w:top w:val="none" w:sz="0" w:space="0" w:color="000000"/>
+              <w:left w:val="single" w:sz="12" w:space="0" w:color="666666"/>
+              <w:right w:val="single" w:sz="12" w:space="0" w:color="666666"/>
+            </w:tcBorders>
+            <w:shd w:val="clear" w:color="auto" w:fill="FFFFFF"/>
+            <w:tcMar>
+              <w:top w:w="0" w:type="dxa"/>
+              <w:bottom w:w="0" w:type="dxa"/>
+              <w:left w:w="0" w:type="dxa"/>
+              <w:right w:w="0" w:type="dxa"/>
+            </w:tcMar>
+            <w:vAlign w:val="center"/>
+          </w:tcPr>
+          <w:p>
+            <w:pPr>
+              <w:pStyle w:val="Normal"/>
+              <w:jc w:val="center"/>
+              <w:pBdr>
+                <w:bottom w:val="none" w:sz="0" w:space="0" w:color="000000"/>
+                <w:top w:val="none" w:sz="0" w:space="0" w:color="000000"/>
+                <w:left w:val="none" w:sz="0" w:space="0" w:color="000000"/>
+                <w:right w:val="none" w:sz="0" w:space="0" w:color="000000"/>
+              </w:pBdr>
+              <w:spacing w:after="100" w:before="100" w:line="240"/>
+              <w:ind w:left="100" w:right="100" w:firstLine="0" w:firstLineChars="0"/>
+            </w:pPr>
+            <w:r>
+              <w:rPr>
+                <w:rFonts w:ascii="Arial" w:hAnsi="Arial" w:eastAsia="Arial" w:cs="Arial"/>
                 <w:i w:val="false"/>
                 <w:b w:val="false"/>
                 <w:u w:val="none"/>
@@ -4353,7 +4353,7 @@
             </w:pPr>
             <w:r>
               <w:rPr>
-                <w:rFonts w:ascii="Helvetica" w:hAnsi="Helvetica" w:eastAsia="Helvetica" w:cs="Helvetica"/>
+                <w:rFonts w:ascii="Arial" w:hAnsi="Arial" w:eastAsia="Arial" w:cs="Arial"/>
                 <w:i w:val="false"/>
                 <w:b w:val="false"/>
                 <w:u w:val="none"/>
@@ -4397,51 +4397,51 @@
             </w:pPr>
             <w:r>
               <w:rPr>
-                <w:rFonts w:ascii="Helvetica" w:hAnsi="Helvetica" w:eastAsia="Helvetica" w:cs="Helvetica"/>
-                <w:i w:val="false"/>
-                <w:b w:val="false"/>
-                <w:u w:val="none"/>
-                <w:sz w:val="13"/>
-                <w:szCs w:val="13"/>
-                <w:color w:val="000000"/>
-              </w:rPr>
-              <w:t xml:space="preserve">6 (0.1)</w:t>
-            </w:r>
-          </w:p>
-        </w:tc>
-        <w:tc>
-          <w:tcPr>
-            <w:tcBorders>
-              <w:bottom w:val="none" w:sz="0" w:space="0" w:color="000000"/>
-              <w:top w:val="none" w:sz="0" w:space="0" w:color="000000"/>
-              <w:left w:val="single" w:sz="12" w:space="0" w:color="666666"/>
-              <w:right w:val="single" w:sz="12" w:space="0" w:color="666666"/>
-            </w:tcBorders>
-            <w:shd w:val="clear" w:color="auto" w:fill="FFFFFF"/>
-            <w:tcMar>
-              <w:top w:w="0" w:type="dxa"/>
-              <w:bottom w:w="0" w:type="dxa"/>
-              <w:left w:w="0" w:type="dxa"/>
-              <w:right w:w="0" w:type="dxa"/>
-            </w:tcMar>
-            <w:vAlign w:val="center"/>
-          </w:tcPr>
-          <w:p>
-            <w:pPr>
-              <w:pStyle w:val="Normal"/>
-              <w:jc w:val="center"/>
-              <w:pBdr>
-                <w:bottom w:val="none" w:sz="0" w:space="0" w:color="000000"/>
-                <w:top w:val="none" w:sz="0" w:space="0" w:color="000000"/>
-                <w:left w:val="none" w:sz="0" w:space="0" w:color="000000"/>
-                <w:right w:val="none" w:sz="0" w:space="0" w:color="000000"/>
-              </w:pBdr>
-              <w:spacing w:after="100" w:before="100" w:line="240"/>
-              <w:ind w:left="100" w:right="100" w:firstLine="0" w:firstLineChars="0"/>
-            </w:pPr>
-            <w:r>
-              <w:rPr>
-                <w:rFonts w:ascii="Helvetica" w:hAnsi="Helvetica" w:eastAsia="Helvetica" w:cs="Helvetica"/>
+                <w:rFonts w:ascii="Arial" w:hAnsi="Arial" w:eastAsia="Arial" w:cs="Arial"/>
+                <w:i w:val="false"/>
+                <w:b w:val="false"/>
+                <w:u w:val="none"/>
+                <w:sz w:val="13"/>
+                <w:szCs w:val="13"/>
+                <w:color w:val="000000"/>
+              </w:rPr>
+              <w:t xml:space="preserve">6 (0.4)</w:t>
+            </w:r>
+          </w:p>
+        </w:tc>
+        <w:tc>
+          <w:tcPr>
+            <w:tcBorders>
+              <w:bottom w:val="none" w:sz="0" w:space="0" w:color="000000"/>
+              <w:top w:val="none" w:sz="0" w:space="0" w:color="000000"/>
+              <w:left w:val="single" w:sz="12" w:space="0" w:color="666666"/>
+              <w:right w:val="single" w:sz="12" w:space="0" w:color="666666"/>
+            </w:tcBorders>
+            <w:shd w:val="clear" w:color="auto" w:fill="FFFFFF"/>
+            <w:tcMar>
+              <w:top w:w="0" w:type="dxa"/>
+              <w:bottom w:w="0" w:type="dxa"/>
+              <w:left w:w="0" w:type="dxa"/>
+              <w:right w:w="0" w:type="dxa"/>
+            </w:tcMar>
+            <w:vAlign w:val="center"/>
+          </w:tcPr>
+          <w:p>
+            <w:pPr>
+              <w:pStyle w:val="Normal"/>
+              <w:jc w:val="center"/>
+              <w:pBdr>
+                <w:bottom w:val="none" w:sz="0" w:space="0" w:color="000000"/>
+                <w:top w:val="none" w:sz="0" w:space="0" w:color="000000"/>
+                <w:left w:val="none" w:sz="0" w:space="0" w:color="000000"/>
+                <w:right w:val="none" w:sz="0" w:space="0" w:color="000000"/>
+              </w:pBdr>
+              <w:spacing w:after="100" w:before="100" w:line="240"/>
+              <w:ind w:left="100" w:right="100" w:firstLine="0" w:firstLineChars="0"/>
+            </w:pPr>
+            <w:r>
+              <w:rPr>
+                <w:rFonts w:ascii="Arial" w:hAnsi="Arial" w:eastAsia="Arial" w:cs="Arial"/>
                 <w:i w:val="false"/>
                 <w:b w:val="false"/>
                 <w:u w:val="none"/>
@@ -4485,7 +4485,7 @@
             </w:pPr>
             <w:r>
               <w:rPr>
-                <w:rFonts w:ascii="Helvetica" w:hAnsi="Helvetica" w:eastAsia="Helvetica" w:cs="Helvetica"/>
+                <w:rFonts w:ascii="Arial" w:hAnsi="Arial" w:eastAsia="Arial" w:cs="Arial"/>
                 <w:i w:val="false"/>
                 <w:b w:val="false"/>
                 <w:u w:val="none"/>
@@ -4529,7 +4529,7 @@
             </w:pPr>
             <w:r>
               <w:rPr>
-                <w:rFonts w:ascii="Helvetica" w:hAnsi="Helvetica" w:eastAsia="Helvetica" w:cs="Helvetica"/>
+                <w:rFonts w:ascii="Arial" w:hAnsi="Arial" w:eastAsia="Arial" w:cs="Arial"/>
                 <w:i w:val="false"/>
                 <w:b w:val="false"/>
                 <w:u w:val="none"/>
@@ -4544,7 +4544,7 @@
       </w:tr>
       <w:tr>
         <w:trPr>
-          <w:trHeight w:val="616" w:hRule="auto"/>
+          <w:trHeight w:val="617" w:hRule="auto"/>
         </w:trPr>
         body10
         <w:tc>
@@ -4579,7 +4579,7 @@
             </w:pPr>
             <w:r>
               <w:rPr>
-                <w:rFonts w:ascii="Helvetica" w:hAnsi="Helvetica" w:eastAsia="Helvetica" w:cs="Helvetica"/>
+                <w:rFonts w:ascii="Arial" w:hAnsi="Arial" w:eastAsia="Arial" w:cs="Arial"/>
                 <w:i w:val="false"/>
                 <w:b w:val="false"/>
                 <w:u w:val="none"/>
@@ -4623,7 +4623,7 @@
             </w:pPr>
             <w:r>
               <w:rPr>
-                <w:rFonts w:ascii="Helvetica" w:hAnsi="Helvetica" w:eastAsia="Helvetica" w:cs="Helvetica"/>
+                <w:rFonts w:ascii="Arial" w:hAnsi="Arial" w:eastAsia="Arial" w:cs="Arial"/>
                 <w:i w:val="false"/>
                 <w:b w:val="false"/>
                 <w:u w:val="none"/>
@@ -4667,15 +4667,15 @@
             </w:pPr>
             <w:r>
               <w:rPr>
-                <w:rFonts w:ascii="Helvetica" w:hAnsi="Helvetica" w:eastAsia="Helvetica" w:cs="Helvetica"/>
-                <w:i w:val="false"/>
-                <w:b w:val="false"/>
-                <w:u w:val="none"/>
-                <w:sz w:val="13"/>
-                <w:szCs w:val="13"/>
-                <w:color w:val="000000"/>
-              </w:rPr>
-              <w:t xml:space="preserve">1 (0)</w:t>
+                <w:rFonts w:ascii="Arial" w:hAnsi="Arial" w:eastAsia="Arial" w:cs="Arial"/>
+                <w:i w:val="false"/>
+                <w:b w:val="false"/>
+                <w:u w:val="none"/>
+                <w:sz w:val="13"/>
+                <w:szCs w:val="13"/>
+                <w:color w:val="000000"/>
+              </w:rPr>
+              <w:t xml:space="preserve">1 (0.1)</w:t>
             </w:r>
           </w:p>
         </w:tc>
@@ -4711,7 +4711,7 @@
             </w:pPr>
             <w:r>
               <w:rPr>
-                <w:rFonts w:ascii="Helvetica" w:hAnsi="Helvetica" w:eastAsia="Helvetica" w:cs="Helvetica"/>
+                <w:rFonts w:ascii="Arial" w:hAnsi="Arial" w:eastAsia="Arial" w:cs="Arial"/>
                 <w:i w:val="false"/>
                 <w:b w:val="false"/>
                 <w:u w:val="none"/>
@@ -4755,7 +4755,7 @@
             </w:pPr>
             <w:r>
               <w:rPr>
-                <w:rFonts w:ascii="Helvetica" w:hAnsi="Helvetica" w:eastAsia="Helvetica" w:cs="Helvetica"/>
+                <w:rFonts w:ascii="Arial" w:hAnsi="Arial" w:eastAsia="Arial" w:cs="Arial"/>
                 <w:i w:val="false"/>
                 <w:b w:val="false"/>
                 <w:u w:val="none"/>
@@ -4799,15 +4799,15 @@
             </w:pPr>
             <w:r>
               <w:rPr>
-                <w:rFonts w:ascii="Helvetica" w:hAnsi="Helvetica" w:eastAsia="Helvetica" w:cs="Helvetica"/>
-                <w:i w:val="false"/>
-                <w:b w:val="false"/>
-                <w:u w:val="none"/>
-                <w:sz w:val="13"/>
-                <w:szCs w:val="13"/>
-                <w:color w:val="000000"/>
-              </w:rPr>
-              <w:t xml:space="preserve">5 (0.1)</w:t>
+                <w:rFonts w:ascii="Arial" w:hAnsi="Arial" w:eastAsia="Arial" w:cs="Arial"/>
+                <w:i w:val="false"/>
+                <w:b w:val="false"/>
+                <w:u w:val="none"/>
+                <w:sz w:val="13"/>
+                <w:szCs w:val="13"/>
+                <w:color w:val="000000"/>
+              </w:rPr>
+              <w:t xml:space="preserve">5 (0.3)</w:t>
             </w:r>
           </w:p>
         </w:tc>
@@ -4843,7 +4843,7 @@
             </w:pPr>
             <w:r>
               <w:rPr>
-                <w:rFonts w:ascii="Helvetica" w:hAnsi="Helvetica" w:eastAsia="Helvetica" w:cs="Helvetica"/>
+                <w:rFonts w:ascii="Arial" w:hAnsi="Arial" w:eastAsia="Arial" w:cs="Arial"/>
                 <w:i w:val="false"/>
                 <w:b w:val="false"/>
                 <w:u w:val="none"/>
@@ -4887,7 +4887,7 @@
             </w:pPr>
             <w:r>
               <w:rPr>
-                <w:rFonts w:ascii="Helvetica" w:hAnsi="Helvetica" w:eastAsia="Helvetica" w:cs="Helvetica"/>
+                <w:rFonts w:ascii="Arial" w:hAnsi="Arial" w:eastAsia="Arial" w:cs="Arial"/>
                 <w:i w:val="false"/>
                 <w:b w:val="false"/>
                 <w:u w:val="none"/>
@@ -4931,7 +4931,7 @@
             </w:pPr>
             <w:r>
               <w:rPr>
-                <w:rFonts w:ascii="Helvetica" w:hAnsi="Helvetica" w:eastAsia="Helvetica" w:cs="Helvetica"/>
+                <w:rFonts w:ascii="Arial" w:hAnsi="Arial" w:eastAsia="Arial" w:cs="Arial"/>
                 <w:i w:val="false"/>
                 <w:b w:val="false"/>
                 <w:u w:val="none"/>
@@ -4953,6 +4953,11 @@
     </w:sectPr>
   </w:body>
 </w:document>
+</file>
+
+<file path=word/comments.xml><?xml version="1.0" encoding="utf-8"?>
+<w:comments xmlns:wpc="http://schemas.microsoft.com/office/word/2010/wordprocessingCanvas" xmlns:mo="http://schemas.microsoft.com/office/mac/office/2008/main" xmlns:mc="http://schemas.openxmlformats.org/markup-compatibility/2006" xmlns:mv="urn:schemas-microsoft-com:mac:vml" xmlns:o="urn:schemas-microsoft-com:office:office" xmlns:r="http://schemas.openxmlformats.org/officeDocument/2006/relationships" xmlns:m="http://schemas.openxmlformats.org/officeDocument/2006/math" xmlns:v="urn:schemas-microsoft-com:vml" xmlns:wp14="http://schemas.microsoft.com/office/word/2010/wordprocessingDrawing" xmlns:wp="http://schemas.openxmlformats.org/drawingml/2006/wordprocessingDrawing" xmlns:w10="urn:schemas-microsoft-com:office:word" xmlns:w="http://schemas.openxmlformats.org/wordprocessingml/2006/main" xmlns:w14="http://schemas.microsoft.com/office/word/2010/wordml" xmlns:wpg="http://schemas.microsoft.com/office/word/2010/wordprocessingGroup" xmlns:wpi="http://schemas.microsoft.com/office/word/2010/wordprocessingInk" xmlns:wne="http://schemas.microsoft.com/office/word/2006/wordml" xmlns:wps="http://schemas.microsoft.com/office/word/2010/wordprocessingShape" mc:Ignorable="w14 wp14">
+</w:comments>
 </file>
 
 <file path=word/footnotes.xml><?xml version="1.0" encoding="utf-8"?>

</xml_diff>

<commit_message>
updated vignette for lab data
</commit_message>
<xml_diff>
--- a/vignettes/aetable.docx
+++ b/vignettes/aetable.docx
@@ -63,6 +63,15 @@
               </w:pBdr>
               <w:spacing w:after="100" w:before="100" w:line="240"/>
               <w:ind w:left="100" w:right="100" w:firstLine="0" w:firstLineChars="0"/>
+              <w:rPr>
+                <w:rFonts w:ascii="Arial" w:hAnsi="Arial" w:eastAsia="Arial" w:cs="Arial"/>
+                <w:i w:val="false"/>
+                <w:b w:val="true"/>
+                <w:u w:val="none"/>
+                <w:sz w:val="13"/>
+                <w:szCs w:val="13"/>
+                <w:color w:val="000000"/>
+              </w:rPr>
             </w:pPr>
             <w:r>
               <w:rPr>
@@ -108,6 +117,15 @@
               </w:pBdr>
               <w:spacing w:after="100" w:before="100" w:line="240"/>
               <w:ind w:left="100" w:right="100" w:firstLine="0" w:firstLineChars="0"/>
+              <w:rPr>
+                <w:rFonts w:ascii="Arial" w:hAnsi="Arial" w:eastAsia="Arial" w:cs="Arial"/>
+                <w:i w:val="false"/>
+                <w:b w:val="true"/>
+                <w:u w:val="none"/>
+                <w:sz w:val="13"/>
+                <w:szCs w:val="13"/>
+                <w:color w:val="000000"/>
+              </w:rPr>
             </w:pPr>
             <w:r>
               <w:rPr>
@@ -153,6 +171,15 @@
               </w:pBdr>
               <w:spacing w:after="100" w:before="100" w:line="240"/>
               <w:ind w:left="100" w:right="100" w:firstLine="0" w:firstLineChars="0"/>
+              <w:rPr>
+                <w:rFonts w:ascii="Arial" w:hAnsi="Arial" w:eastAsia="Arial" w:cs="Arial"/>
+                <w:i w:val="false"/>
+                <w:b w:val="true"/>
+                <w:u w:val="none"/>
+                <w:sz w:val="13"/>
+                <w:szCs w:val="13"/>
+                <w:color w:val="000000"/>
+              </w:rPr>
             </w:pPr>
             <w:r>
               <w:rPr>
@@ -198,6 +225,15 @@
               </w:pBdr>
               <w:spacing w:after="100" w:before="100" w:line="240"/>
               <w:ind w:left="100" w:right="100" w:firstLine="0" w:firstLineChars="0"/>
+              <w:rPr>
+                <w:rFonts w:ascii="Arial" w:hAnsi="Arial" w:eastAsia="Arial" w:cs="Arial"/>
+                <w:i w:val="false"/>
+                <w:b w:val="true"/>
+                <w:u w:val="none"/>
+                <w:sz w:val="13"/>
+                <w:szCs w:val="13"/>
+                <w:color w:val="000000"/>
+              </w:rPr>
             </w:pPr>
             <w:r>
               <w:rPr>
@@ -243,6 +279,15 @@
               </w:pBdr>
               <w:spacing w:after="100" w:before="100" w:line="240"/>
               <w:ind w:left="100" w:right="100" w:firstLine="0" w:firstLineChars="0"/>
+              <w:rPr>
+                <w:rFonts w:ascii="Arial" w:hAnsi="Arial" w:eastAsia="Arial" w:cs="Arial"/>
+                <w:i w:val="false"/>
+                <w:b w:val="true"/>
+                <w:u w:val="none"/>
+                <w:sz w:val="13"/>
+                <w:szCs w:val="13"/>
+                <w:color w:val="000000"/>
+              </w:rPr>
             </w:pPr>
             <w:r>
               <w:rPr>
@@ -295,6 +340,15 @@
               </w:pBdr>
               <w:spacing w:after="100" w:before="100" w:line="240"/>
               <w:ind w:left="100" w:right="100" w:firstLine="0" w:firstLineChars="0"/>
+              <w:rPr>
+                <w:rFonts w:ascii="Arial" w:hAnsi="Arial" w:eastAsia="Arial" w:cs="Arial"/>
+                <w:i w:val="false"/>
+                <w:b w:val="false"/>
+                <w:u w:val="none"/>
+                <w:sz w:val="13"/>
+                <w:szCs w:val="13"/>
+                <w:color w:val="000000"/>
+              </w:rPr>
             </w:pPr>
           </w:p>
         </w:tc>
@@ -327,6 +381,15 @@
               </w:pBdr>
               <w:spacing w:after="100" w:before="100" w:line="240"/>
               <w:ind w:left="100" w:right="100" w:firstLine="0" w:firstLineChars="0"/>
+              <w:rPr>
+                <w:rFonts w:ascii="Arial" w:hAnsi="Arial" w:eastAsia="Arial" w:cs="Arial"/>
+                <w:i w:val="false"/>
+                <w:b w:val="false"/>
+                <w:u w:val="none"/>
+                <w:sz w:val="13"/>
+                <w:szCs w:val="13"/>
+                <w:color w:val="000000"/>
+              </w:rPr>
             </w:pPr>
             <w:r>
               <w:rPr>
@@ -372,6 +435,15 @@
               </w:pBdr>
               <w:spacing w:after="100" w:before="100" w:line="240"/>
               <w:ind w:left="100" w:right="100" w:firstLine="0" w:firstLineChars="0"/>
+              <w:rPr>
+                <w:rFonts w:ascii="Arial" w:hAnsi="Arial" w:eastAsia="Arial" w:cs="Arial"/>
+                <w:i w:val="false"/>
+                <w:b w:val="false"/>
+                <w:u w:val="none"/>
+                <w:sz w:val="13"/>
+                <w:szCs w:val="13"/>
+                <w:color w:val="000000"/>
+              </w:rPr>
             </w:pPr>
             <w:r>
               <w:rPr>
@@ -416,6 +488,15 @@
               </w:pBdr>
               <w:spacing w:after="100" w:before="100" w:line="240"/>
               <w:ind w:left="100" w:right="100" w:firstLine="0" w:firstLineChars="0"/>
+              <w:rPr>
+                <w:rFonts w:ascii="Arial" w:hAnsi="Arial" w:eastAsia="Arial" w:cs="Arial"/>
+                <w:i w:val="false"/>
+                <w:b w:val="false"/>
+                <w:u w:val="none"/>
+                <w:sz w:val="13"/>
+                <w:szCs w:val="13"/>
+                <w:color w:val="000000"/>
+              </w:rPr>
             </w:pPr>
             <w:r>
               <w:rPr>
@@ -461,6 +542,15 @@
               </w:pBdr>
               <w:spacing w:after="100" w:before="100" w:line="240"/>
               <w:ind w:left="100" w:right="100" w:firstLine="0" w:firstLineChars="0"/>
+              <w:rPr>
+                <w:rFonts w:ascii="Arial" w:hAnsi="Arial" w:eastAsia="Arial" w:cs="Arial"/>
+                <w:i w:val="false"/>
+                <w:b w:val="false"/>
+                <w:u w:val="none"/>
+                <w:sz w:val="13"/>
+                <w:szCs w:val="13"/>
+                <w:color w:val="000000"/>
+              </w:rPr>
             </w:pPr>
             <w:r>
               <w:rPr>
@@ -506,6 +596,15 @@
               </w:pBdr>
               <w:spacing w:after="100" w:before="100" w:line="240"/>
               <w:ind w:left="100" w:right="100" w:firstLine="0" w:firstLineChars="0"/>
+              <w:rPr>
+                <w:rFonts w:ascii="Arial" w:hAnsi="Arial" w:eastAsia="Arial" w:cs="Arial"/>
+                <w:i w:val="false"/>
+                <w:b w:val="false"/>
+                <w:u w:val="none"/>
+                <w:sz w:val="13"/>
+                <w:szCs w:val="13"/>
+                <w:color w:val="000000"/>
+              </w:rPr>
             </w:pPr>
           </w:p>
         </w:tc>
@@ -539,6 +638,15 @@
               </w:pBdr>
               <w:spacing w:after="100" w:before="100" w:line="240"/>
               <w:ind w:left="100" w:right="100" w:firstLine="0" w:firstLineChars="0"/>
+              <w:rPr>
+                <w:rFonts w:ascii="Arial" w:hAnsi="Arial" w:eastAsia="Arial" w:cs="Arial"/>
+                <w:i w:val="false"/>
+                <w:b w:val="false"/>
+                <w:u w:val="none"/>
+                <w:sz w:val="13"/>
+                <w:szCs w:val="13"/>
+                <w:color w:val="000000"/>
+              </w:rPr>
             </w:pPr>
           </w:p>
         </w:tc>
@@ -578,6 +686,15 @@
               </w:pBdr>
               <w:spacing w:after="100" w:before="100" w:line="240"/>
               <w:ind w:left="100" w:right="100" w:firstLine="0" w:firstLineChars="0"/>
+              <w:rPr>
+                <w:rFonts w:ascii="Arial" w:hAnsi="Arial" w:eastAsia="Arial" w:cs="Arial"/>
+                <w:i w:val="false"/>
+                <w:b w:val="false"/>
+                <w:u w:val="none"/>
+                <w:sz w:val="13"/>
+                <w:szCs w:val="13"/>
+                <w:color w:val="000000"/>
+              </w:rPr>
             </w:pPr>
             <w:r>
               <w:rPr>
@@ -622,6 +739,15 @@
               </w:pBdr>
               <w:spacing w:after="100" w:before="100" w:line="240"/>
               <w:ind w:left="100" w:right="100" w:firstLine="0" w:firstLineChars="0"/>
+              <w:rPr>
+                <w:rFonts w:ascii="Arial" w:hAnsi="Arial" w:eastAsia="Arial" w:cs="Arial"/>
+                <w:i w:val="false"/>
+                <w:b w:val="false"/>
+                <w:u w:val="none"/>
+                <w:sz w:val="13"/>
+                <w:szCs w:val="13"/>
+                <w:color w:val="000000"/>
+              </w:rPr>
             </w:pPr>
             <w:r>
               <w:rPr>
@@ -666,6 +792,15 @@
               </w:pBdr>
               <w:spacing w:after="100" w:before="100" w:line="240"/>
               <w:ind w:left="100" w:right="100" w:firstLine="0" w:firstLineChars="0"/>
+              <w:rPr>
+                <w:rFonts w:ascii="Arial" w:hAnsi="Arial" w:eastAsia="Arial" w:cs="Arial"/>
+                <w:i w:val="false"/>
+                <w:b w:val="false"/>
+                <w:u w:val="none"/>
+                <w:sz w:val="13"/>
+                <w:szCs w:val="13"/>
+                <w:color w:val="000000"/>
+              </w:rPr>
             </w:pPr>
             <w:r>
               <w:rPr>
@@ -710,6 +845,15 @@
               </w:pBdr>
               <w:spacing w:after="100" w:before="100" w:line="240"/>
               <w:ind w:left="100" w:right="100" w:firstLine="0" w:firstLineChars="0"/>
+              <w:rPr>
+                <w:rFonts w:ascii="Arial" w:hAnsi="Arial" w:eastAsia="Arial" w:cs="Arial"/>
+                <w:i w:val="false"/>
+                <w:b w:val="false"/>
+                <w:u w:val="none"/>
+                <w:sz w:val="13"/>
+                <w:szCs w:val="13"/>
+                <w:color w:val="000000"/>
+              </w:rPr>
             </w:pPr>
             <w:r>
               <w:rPr>
@@ -754,6 +898,15 @@
               </w:pBdr>
               <w:spacing w:after="100" w:before="100" w:line="240"/>
               <w:ind w:left="100" w:right="100" w:firstLine="0" w:firstLineChars="0"/>
+              <w:rPr>
+                <w:rFonts w:ascii="Arial" w:hAnsi="Arial" w:eastAsia="Arial" w:cs="Arial"/>
+                <w:i w:val="false"/>
+                <w:b w:val="false"/>
+                <w:u w:val="none"/>
+                <w:sz w:val="13"/>
+                <w:szCs w:val="13"/>
+                <w:color w:val="000000"/>
+              </w:rPr>
             </w:pPr>
             <w:r>
               <w:rPr>
@@ -798,6 +951,15 @@
               </w:pBdr>
               <w:spacing w:after="100" w:before="100" w:line="240"/>
               <w:ind w:left="100" w:right="100" w:firstLine="0" w:firstLineChars="0"/>
+              <w:rPr>
+                <w:rFonts w:ascii="Arial" w:hAnsi="Arial" w:eastAsia="Arial" w:cs="Arial"/>
+                <w:i w:val="false"/>
+                <w:b w:val="false"/>
+                <w:u w:val="none"/>
+                <w:sz w:val="13"/>
+                <w:szCs w:val="13"/>
+                <w:color w:val="000000"/>
+              </w:rPr>
             </w:pPr>
             <w:r>
               <w:rPr>
@@ -842,6 +1004,15 @@
               </w:pBdr>
               <w:spacing w:after="100" w:before="100" w:line="240"/>
               <w:ind w:left="100" w:right="100" w:firstLine="0" w:firstLineChars="0"/>
+              <w:rPr>
+                <w:rFonts w:ascii="Arial" w:hAnsi="Arial" w:eastAsia="Arial" w:cs="Arial"/>
+                <w:i w:val="false"/>
+                <w:b w:val="false"/>
+                <w:u w:val="none"/>
+                <w:sz w:val="13"/>
+                <w:szCs w:val="13"/>
+                <w:color w:val="000000"/>
+              </w:rPr>
             </w:pPr>
             <w:r>
               <w:rPr>
@@ -887,6 +1058,15 @@
               </w:pBdr>
               <w:spacing w:after="100" w:before="100" w:line="240"/>
               <w:ind w:left="100" w:right="100" w:firstLine="0" w:firstLineChars="0"/>
+              <w:rPr>
+                <w:rFonts w:ascii="Arial" w:hAnsi="Arial" w:eastAsia="Arial" w:cs="Arial"/>
+                <w:i w:val="false"/>
+                <w:b w:val="false"/>
+                <w:u w:val="none"/>
+                <w:sz w:val="13"/>
+                <w:szCs w:val="13"/>
+                <w:color w:val="000000"/>
+              </w:rPr>
             </w:pPr>
           </w:p>
         </w:tc>
@@ -920,6 +1100,15 @@
               </w:pBdr>
               <w:spacing w:after="100" w:before="100" w:line="240"/>
               <w:ind w:left="100" w:right="100" w:firstLine="0" w:firstLineChars="0"/>
+              <w:rPr>
+                <w:rFonts w:ascii="Arial" w:hAnsi="Arial" w:eastAsia="Arial" w:cs="Arial"/>
+                <w:i w:val="false"/>
+                <w:b w:val="false"/>
+                <w:u w:val="none"/>
+                <w:sz w:val="13"/>
+                <w:szCs w:val="13"/>
+                <w:color w:val="000000"/>
+              </w:rPr>
             </w:pPr>
           </w:p>
         </w:tc>
@@ -958,6 +1147,15 @@
               </w:pBdr>
               <w:spacing w:after="100" w:before="100" w:line="240"/>
               <w:ind w:left="100" w:right="100" w:firstLine="0" w:firstLineChars="0"/>
+              <w:rPr>
+                <w:rFonts w:ascii="Arial" w:hAnsi="Arial" w:eastAsia="Arial" w:cs="Arial"/>
+                <w:i w:val="false"/>
+                <w:b w:val="false"/>
+                <w:u w:val="none"/>
+                <w:sz w:val="13"/>
+                <w:szCs w:val="13"/>
+                <w:color w:val="000000"/>
+              </w:rPr>
             </w:pPr>
             <w:r>
               <w:rPr>
@@ -1002,6 +1200,15 @@
               </w:pBdr>
               <w:spacing w:after="100" w:before="100" w:line="240"/>
               <w:ind w:left="100" w:right="100" w:firstLine="0" w:firstLineChars="0"/>
+              <w:rPr>
+                <w:rFonts w:ascii="Arial" w:hAnsi="Arial" w:eastAsia="Arial" w:cs="Arial"/>
+                <w:i w:val="false"/>
+                <w:b w:val="false"/>
+                <w:u w:val="none"/>
+                <w:sz w:val="13"/>
+                <w:szCs w:val="13"/>
+                <w:color w:val="000000"/>
+              </w:rPr>
             </w:pPr>
             <w:r>
               <w:rPr>
@@ -1046,6 +1253,15 @@
               </w:pBdr>
               <w:spacing w:after="100" w:before="100" w:line="240"/>
               <w:ind w:left="100" w:right="100" w:firstLine="0" w:firstLineChars="0"/>
+              <w:rPr>
+                <w:rFonts w:ascii="Arial" w:hAnsi="Arial" w:eastAsia="Arial" w:cs="Arial"/>
+                <w:i w:val="false"/>
+                <w:b w:val="false"/>
+                <w:u w:val="none"/>
+                <w:sz w:val="13"/>
+                <w:szCs w:val="13"/>
+                <w:color w:val="000000"/>
+              </w:rPr>
             </w:pPr>
             <w:r>
               <w:rPr>
@@ -1090,6 +1306,15 @@
               </w:pBdr>
               <w:spacing w:after="100" w:before="100" w:line="240"/>
               <w:ind w:left="100" w:right="100" w:firstLine="0" w:firstLineChars="0"/>
+              <w:rPr>
+                <w:rFonts w:ascii="Arial" w:hAnsi="Arial" w:eastAsia="Arial" w:cs="Arial"/>
+                <w:i w:val="false"/>
+                <w:b w:val="false"/>
+                <w:u w:val="none"/>
+                <w:sz w:val="13"/>
+                <w:szCs w:val="13"/>
+                <w:color w:val="000000"/>
+              </w:rPr>
             </w:pPr>
             <w:r>
               <w:rPr>
@@ -1134,6 +1359,15 @@
               </w:pBdr>
               <w:spacing w:after="100" w:before="100" w:line="240"/>
               <w:ind w:left="100" w:right="100" w:firstLine="0" w:firstLineChars="0"/>
+              <w:rPr>
+                <w:rFonts w:ascii="Arial" w:hAnsi="Arial" w:eastAsia="Arial" w:cs="Arial"/>
+                <w:i w:val="false"/>
+                <w:b w:val="false"/>
+                <w:u w:val="none"/>
+                <w:sz w:val="13"/>
+                <w:szCs w:val="13"/>
+                <w:color w:val="000000"/>
+              </w:rPr>
             </w:pPr>
             <w:r>
               <w:rPr>
@@ -1178,6 +1412,15 @@
               </w:pBdr>
               <w:spacing w:after="100" w:before="100" w:line="240"/>
               <w:ind w:left="100" w:right="100" w:firstLine="0" w:firstLineChars="0"/>
+              <w:rPr>
+                <w:rFonts w:ascii="Arial" w:hAnsi="Arial" w:eastAsia="Arial" w:cs="Arial"/>
+                <w:i w:val="false"/>
+                <w:b w:val="false"/>
+                <w:u w:val="none"/>
+                <w:sz w:val="13"/>
+                <w:szCs w:val="13"/>
+                <w:color w:val="000000"/>
+              </w:rPr>
             </w:pPr>
             <w:r>
               <w:rPr>
@@ -1222,6 +1465,15 @@
               </w:pBdr>
               <w:spacing w:after="100" w:before="100" w:line="240"/>
               <w:ind w:left="100" w:right="100" w:firstLine="0" w:firstLineChars="0"/>
+              <w:rPr>
+                <w:rFonts w:ascii="Arial" w:hAnsi="Arial" w:eastAsia="Arial" w:cs="Arial"/>
+                <w:i w:val="false"/>
+                <w:b w:val="false"/>
+                <w:u w:val="none"/>
+                <w:sz w:val="13"/>
+                <w:szCs w:val="13"/>
+                <w:color w:val="000000"/>
+              </w:rPr>
             </w:pPr>
             <w:r>
               <w:rPr>
@@ -1266,6 +1518,15 @@
               </w:pBdr>
               <w:spacing w:after="100" w:before="100" w:line="240"/>
               <w:ind w:left="100" w:right="100" w:firstLine="0" w:firstLineChars="0"/>
+              <w:rPr>
+                <w:rFonts w:ascii="Arial" w:hAnsi="Arial" w:eastAsia="Arial" w:cs="Arial"/>
+                <w:i w:val="false"/>
+                <w:b w:val="false"/>
+                <w:u w:val="none"/>
+                <w:sz w:val="13"/>
+                <w:szCs w:val="13"/>
+                <w:color w:val="000000"/>
+              </w:rPr>
             </w:pPr>
             <w:r>
               <w:rPr>
@@ -1310,6 +1571,15 @@
               </w:pBdr>
               <w:spacing w:after="100" w:before="100" w:line="240"/>
               <w:ind w:left="100" w:right="100" w:firstLine="0" w:firstLineChars="0"/>
+              <w:rPr>
+                <w:rFonts w:ascii="Arial" w:hAnsi="Arial" w:eastAsia="Arial" w:cs="Arial"/>
+                <w:i w:val="false"/>
+                <w:b w:val="false"/>
+                <w:u w:val="none"/>
+                <w:sz w:val="13"/>
+                <w:szCs w:val="13"/>
+                <w:color w:val="000000"/>
+              </w:rPr>
             </w:pPr>
             <w:r>
               <w:rPr>
@@ -1360,6 +1630,15 @@
               </w:pBdr>
               <w:spacing w:after="100" w:before="100" w:line="240"/>
               <w:ind w:left="100" w:right="100" w:firstLine="0" w:firstLineChars="0"/>
+              <w:rPr>
+                <w:rFonts w:ascii="Arial" w:hAnsi="Arial" w:eastAsia="Arial" w:cs="Arial"/>
+                <w:i w:val="false"/>
+                <w:b w:val="false"/>
+                <w:u w:val="none"/>
+                <w:sz w:val="13"/>
+                <w:szCs w:val="13"/>
+                <w:color w:val="000000"/>
+              </w:rPr>
             </w:pPr>
             <w:r>
               <w:rPr>
@@ -1404,6 +1683,15 @@
               </w:pBdr>
               <w:spacing w:after="100" w:before="100" w:line="240"/>
               <w:ind w:left="100" w:right="100" w:firstLine="0" w:firstLineChars="0"/>
+              <w:rPr>
+                <w:rFonts w:ascii="Arial" w:hAnsi="Arial" w:eastAsia="Arial" w:cs="Arial"/>
+                <w:i w:val="false"/>
+                <w:b w:val="false"/>
+                <w:u w:val="none"/>
+                <w:sz w:val="13"/>
+                <w:szCs w:val="13"/>
+                <w:color w:val="000000"/>
+              </w:rPr>
             </w:pPr>
             <w:r>
               <w:rPr>
@@ -1448,6 +1736,15 @@
               </w:pBdr>
               <w:spacing w:after="100" w:before="100" w:line="240"/>
               <w:ind w:left="100" w:right="100" w:firstLine="0" w:firstLineChars="0"/>
+              <w:rPr>
+                <w:rFonts w:ascii="Arial" w:hAnsi="Arial" w:eastAsia="Arial" w:cs="Arial"/>
+                <w:i w:val="false"/>
+                <w:b w:val="false"/>
+                <w:u w:val="none"/>
+                <w:sz w:val="13"/>
+                <w:szCs w:val="13"/>
+                <w:color w:val="000000"/>
+              </w:rPr>
             </w:pPr>
             <w:r>
               <w:rPr>
@@ -1492,6 +1789,15 @@
               </w:pBdr>
               <w:spacing w:after="100" w:before="100" w:line="240"/>
               <w:ind w:left="100" w:right="100" w:firstLine="0" w:firstLineChars="0"/>
+              <w:rPr>
+                <w:rFonts w:ascii="Arial" w:hAnsi="Arial" w:eastAsia="Arial" w:cs="Arial"/>
+                <w:i w:val="false"/>
+                <w:b w:val="false"/>
+                <w:u w:val="none"/>
+                <w:sz w:val="13"/>
+                <w:szCs w:val="13"/>
+                <w:color w:val="000000"/>
+              </w:rPr>
             </w:pPr>
             <w:r>
               <w:rPr>
@@ -1536,6 +1842,15 @@
               </w:pBdr>
               <w:spacing w:after="100" w:before="100" w:line="240"/>
               <w:ind w:left="100" w:right="100" w:firstLine="0" w:firstLineChars="0"/>
+              <w:rPr>
+                <w:rFonts w:ascii="Arial" w:hAnsi="Arial" w:eastAsia="Arial" w:cs="Arial"/>
+                <w:i w:val="false"/>
+                <w:b w:val="false"/>
+                <w:u w:val="none"/>
+                <w:sz w:val="13"/>
+                <w:szCs w:val="13"/>
+                <w:color w:val="000000"/>
+              </w:rPr>
             </w:pPr>
             <w:r>
               <w:rPr>
@@ -1580,6 +1895,15 @@
               </w:pBdr>
               <w:spacing w:after="100" w:before="100" w:line="240"/>
               <w:ind w:left="100" w:right="100" w:firstLine="0" w:firstLineChars="0"/>
+              <w:rPr>
+                <w:rFonts w:ascii="Arial" w:hAnsi="Arial" w:eastAsia="Arial" w:cs="Arial"/>
+                <w:i w:val="false"/>
+                <w:b w:val="false"/>
+                <w:u w:val="none"/>
+                <w:sz w:val="13"/>
+                <w:szCs w:val="13"/>
+                <w:color w:val="000000"/>
+              </w:rPr>
             </w:pPr>
             <w:r>
               <w:rPr>
@@ -1624,6 +1948,15 @@
               </w:pBdr>
               <w:spacing w:after="100" w:before="100" w:line="240"/>
               <w:ind w:left="100" w:right="100" w:firstLine="0" w:firstLineChars="0"/>
+              <w:rPr>
+                <w:rFonts w:ascii="Arial" w:hAnsi="Arial" w:eastAsia="Arial" w:cs="Arial"/>
+                <w:i w:val="false"/>
+                <w:b w:val="false"/>
+                <w:u w:val="none"/>
+                <w:sz w:val="13"/>
+                <w:szCs w:val="13"/>
+                <w:color w:val="000000"/>
+              </w:rPr>
             </w:pPr>
             <w:r>
               <w:rPr>
@@ -1668,6 +2001,15 @@
               </w:pBdr>
               <w:spacing w:after="100" w:before="100" w:line="240"/>
               <w:ind w:left="100" w:right="100" w:firstLine="0" w:firstLineChars="0"/>
+              <w:rPr>
+                <w:rFonts w:ascii="Arial" w:hAnsi="Arial" w:eastAsia="Arial" w:cs="Arial"/>
+                <w:i w:val="false"/>
+                <w:b w:val="false"/>
+                <w:u w:val="none"/>
+                <w:sz w:val="13"/>
+                <w:szCs w:val="13"/>
+                <w:color w:val="000000"/>
+              </w:rPr>
             </w:pPr>
             <w:r>
               <w:rPr>
@@ -1712,6 +2054,15 @@
               </w:pBdr>
               <w:spacing w:after="100" w:before="100" w:line="240"/>
               <w:ind w:left="100" w:right="100" w:firstLine="0" w:firstLineChars="0"/>
+              <w:rPr>
+                <w:rFonts w:ascii="Arial" w:hAnsi="Arial" w:eastAsia="Arial" w:cs="Arial"/>
+                <w:i w:val="false"/>
+                <w:b w:val="false"/>
+                <w:u w:val="none"/>
+                <w:sz w:val="13"/>
+                <w:szCs w:val="13"/>
+                <w:color w:val="000000"/>
+              </w:rPr>
             </w:pPr>
             <w:r>
               <w:rPr>
@@ -1762,6 +2113,15 @@
               </w:pBdr>
               <w:spacing w:after="100" w:before="100" w:line="240"/>
               <w:ind w:left="100" w:right="100" w:firstLine="0" w:firstLineChars="0"/>
+              <w:rPr>
+                <w:rFonts w:ascii="Arial" w:hAnsi="Arial" w:eastAsia="Arial" w:cs="Arial"/>
+                <w:i w:val="false"/>
+                <w:b w:val="false"/>
+                <w:u w:val="none"/>
+                <w:sz w:val="13"/>
+                <w:szCs w:val="13"/>
+                <w:color w:val="000000"/>
+              </w:rPr>
             </w:pPr>
             <w:r>
               <w:rPr>
@@ -1806,6 +2166,15 @@
               </w:pBdr>
               <w:spacing w:after="100" w:before="100" w:line="240"/>
               <w:ind w:left="100" w:right="100" w:firstLine="0" w:firstLineChars="0"/>
+              <w:rPr>
+                <w:rFonts w:ascii="Arial" w:hAnsi="Arial" w:eastAsia="Arial" w:cs="Arial"/>
+                <w:i w:val="false"/>
+                <w:b w:val="false"/>
+                <w:u w:val="none"/>
+                <w:sz w:val="13"/>
+                <w:szCs w:val="13"/>
+                <w:color w:val="000000"/>
+              </w:rPr>
             </w:pPr>
             <w:r>
               <w:rPr>
@@ -1850,6 +2219,15 @@
               </w:pBdr>
               <w:spacing w:after="100" w:before="100" w:line="240"/>
               <w:ind w:left="100" w:right="100" w:firstLine="0" w:firstLineChars="0"/>
+              <w:rPr>
+                <w:rFonts w:ascii="Arial" w:hAnsi="Arial" w:eastAsia="Arial" w:cs="Arial"/>
+                <w:i w:val="false"/>
+                <w:b w:val="false"/>
+                <w:u w:val="none"/>
+                <w:sz w:val="13"/>
+                <w:szCs w:val="13"/>
+                <w:color w:val="000000"/>
+              </w:rPr>
             </w:pPr>
             <w:r>
               <w:rPr>
@@ -1894,6 +2272,15 @@
               </w:pBdr>
               <w:spacing w:after="100" w:before="100" w:line="240"/>
               <w:ind w:left="100" w:right="100" w:firstLine="0" w:firstLineChars="0"/>
+              <w:rPr>
+                <w:rFonts w:ascii="Arial" w:hAnsi="Arial" w:eastAsia="Arial" w:cs="Arial"/>
+                <w:i w:val="false"/>
+                <w:b w:val="false"/>
+                <w:u w:val="none"/>
+                <w:sz w:val="13"/>
+                <w:szCs w:val="13"/>
+                <w:color w:val="000000"/>
+              </w:rPr>
             </w:pPr>
             <w:r>
               <w:rPr>
@@ -1938,6 +2325,15 @@
               </w:pBdr>
               <w:spacing w:after="100" w:before="100" w:line="240"/>
               <w:ind w:left="100" w:right="100" w:firstLine="0" w:firstLineChars="0"/>
+              <w:rPr>
+                <w:rFonts w:ascii="Arial" w:hAnsi="Arial" w:eastAsia="Arial" w:cs="Arial"/>
+                <w:i w:val="false"/>
+                <w:b w:val="false"/>
+                <w:u w:val="none"/>
+                <w:sz w:val="13"/>
+                <w:szCs w:val="13"/>
+                <w:color w:val="000000"/>
+              </w:rPr>
             </w:pPr>
             <w:r>
               <w:rPr>
@@ -1982,6 +2378,15 @@
               </w:pBdr>
               <w:spacing w:after="100" w:before="100" w:line="240"/>
               <w:ind w:left="100" w:right="100" w:firstLine="0" w:firstLineChars="0"/>
+              <w:rPr>
+                <w:rFonts w:ascii="Arial" w:hAnsi="Arial" w:eastAsia="Arial" w:cs="Arial"/>
+                <w:i w:val="false"/>
+                <w:b w:val="false"/>
+                <w:u w:val="none"/>
+                <w:sz w:val="13"/>
+                <w:szCs w:val="13"/>
+                <w:color w:val="000000"/>
+              </w:rPr>
             </w:pPr>
             <w:r>
               <w:rPr>
@@ -2026,6 +2431,15 @@
               </w:pBdr>
               <w:spacing w:after="100" w:before="100" w:line="240"/>
               <w:ind w:left="100" w:right="100" w:firstLine="0" w:firstLineChars="0"/>
+              <w:rPr>
+                <w:rFonts w:ascii="Arial" w:hAnsi="Arial" w:eastAsia="Arial" w:cs="Arial"/>
+                <w:i w:val="false"/>
+                <w:b w:val="false"/>
+                <w:u w:val="none"/>
+                <w:sz w:val="13"/>
+                <w:szCs w:val="13"/>
+                <w:color w:val="000000"/>
+              </w:rPr>
             </w:pPr>
             <w:r>
               <w:rPr>
@@ -2070,6 +2484,15 @@
               </w:pBdr>
               <w:spacing w:after="100" w:before="100" w:line="240"/>
               <w:ind w:left="100" w:right="100" w:firstLine="0" w:firstLineChars="0"/>
+              <w:rPr>
+                <w:rFonts w:ascii="Arial" w:hAnsi="Arial" w:eastAsia="Arial" w:cs="Arial"/>
+                <w:i w:val="false"/>
+                <w:b w:val="false"/>
+                <w:u w:val="none"/>
+                <w:sz w:val="13"/>
+                <w:szCs w:val="13"/>
+                <w:color w:val="000000"/>
+              </w:rPr>
             </w:pPr>
             <w:r>
               <w:rPr>
@@ -2114,6 +2537,15 @@
               </w:pBdr>
               <w:spacing w:after="100" w:before="100" w:line="240"/>
               <w:ind w:left="100" w:right="100" w:firstLine="0" w:firstLineChars="0"/>
+              <w:rPr>
+                <w:rFonts w:ascii="Arial" w:hAnsi="Arial" w:eastAsia="Arial" w:cs="Arial"/>
+                <w:i w:val="false"/>
+                <w:b w:val="false"/>
+                <w:u w:val="none"/>
+                <w:sz w:val="13"/>
+                <w:szCs w:val="13"/>
+                <w:color w:val="000000"/>
+              </w:rPr>
             </w:pPr>
             <w:r>
               <w:rPr>
@@ -2164,6 +2596,15 @@
               </w:pBdr>
               <w:spacing w:after="100" w:before="100" w:line="240"/>
               <w:ind w:left="100" w:right="100" w:firstLine="0" w:firstLineChars="0"/>
+              <w:rPr>
+                <w:rFonts w:ascii="Arial" w:hAnsi="Arial" w:eastAsia="Arial" w:cs="Arial"/>
+                <w:i w:val="false"/>
+                <w:b w:val="false"/>
+                <w:u w:val="none"/>
+                <w:sz w:val="13"/>
+                <w:szCs w:val="13"/>
+                <w:color w:val="000000"/>
+              </w:rPr>
             </w:pPr>
             <w:r>
               <w:rPr>
@@ -2208,6 +2649,15 @@
               </w:pBdr>
               <w:spacing w:after="100" w:before="100" w:line="240"/>
               <w:ind w:left="100" w:right="100" w:firstLine="0" w:firstLineChars="0"/>
+              <w:rPr>
+                <w:rFonts w:ascii="Arial" w:hAnsi="Arial" w:eastAsia="Arial" w:cs="Arial"/>
+                <w:i w:val="false"/>
+                <w:b w:val="false"/>
+                <w:u w:val="none"/>
+                <w:sz w:val="13"/>
+                <w:szCs w:val="13"/>
+                <w:color w:val="000000"/>
+              </w:rPr>
             </w:pPr>
             <w:r>
               <w:rPr>
@@ -2252,6 +2702,15 @@
               </w:pBdr>
               <w:spacing w:after="100" w:before="100" w:line="240"/>
               <w:ind w:left="100" w:right="100" w:firstLine="0" w:firstLineChars="0"/>
+              <w:rPr>
+                <w:rFonts w:ascii="Arial" w:hAnsi="Arial" w:eastAsia="Arial" w:cs="Arial"/>
+                <w:i w:val="false"/>
+                <w:b w:val="false"/>
+                <w:u w:val="none"/>
+                <w:sz w:val="13"/>
+                <w:szCs w:val="13"/>
+                <w:color w:val="000000"/>
+              </w:rPr>
             </w:pPr>
             <w:r>
               <w:rPr>
@@ -2296,6 +2755,15 @@
               </w:pBdr>
               <w:spacing w:after="100" w:before="100" w:line="240"/>
               <w:ind w:left="100" w:right="100" w:firstLine="0" w:firstLineChars="0"/>
+              <w:rPr>
+                <w:rFonts w:ascii="Arial" w:hAnsi="Arial" w:eastAsia="Arial" w:cs="Arial"/>
+                <w:i w:val="false"/>
+                <w:b w:val="false"/>
+                <w:u w:val="none"/>
+                <w:sz w:val="13"/>
+                <w:szCs w:val="13"/>
+                <w:color w:val="000000"/>
+              </w:rPr>
             </w:pPr>
             <w:r>
               <w:rPr>
@@ -2340,6 +2808,15 @@
               </w:pBdr>
               <w:spacing w:after="100" w:before="100" w:line="240"/>
               <w:ind w:left="100" w:right="100" w:firstLine="0" w:firstLineChars="0"/>
+              <w:rPr>
+                <w:rFonts w:ascii="Arial" w:hAnsi="Arial" w:eastAsia="Arial" w:cs="Arial"/>
+                <w:i w:val="false"/>
+                <w:b w:val="false"/>
+                <w:u w:val="none"/>
+                <w:sz w:val="13"/>
+                <w:szCs w:val="13"/>
+                <w:color w:val="000000"/>
+              </w:rPr>
             </w:pPr>
             <w:r>
               <w:rPr>
@@ -2384,6 +2861,15 @@
               </w:pBdr>
               <w:spacing w:after="100" w:before="100" w:line="240"/>
               <w:ind w:left="100" w:right="100" w:firstLine="0" w:firstLineChars="0"/>
+              <w:rPr>
+                <w:rFonts w:ascii="Arial" w:hAnsi="Arial" w:eastAsia="Arial" w:cs="Arial"/>
+                <w:i w:val="false"/>
+                <w:b w:val="false"/>
+                <w:u w:val="none"/>
+                <w:sz w:val="13"/>
+                <w:szCs w:val="13"/>
+                <w:color w:val="000000"/>
+              </w:rPr>
             </w:pPr>
             <w:r>
               <w:rPr>
@@ -2428,6 +2914,15 @@
               </w:pBdr>
               <w:spacing w:after="100" w:before="100" w:line="240"/>
               <w:ind w:left="100" w:right="100" w:firstLine="0" w:firstLineChars="0"/>
+              <w:rPr>
+                <w:rFonts w:ascii="Arial" w:hAnsi="Arial" w:eastAsia="Arial" w:cs="Arial"/>
+                <w:i w:val="false"/>
+                <w:b w:val="false"/>
+                <w:u w:val="none"/>
+                <w:sz w:val="13"/>
+                <w:szCs w:val="13"/>
+                <w:color w:val="000000"/>
+              </w:rPr>
             </w:pPr>
             <w:r>
               <w:rPr>
@@ -2472,6 +2967,15 @@
               </w:pBdr>
               <w:spacing w:after="100" w:before="100" w:line="240"/>
               <w:ind w:left="100" w:right="100" w:firstLine="0" w:firstLineChars="0"/>
+              <w:rPr>
+                <w:rFonts w:ascii="Arial" w:hAnsi="Arial" w:eastAsia="Arial" w:cs="Arial"/>
+                <w:i w:val="false"/>
+                <w:b w:val="false"/>
+                <w:u w:val="none"/>
+                <w:sz w:val="13"/>
+                <w:szCs w:val="13"/>
+                <w:color w:val="000000"/>
+              </w:rPr>
             </w:pPr>
             <w:r>
               <w:rPr>
@@ -2516,6 +3020,15 @@
               </w:pBdr>
               <w:spacing w:after="100" w:before="100" w:line="240"/>
               <w:ind w:left="100" w:right="100" w:firstLine="0" w:firstLineChars="0"/>
+              <w:rPr>
+                <w:rFonts w:ascii="Arial" w:hAnsi="Arial" w:eastAsia="Arial" w:cs="Arial"/>
+                <w:i w:val="false"/>
+                <w:b w:val="false"/>
+                <w:u w:val="none"/>
+                <w:sz w:val="13"/>
+                <w:szCs w:val="13"/>
+                <w:color w:val="000000"/>
+              </w:rPr>
             </w:pPr>
             <w:r>
               <w:rPr>
@@ -2566,6 +3079,15 @@
               </w:pBdr>
               <w:spacing w:after="100" w:before="100" w:line="240"/>
               <w:ind w:left="100" w:right="100" w:firstLine="0" w:firstLineChars="0"/>
+              <w:rPr>
+                <w:rFonts w:ascii="Arial" w:hAnsi="Arial" w:eastAsia="Arial" w:cs="Arial"/>
+                <w:i w:val="false"/>
+                <w:b w:val="false"/>
+                <w:u w:val="none"/>
+                <w:sz w:val="13"/>
+                <w:szCs w:val="13"/>
+                <w:color w:val="000000"/>
+              </w:rPr>
             </w:pPr>
             <w:r>
               <w:rPr>
@@ -2610,6 +3132,15 @@
               </w:pBdr>
               <w:spacing w:after="100" w:before="100" w:line="240"/>
               <w:ind w:left="100" w:right="100" w:firstLine="0" w:firstLineChars="0"/>
+              <w:rPr>
+                <w:rFonts w:ascii="Arial" w:hAnsi="Arial" w:eastAsia="Arial" w:cs="Arial"/>
+                <w:i w:val="false"/>
+                <w:b w:val="false"/>
+                <w:u w:val="none"/>
+                <w:sz w:val="13"/>
+                <w:szCs w:val="13"/>
+                <w:color w:val="000000"/>
+              </w:rPr>
             </w:pPr>
             <w:r>
               <w:rPr>
@@ -2654,6 +3185,15 @@
               </w:pBdr>
               <w:spacing w:after="100" w:before="100" w:line="240"/>
               <w:ind w:left="100" w:right="100" w:firstLine="0" w:firstLineChars="0"/>
+              <w:rPr>
+                <w:rFonts w:ascii="Arial" w:hAnsi="Arial" w:eastAsia="Arial" w:cs="Arial"/>
+                <w:i w:val="false"/>
+                <w:b w:val="false"/>
+                <w:u w:val="none"/>
+                <w:sz w:val="13"/>
+                <w:szCs w:val="13"/>
+                <w:color w:val="000000"/>
+              </w:rPr>
             </w:pPr>
             <w:r>
               <w:rPr>
@@ -2698,6 +3238,15 @@
               </w:pBdr>
               <w:spacing w:after="100" w:before="100" w:line="240"/>
               <w:ind w:left="100" w:right="100" w:firstLine="0" w:firstLineChars="0"/>
+              <w:rPr>
+                <w:rFonts w:ascii="Arial" w:hAnsi="Arial" w:eastAsia="Arial" w:cs="Arial"/>
+                <w:i w:val="false"/>
+                <w:b w:val="false"/>
+                <w:u w:val="none"/>
+                <w:sz w:val="13"/>
+                <w:szCs w:val="13"/>
+                <w:color w:val="000000"/>
+              </w:rPr>
             </w:pPr>
             <w:r>
               <w:rPr>
@@ -2742,6 +3291,15 @@
               </w:pBdr>
               <w:spacing w:after="100" w:before="100" w:line="240"/>
               <w:ind w:left="100" w:right="100" w:firstLine="0" w:firstLineChars="0"/>
+              <w:rPr>
+                <w:rFonts w:ascii="Arial" w:hAnsi="Arial" w:eastAsia="Arial" w:cs="Arial"/>
+                <w:i w:val="false"/>
+                <w:b w:val="false"/>
+                <w:u w:val="none"/>
+                <w:sz w:val="13"/>
+                <w:szCs w:val="13"/>
+                <w:color w:val="000000"/>
+              </w:rPr>
             </w:pPr>
             <w:r>
               <w:rPr>
@@ -2786,6 +3344,15 @@
               </w:pBdr>
               <w:spacing w:after="100" w:before="100" w:line="240"/>
               <w:ind w:left="100" w:right="100" w:firstLine="0" w:firstLineChars="0"/>
+              <w:rPr>
+                <w:rFonts w:ascii="Arial" w:hAnsi="Arial" w:eastAsia="Arial" w:cs="Arial"/>
+                <w:i w:val="false"/>
+                <w:b w:val="false"/>
+                <w:u w:val="none"/>
+                <w:sz w:val="13"/>
+                <w:szCs w:val="13"/>
+                <w:color w:val="000000"/>
+              </w:rPr>
             </w:pPr>
             <w:r>
               <w:rPr>
@@ -2830,6 +3397,15 @@
               </w:pBdr>
               <w:spacing w:after="100" w:before="100" w:line="240"/>
               <w:ind w:left="100" w:right="100" w:firstLine="0" w:firstLineChars="0"/>
+              <w:rPr>
+                <w:rFonts w:ascii="Arial" w:hAnsi="Arial" w:eastAsia="Arial" w:cs="Arial"/>
+                <w:i w:val="false"/>
+                <w:b w:val="false"/>
+                <w:u w:val="none"/>
+                <w:sz w:val="13"/>
+                <w:szCs w:val="13"/>
+                <w:color w:val="000000"/>
+              </w:rPr>
             </w:pPr>
             <w:r>
               <w:rPr>
@@ -2874,6 +3450,15 @@
               </w:pBdr>
               <w:spacing w:after="100" w:before="100" w:line="240"/>
               <w:ind w:left="100" w:right="100" w:firstLine="0" w:firstLineChars="0"/>
+              <w:rPr>
+                <w:rFonts w:ascii="Arial" w:hAnsi="Arial" w:eastAsia="Arial" w:cs="Arial"/>
+                <w:i w:val="false"/>
+                <w:b w:val="false"/>
+                <w:u w:val="none"/>
+                <w:sz w:val="13"/>
+                <w:szCs w:val="13"/>
+                <w:color w:val="000000"/>
+              </w:rPr>
             </w:pPr>
             <w:r>
               <w:rPr>
@@ -2918,6 +3503,15 @@
               </w:pBdr>
               <w:spacing w:after="100" w:before="100" w:line="240"/>
               <w:ind w:left="100" w:right="100" w:firstLine="0" w:firstLineChars="0"/>
+              <w:rPr>
+                <w:rFonts w:ascii="Arial" w:hAnsi="Arial" w:eastAsia="Arial" w:cs="Arial"/>
+                <w:i w:val="false"/>
+                <w:b w:val="false"/>
+                <w:u w:val="none"/>
+                <w:sz w:val="13"/>
+                <w:szCs w:val="13"/>
+                <w:color w:val="000000"/>
+              </w:rPr>
             </w:pPr>
             <w:r>
               <w:rPr>
@@ -2968,6 +3562,15 @@
               </w:pBdr>
               <w:spacing w:after="100" w:before="100" w:line="240"/>
               <w:ind w:left="100" w:right="100" w:firstLine="0" w:firstLineChars="0"/>
+              <w:rPr>
+                <w:rFonts w:ascii="Arial" w:hAnsi="Arial" w:eastAsia="Arial" w:cs="Arial"/>
+                <w:i w:val="false"/>
+                <w:b w:val="false"/>
+                <w:u w:val="none"/>
+                <w:sz w:val="13"/>
+                <w:szCs w:val="13"/>
+                <w:color w:val="000000"/>
+              </w:rPr>
             </w:pPr>
             <w:r>
               <w:rPr>
@@ -3012,6 +3615,15 @@
               </w:pBdr>
               <w:spacing w:after="100" w:before="100" w:line="240"/>
               <w:ind w:left="100" w:right="100" w:firstLine="0" w:firstLineChars="0"/>
+              <w:rPr>
+                <w:rFonts w:ascii="Arial" w:hAnsi="Arial" w:eastAsia="Arial" w:cs="Arial"/>
+                <w:i w:val="false"/>
+                <w:b w:val="false"/>
+                <w:u w:val="none"/>
+                <w:sz w:val="13"/>
+                <w:szCs w:val="13"/>
+                <w:color w:val="000000"/>
+              </w:rPr>
             </w:pPr>
             <w:r>
               <w:rPr>
@@ -3056,6 +3668,15 @@
               </w:pBdr>
               <w:spacing w:after="100" w:before="100" w:line="240"/>
               <w:ind w:left="100" w:right="100" w:firstLine="0" w:firstLineChars="0"/>
+              <w:rPr>
+                <w:rFonts w:ascii="Arial" w:hAnsi="Arial" w:eastAsia="Arial" w:cs="Arial"/>
+                <w:i w:val="false"/>
+                <w:b w:val="false"/>
+                <w:u w:val="none"/>
+                <w:sz w:val="13"/>
+                <w:szCs w:val="13"/>
+                <w:color w:val="000000"/>
+              </w:rPr>
             </w:pPr>
             <w:r>
               <w:rPr>
@@ -3100,6 +3721,15 @@
               </w:pBdr>
               <w:spacing w:after="100" w:before="100" w:line="240"/>
               <w:ind w:left="100" w:right="100" w:firstLine="0" w:firstLineChars="0"/>
+              <w:rPr>
+                <w:rFonts w:ascii="Arial" w:hAnsi="Arial" w:eastAsia="Arial" w:cs="Arial"/>
+                <w:i w:val="false"/>
+                <w:b w:val="false"/>
+                <w:u w:val="none"/>
+                <w:sz w:val="13"/>
+                <w:szCs w:val="13"/>
+                <w:color w:val="000000"/>
+              </w:rPr>
             </w:pPr>
             <w:r>
               <w:rPr>
@@ -3144,6 +3774,15 @@
               </w:pBdr>
               <w:spacing w:after="100" w:before="100" w:line="240"/>
               <w:ind w:left="100" w:right="100" w:firstLine="0" w:firstLineChars="0"/>
+              <w:rPr>
+                <w:rFonts w:ascii="Arial" w:hAnsi="Arial" w:eastAsia="Arial" w:cs="Arial"/>
+                <w:i w:val="false"/>
+                <w:b w:val="false"/>
+                <w:u w:val="none"/>
+                <w:sz w:val="13"/>
+                <w:szCs w:val="13"/>
+                <w:color w:val="000000"/>
+              </w:rPr>
             </w:pPr>
             <w:r>
               <w:rPr>
@@ -3188,6 +3827,15 @@
               </w:pBdr>
               <w:spacing w:after="100" w:before="100" w:line="240"/>
               <w:ind w:left="100" w:right="100" w:firstLine="0" w:firstLineChars="0"/>
+              <w:rPr>
+                <w:rFonts w:ascii="Arial" w:hAnsi="Arial" w:eastAsia="Arial" w:cs="Arial"/>
+                <w:i w:val="false"/>
+                <w:b w:val="false"/>
+                <w:u w:val="none"/>
+                <w:sz w:val="13"/>
+                <w:szCs w:val="13"/>
+                <w:color w:val="000000"/>
+              </w:rPr>
             </w:pPr>
             <w:r>
               <w:rPr>
@@ -3232,6 +3880,15 @@
               </w:pBdr>
               <w:spacing w:after="100" w:before="100" w:line="240"/>
               <w:ind w:left="100" w:right="100" w:firstLine="0" w:firstLineChars="0"/>
+              <w:rPr>
+                <w:rFonts w:ascii="Arial" w:hAnsi="Arial" w:eastAsia="Arial" w:cs="Arial"/>
+                <w:i w:val="false"/>
+                <w:b w:val="false"/>
+                <w:u w:val="none"/>
+                <w:sz w:val="13"/>
+                <w:szCs w:val="13"/>
+                <w:color w:val="000000"/>
+              </w:rPr>
             </w:pPr>
             <w:r>
               <w:rPr>
@@ -3276,6 +3933,15 @@
               </w:pBdr>
               <w:spacing w:after="100" w:before="100" w:line="240"/>
               <w:ind w:left="100" w:right="100" w:firstLine="0" w:firstLineChars="0"/>
+              <w:rPr>
+                <w:rFonts w:ascii="Arial" w:hAnsi="Arial" w:eastAsia="Arial" w:cs="Arial"/>
+                <w:i w:val="false"/>
+                <w:b w:val="false"/>
+                <w:u w:val="none"/>
+                <w:sz w:val="13"/>
+                <w:szCs w:val="13"/>
+                <w:color w:val="000000"/>
+              </w:rPr>
             </w:pPr>
             <w:r>
               <w:rPr>
@@ -3320,6 +3986,15 @@
               </w:pBdr>
               <w:spacing w:after="100" w:before="100" w:line="240"/>
               <w:ind w:left="100" w:right="100" w:firstLine="0" w:firstLineChars="0"/>
+              <w:rPr>
+                <w:rFonts w:ascii="Arial" w:hAnsi="Arial" w:eastAsia="Arial" w:cs="Arial"/>
+                <w:i w:val="false"/>
+                <w:b w:val="false"/>
+                <w:u w:val="none"/>
+                <w:sz w:val="13"/>
+                <w:szCs w:val="13"/>
+                <w:color w:val="000000"/>
+              </w:rPr>
             </w:pPr>
             <w:r>
               <w:rPr>
@@ -3370,6 +4045,15 @@
               </w:pBdr>
               <w:spacing w:after="100" w:before="100" w:line="240"/>
               <w:ind w:left="100" w:right="100" w:firstLine="0" w:firstLineChars="0"/>
+              <w:rPr>
+                <w:rFonts w:ascii="Arial" w:hAnsi="Arial" w:eastAsia="Arial" w:cs="Arial"/>
+                <w:i w:val="false"/>
+                <w:b w:val="false"/>
+                <w:u w:val="none"/>
+                <w:sz w:val="13"/>
+                <w:szCs w:val="13"/>
+                <w:color w:val="000000"/>
+              </w:rPr>
             </w:pPr>
             <w:r>
               <w:rPr>
@@ -3414,6 +4098,15 @@
               </w:pBdr>
               <w:spacing w:after="100" w:before="100" w:line="240"/>
               <w:ind w:left="100" w:right="100" w:firstLine="0" w:firstLineChars="0"/>
+              <w:rPr>
+                <w:rFonts w:ascii="Arial" w:hAnsi="Arial" w:eastAsia="Arial" w:cs="Arial"/>
+                <w:i w:val="false"/>
+                <w:b w:val="false"/>
+                <w:u w:val="none"/>
+                <w:sz w:val="13"/>
+                <w:szCs w:val="13"/>
+                <w:color w:val="000000"/>
+              </w:rPr>
             </w:pPr>
             <w:r>
               <w:rPr>
@@ -3458,6 +4151,15 @@
               </w:pBdr>
               <w:spacing w:after="100" w:before="100" w:line="240"/>
               <w:ind w:left="100" w:right="100" w:firstLine="0" w:firstLineChars="0"/>
+              <w:rPr>
+                <w:rFonts w:ascii="Arial" w:hAnsi="Arial" w:eastAsia="Arial" w:cs="Arial"/>
+                <w:i w:val="false"/>
+                <w:b w:val="false"/>
+                <w:u w:val="none"/>
+                <w:sz w:val="13"/>
+                <w:szCs w:val="13"/>
+                <w:color w:val="000000"/>
+              </w:rPr>
             </w:pPr>
             <w:r>
               <w:rPr>
@@ -3502,6 +4204,15 @@
               </w:pBdr>
               <w:spacing w:after="100" w:before="100" w:line="240"/>
               <w:ind w:left="100" w:right="100" w:firstLine="0" w:firstLineChars="0"/>
+              <w:rPr>
+                <w:rFonts w:ascii="Arial" w:hAnsi="Arial" w:eastAsia="Arial" w:cs="Arial"/>
+                <w:i w:val="false"/>
+                <w:b w:val="false"/>
+                <w:u w:val="none"/>
+                <w:sz w:val="13"/>
+                <w:szCs w:val="13"/>
+                <w:color w:val="000000"/>
+              </w:rPr>
             </w:pPr>
             <w:r>
               <w:rPr>
@@ -3546,6 +4257,15 @@
               </w:pBdr>
               <w:spacing w:after="100" w:before="100" w:line="240"/>
               <w:ind w:left="100" w:right="100" w:firstLine="0" w:firstLineChars="0"/>
+              <w:rPr>
+                <w:rFonts w:ascii="Arial" w:hAnsi="Arial" w:eastAsia="Arial" w:cs="Arial"/>
+                <w:i w:val="false"/>
+                <w:b w:val="false"/>
+                <w:u w:val="none"/>
+                <w:sz w:val="13"/>
+                <w:szCs w:val="13"/>
+                <w:color w:val="000000"/>
+              </w:rPr>
             </w:pPr>
             <w:r>
               <w:rPr>
@@ -3590,6 +4310,15 @@
               </w:pBdr>
               <w:spacing w:after="100" w:before="100" w:line="240"/>
               <w:ind w:left="100" w:right="100" w:firstLine="0" w:firstLineChars="0"/>
+              <w:rPr>
+                <w:rFonts w:ascii="Arial" w:hAnsi="Arial" w:eastAsia="Arial" w:cs="Arial"/>
+                <w:i w:val="false"/>
+                <w:b w:val="false"/>
+                <w:u w:val="none"/>
+                <w:sz w:val="13"/>
+                <w:szCs w:val="13"/>
+                <w:color w:val="000000"/>
+              </w:rPr>
             </w:pPr>
             <w:r>
               <w:rPr>
@@ -3634,6 +4363,15 @@
               </w:pBdr>
               <w:spacing w:after="100" w:before="100" w:line="240"/>
               <w:ind w:left="100" w:right="100" w:firstLine="0" w:firstLineChars="0"/>
+              <w:rPr>
+                <w:rFonts w:ascii="Arial" w:hAnsi="Arial" w:eastAsia="Arial" w:cs="Arial"/>
+                <w:i w:val="false"/>
+                <w:b w:val="false"/>
+                <w:u w:val="none"/>
+                <w:sz w:val="13"/>
+                <w:szCs w:val="13"/>
+                <w:color w:val="000000"/>
+              </w:rPr>
             </w:pPr>
             <w:r>
               <w:rPr>
@@ -3678,6 +4416,15 @@
               </w:pBdr>
               <w:spacing w:after="100" w:before="100" w:line="240"/>
               <w:ind w:left="100" w:right="100" w:firstLine="0" w:firstLineChars="0"/>
+              <w:rPr>
+                <w:rFonts w:ascii="Arial" w:hAnsi="Arial" w:eastAsia="Arial" w:cs="Arial"/>
+                <w:i w:val="false"/>
+                <w:b w:val="false"/>
+                <w:u w:val="none"/>
+                <w:sz w:val="13"/>
+                <w:szCs w:val="13"/>
+                <w:color w:val="000000"/>
+              </w:rPr>
             </w:pPr>
             <w:r>
               <w:rPr>
@@ -3722,6 +4469,15 @@
               </w:pBdr>
               <w:spacing w:after="100" w:before="100" w:line="240"/>
               <w:ind w:left="100" w:right="100" w:firstLine="0" w:firstLineChars="0"/>
+              <w:rPr>
+                <w:rFonts w:ascii="Arial" w:hAnsi="Arial" w:eastAsia="Arial" w:cs="Arial"/>
+                <w:i w:val="false"/>
+                <w:b w:val="false"/>
+                <w:u w:val="none"/>
+                <w:sz w:val="13"/>
+                <w:szCs w:val="13"/>
+                <w:color w:val="000000"/>
+              </w:rPr>
             </w:pPr>
             <w:r>
               <w:rPr>
@@ -3772,6 +4528,15 @@
               </w:pBdr>
               <w:spacing w:after="100" w:before="100" w:line="240"/>
               <w:ind w:left="100" w:right="100" w:firstLine="0" w:firstLineChars="0"/>
+              <w:rPr>
+                <w:rFonts w:ascii="Arial" w:hAnsi="Arial" w:eastAsia="Arial" w:cs="Arial"/>
+                <w:i w:val="false"/>
+                <w:b w:val="false"/>
+                <w:u w:val="none"/>
+                <w:sz w:val="13"/>
+                <w:szCs w:val="13"/>
+                <w:color w:val="000000"/>
+              </w:rPr>
             </w:pPr>
             <w:r>
               <w:rPr>
@@ -3816,6 +4581,15 @@
               </w:pBdr>
               <w:spacing w:after="100" w:before="100" w:line="240"/>
               <w:ind w:left="100" w:right="100" w:firstLine="0" w:firstLineChars="0"/>
+              <w:rPr>
+                <w:rFonts w:ascii="Arial" w:hAnsi="Arial" w:eastAsia="Arial" w:cs="Arial"/>
+                <w:i w:val="false"/>
+                <w:b w:val="false"/>
+                <w:u w:val="none"/>
+                <w:sz w:val="13"/>
+                <w:szCs w:val="13"/>
+                <w:color w:val="000000"/>
+              </w:rPr>
             </w:pPr>
             <w:r>
               <w:rPr>
@@ -3860,6 +4634,15 @@
               </w:pBdr>
               <w:spacing w:after="100" w:before="100" w:line="240"/>
               <w:ind w:left="100" w:right="100" w:firstLine="0" w:firstLineChars="0"/>
+              <w:rPr>
+                <w:rFonts w:ascii="Arial" w:hAnsi="Arial" w:eastAsia="Arial" w:cs="Arial"/>
+                <w:i w:val="false"/>
+                <w:b w:val="false"/>
+                <w:u w:val="none"/>
+                <w:sz w:val="13"/>
+                <w:szCs w:val="13"/>
+                <w:color w:val="000000"/>
+              </w:rPr>
             </w:pPr>
             <w:r>
               <w:rPr>
@@ -3904,6 +4687,15 @@
               </w:pBdr>
               <w:spacing w:after="100" w:before="100" w:line="240"/>
               <w:ind w:left="100" w:right="100" w:firstLine="0" w:firstLineChars="0"/>
+              <w:rPr>
+                <w:rFonts w:ascii="Arial" w:hAnsi="Arial" w:eastAsia="Arial" w:cs="Arial"/>
+                <w:i w:val="false"/>
+                <w:b w:val="false"/>
+                <w:u w:val="none"/>
+                <w:sz w:val="13"/>
+                <w:szCs w:val="13"/>
+                <w:color w:val="000000"/>
+              </w:rPr>
             </w:pPr>
             <w:r>
               <w:rPr>
@@ -3948,6 +4740,15 @@
               </w:pBdr>
               <w:spacing w:after="100" w:before="100" w:line="240"/>
               <w:ind w:left="100" w:right="100" w:firstLine="0" w:firstLineChars="0"/>
+              <w:rPr>
+                <w:rFonts w:ascii="Arial" w:hAnsi="Arial" w:eastAsia="Arial" w:cs="Arial"/>
+                <w:i w:val="false"/>
+                <w:b w:val="false"/>
+                <w:u w:val="none"/>
+                <w:sz w:val="13"/>
+                <w:szCs w:val="13"/>
+                <w:color w:val="000000"/>
+              </w:rPr>
             </w:pPr>
             <w:r>
               <w:rPr>
@@ -3992,6 +4793,15 @@
               </w:pBdr>
               <w:spacing w:after="100" w:before="100" w:line="240"/>
               <w:ind w:left="100" w:right="100" w:firstLine="0" w:firstLineChars="0"/>
+              <w:rPr>
+                <w:rFonts w:ascii="Arial" w:hAnsi="Arial" w:eastAsia="Arial" w:cs="Arial"/>
+                <w:i w:val="false"/>
+                <w:b w:val="false"/>
+                <w:u w:val="none"/>
+                <w:sz w:val="13"/>
+                <w:szCs w:val="13"/>
+                <w:color w:val="000000"/>
+              </w:rPr>
             </w:pPr>
             <w:r>
               <w:rPr>
@@ -4036,6 +4846,15 @@
               </w:pBdr>
               <w:spacing w:after="100" w:before="100" w:line="240"/>
               <w:ind w:left="100" w:right="100" w:firstLine="0" w:firstLineChars="0"/>
+              <w:rPr>
+                <w:rFonts w:ascii="Arial" w:hAnsi="Arial" w:eastAsia="Arial" w:cs="Arial"/>
+                <w:i w:val="false"/>
+                <w:b w:val="false"/>
+                <w:u w:val="none"/>
+                <w:sz w:val="13"/>
+                <w:szCs w:val="13"/>
+                <w:color w:val="000000"/>
+              </w:rPr>
             </w:pPr>
             <w:r>
               <w:rPr>
@@ -4080,6 +4899,15 @@
               </w:pBdr>
               <w:spacing w:after="100" w:before="100" w:line="240"/>
               <w:ind w:left="100" w:right="100" w:firstLine="0" w:firstLineChars="0"/>
+              <w:rPr>
+                <w:rFonts w:ascii="Arial" w:hAnsi="Arial" w:eastAsia="Arial" w:cs="Arial"/>
+                <w:i w:val="false"/>
+                <w:b w:val="false"/>
+                <w:u w:val="none"/>
+                <w:sz w:val="13"/>
+                <w:szCs w:val="13"/>
+                <w:color w:val="000000"/>
+              </w:rPr>
             </w:pPr>
             <w:r>
               <w:rPr>
@@ -4124,6 +4952,15 @@
               </w:pBdr>
               <w:spacing w:after="100" w:before="100" w:line="240"/>
               <w:ind w:left="100" w:right="100" w:firstLine="0" w:firstLineChars="0"/>
+              <w:rPr>
+                <w:rFonts w:ascii="Arial" w:hAnsi="Arial" w:eastAsia="Arial" w:cs="Arial"/>
+                <w:i w:val="false"/>
+                <w:b w:val="false"/>
+                <w:u w:val="none"/>
+                <w:sz w:val="13"/>
+                <w:szCs w:val="13"/>
+                <w:color w:val="000000"/>
+              </w:rPr>
             </w:pPr>
             <w:r>
               <w:rPr>
@@ -4174,6 +5011,15 @@
               </w:pBdr>
               <w:spacing w:after="100" w:before="100" w:line="240"/>
               <w:ind w:left="100" w:right="100" w:firstLine="0" w:firstLineChars="0"/>
+              <w:rPr>
+                <w:rFonts w:ascii="Arial" w:hAnsi="Arial" w:eastAsia="Arial" w:cs="Arial"/>
+                <w:i w:val="false"/>
+                <w:b w:val="false"/>
+                <w:u w:val="none"/>
+                <w:sz w:val="13"/>
+                <w:szCs w:val="13"/>
+                <w:color w:val="000000"/>
+              </w:rPr>
             </w:pPr>
             <w:r>
               <w:rPr>
@@ -4218,6 +5064,15 @@
               </w:pBdr>
               <w:spacing w:after="100" w:before="100" w:line="240"/>
               <w:ind w:left="100" w:right="100" w:firstLine="0" w:firstLineChars="0"/>
+              <w:rPr>
+                <w:rFonts w:ascii="Arial" w:hAnsi="Arial" w:eastAsia="Arial" w:cs="Arial"/>
+                <w:i w:val="false"/>
+                <w:b w:val="false"/>
+                <w:u w:val="none"/>
+                <w:sz w:val="13"/>
+                <w:szCs w:val="13"/>
+                <w:color w:val="000000"/>
+              </w:rPr>
             </w:pPr>
             <w:r>
               <w:rPr>
@@ -4262,6 +5117,15 @@
               </w:pBdr>
               <w:spacing w:after="100" w:before="100" w:line="240"/>
               <w:ind w:left="100" w:right="100" w:firstLine="0" w:firstLineChars="0"/>
+              <w:rPr>
+                <w:rFonts w:ascii="Arial" w:hAnsi="Arial" w:eastAsia="Arial" w:cs="Arial"/>
+                <w:i w:val="false"/>
+                <w:b w:val="false"/>
+                <w:u w:val="none"/>
+                <w:sz w:val="13"/>
+                <w:szCs w:val="13"/>
+                <w:color w:val="000000"/>
+              </w:rPr>
             </w:pPr>
             <w:r>
               <w:rPr>
@@ -4306,6 +5170,15 @@
               </w:pBdr>
               <w:spacing w:after="100" w:before="100" w:line="240"/>
               <w:ind w:left="100" w:right="100" w:firstLine="0" w:firstLineChars="0"/>
+              <w:rPr>
+                <w:rFonts w:ascii="Arial" w:hAnsi="Arial" w:eastAsia="Arial" w:cs="Arial"/>
+                <w:i w:val="false"/>
+                <w:b w:val="false"/>
+                <w:u w:val="none"/>
+                <w:sz w:val="13"/>
+                <w:szCs w:val="13"/>
+                <w:color w:val="000000"/>
+              </w:rPr>
             </w:pPr>
             <w:r>
               <w:rPr>
@@ -4350,6 +5223,15 @@
               </w:pBdr>
               <w:spacing w:after="100" w:before="100" w:line="240"/>
               <w:ind w:left="100" w:right="100" w:firstLine="0" w:firstLineChars="0"/>
+              <w:rPr>
+                <w:rFonts w:ascii="Arial" w:hAnsi="Arial" w:eastAsia="Arial" w:cs="Arial"/>
+                <w:i w:val="false"/>
+                <w:b w:val="false"/>
+                <w:u w:val="none"/>
+                <w:sz w:val="13"/>
+                <w:szCs w:val="13"/>
+                <w:color w:val="000000"/>
+              </w:rPr>
             </w:pPr>
             <w:r>
               <w:rPr>
@@ -4394,6 +5276,15 @@
               </w:pBdr>
               <w:spacing w:after="100" w:before="100" w:line="240"/>
               <w:ind w:left="100" w:right="100" w:firstLine="0" w:firstLineChars="0"/>
+              <w:rPr>
+                <w:rFonts w:ascii="Arial" w:hAnsi="Arial" w:eastAsia="Arial" w:cs="Arial"/>
+                <w:i w:val="false"/>
+                <w:b w:val="false"/>
+                <w:u w:val="none"/>
+                <w:sz w:val="13"/>
+                <w:szCs w:val="13"/>
+                <w:color w:val="000000"/>
+              </w:rPr>
             </w:pPr>
             <w:r>
               <w:rPr>
@@ -4438,6 +5329,15 @@
               </w:pBdr>
               <w:spacing w:after="100" w:before="100" w:line="240"/>
               <w:ind w:left="100" w:right="100" w:firstLine="0" w:firstLineChars="0"/>
+              <w:rPr>
+                <w:rFonts w:ascii="Arial" w:hAnsi="Arial" w:eastAsia="Arial" w:cs="Arial"/>
+                <w:i w:val="false"/>
+                <w:b w:val="false"/>
+                <w:u w:val="none"/>
+                <w:sz w:val="13"/>
+                <w:szCs w:val="13"/>
+                <w:color w:val="000000"/>
+              </w:rPr>
             </w:pPr>
             <w:r>
               <w:rPr>
@@ -4482,6 +5382,15 @@
               </w:pBdr>
               <w:spacing w:after="100" w:before="100" w:line="240"/>
               <w:ind w:left="100" w:right="100" w:firstLine="0" w:firstLineChars="0"/>
+              <w:rPr>
+                <w:rFonts w:ascii="Arial" w:hAnsi="Arial" w:eastAsia="Arial" w:cs="Arial"/>
+                <w:i w:val="false"/>
+                <w:b w:val="false"/>
+                <w:u w:val="none"/>
+                <w:sz w:val="13"/>
+                <w:szCs w:val="13"/>
+                <w:color w:val="000000"/>
+              </w:rPr>
             </w:pPr>
             <w:r>
               <w:rPr>
@@ -4526,6 +5435,15 @@
               </w:pBdr>
               <w:spacing w:after="100" w:before="100" w:line="240"/>
               <w:ind w:left="100" w:right="100" w:firstLine="0" w:firstLineChars="0"/>
+              <w:rPr>
+                <w:rFonts w:ascii="Arial" w:hAnsi="Arial" w:eastAsia="Arial" w:cs="Arial"/>
+                <w:i w:val="false"/>
+                <w:b w:val="false"/>
+                <w:u w:val="none"/>
+                <w:sz w:val="13"/>
+                <w:szCs w:val="13"/>
+                <w:color w:val="000000"/>
+              </w:rPr>
             </w:pPr>
             <w:r>
               <w:rPr>
@@ -4576,6 +5494,15 @@
               </w:pBdr>
               <w:spacing w:after="100" w:before="100" w:line="240"/>
               <w:ind w:left="100" w:right="100" w:firstLine="0" w:firstLineChars="0"/>
+              <w:rPr>
+                <w:rFonts w:ascii="Arial" w:hAnsi="Arial" w:eastAsia="Arial" w:cs="Arial"/>
+                <w:i w:val="false"/>
+                <w:b w:val="false"/>
+                <w:u w:val="none"/>
+                <w:sz w:val="13"/>
+                <w:szCs w:val="13"/>
+                <w:color w:val="000000"/>
+              </w:rPr>
             </w:pPr>
             <w:r>
               <w:rPr>
@@ -4620,6 +5547,15 @@
               </w:pBdr>
               <w:spacing w:after="100" w:before="100" w:line="240"/>
               <w:ind w:left="100" w:right="100" w:firstLine="0" w:firstLineChars="0"/>
+              <w:rPr>
+                <w:rFonts w:ascii="Arial" w:hAnsi="Arial" w:eastAsia="Arial" w:cs="Arial"/>
+                <w:i w:val="false"/>
+                <w:b w:val="false"/>
+                <w:u w:val="none"/>
+                <w:sz w:val="13"/>
+                <w:szCs w:val="13"/>
+                <w:color w:val="000000"/>
+              </w:rPr>
             </w:pPr>
             <w:r>
               <w:rPr>
@@ -4664,6 +5600,15 @@
               </w:pBdr>
               <w:spacing w:after="100" w:before="100" w:line="240"/>
               <w:ind w:left="100" w:right="100" w:firstLine="0" w:firstLineChars="0"/>
+              <w:rPr>
+                <w:rFonts w:ascii="Arial" w:hAnsi="Arial" w:eastAsia="Arial" w:cs="Arial"/>
+                <w:i w:val="false"/>
+                <w:b w:val="false"/>
+                <w:u w:val="none"/>
+                <w:sz w:val="13"/>
+                <w:szCs w:val="13"/>
+                <w:color w:val="000000"/>
+              </w:rPr>
             </w:pPr>
             <w:r>
               <w:rPr>
@@ -4708,6 +5653,15 @@
               </w:pBdr>
               <w:spacing w:after="100" w:before="100" w:line="240"/>
               <w:ind w:left="100" w:right="100" w:firstLine="0" w:firstLineChars="0"/>
+              <w:rPr>
+                <w:rFonts w:ascii="Arial" w:hAnsi="Arial" w:eastAsia="Arial" w:cs="Arial"/>
+                <w:i w:val="false"/>
+                <w:b w:val="false"/>
+                <w:u w:val="none"/>
+                <w:sz w:val="13"/>
+                <w:szCs w:val="13"/>
+                <w:color w:val="000000"/>
+              </w:rPr>
             </w:pPr>
             <w:r>
               <w:rPr>
@@ -4752,6 +5706,15 @@
               </w:pBdr>
               <w:spacing w:after="100" w:before="100" w:line="240"/>
               <w:ind w:left="100" w:right="100" w:firstLine="0" w:firstLineChars="0"/>
+              <w:rPr>
+                <w:rFonts w:ascii="Arial" w:hAnsi="Arial" w:eastAsia="Arial" w:cs="Arial"/>
+                <w:i w:val="false"/>
+                <w:b w:val="false"/>
+                <w:u w:val="none"/>
+                <w:sz w:val="13"/>
+                <w:szCs w:val="13"/>
+                <w:color w:val="000000"/>
+              </w:rPr>
             </w:pPr>
             <w:r>
               <w:rPr>
@@ -4796,6 +5759,15 @@
               </w:pBdr>
               <w:spacing w:after="100" w:before="100" w:line="240"/>
               <w:ind w:left="100" w:right="100" w:firstLine="0" w:firstLineChars="0"/>
+              <w:rPr>
+                <w:rFonts w:ascii="Arial" w:hAnsi="Arial" w:eastAsia="Arial" w:cs="Arial"/>
+                <w:i w:val="false"/>
+                <w:b w:val="false"/>
+                <w:u w:val="none"/>
+                <w:sz w:val="13"/>
+                <w:szCs w:val="13"/>
+                <w:color w:val="000000"/>
+              </w:rPr>
             </w:pPr>
             <w:r>
               <w:rPr>
@@ -4840,6 +5812,15 @@
               </w:pBdr>
               <w:spacing w:after="100" w:before="100" w:line="240"/>
               <w:ind w:left="100" w:right="100" w:firstLine="0" w:firstLineChars="0"/>
+              <w:rPr>
+                <w:rFonts w:ascii="Arial" w:hAnsi="Arial" w:eastAsia="Arial" w:cs="Arial"/>
+                <w:i w:val="false"/>
+                <w:b w:val="false"/>
+                <w:u w:val="none"/>
+                <w:sz w:val="13"/>
+                <w:szCs w:val="13"/>
+                <w:color w:val="000000"/>
+              </w:rPr>
             </w:pPr>
             <w:r>
               <w:rPr>
@@ -4884,6 +5865,15 @@
               </w:pBdr>
               <w:spacing w:after="100" w:before="100" w:line="240"/>
               <w:ind w:left="100" w:right="100" w:firstLine="0" w:firstLineChars="0"/>
+              <w:rPr>
+                <w:rFonts w:ascii="Arial" w:hAnsi="Arial" w:eastAsia="Arial" w:cs="Arial"/>
+                <w:i w:val="false"/>
+                <w:b w:val="false"/>
+                <w:u w:val="none"/>
+                <w:sz w:val="13"/>
+                <w:szCs w:val="13"/>
+                <w:color w:val="000000"/>
+              </w:rPr>
             </w:pPr>
             <w:r>
               <w:rPr>
@@ -4928,6 +5918,15 @@
               </w:pBdr>
               <w:spacing w:after="100" w:before="100" w:line="240"/>
               <w:ind w:left="100" w:right="100" w:firstLine="0" w:firstLineChars="0"/>
+              <w:rPr>
+                <w:rFonts w:ascii="Arial" w:hAnsi="Arial" w:eastAsia="Arial" w:cs="Arial"/>
+                <w:i w:val="false"/>
+                <w:b w:val="false"/>
+                <w:u w:val="none"/>
+                <w:sz w:val="13"/>
+                <w:szCs w:val="13"/>
+                <w:color w:val="000000"/>
+              </w:rPr>
             </w:pPr>
             <w:r>
               <w:rPr>

</xml_diff>